<commit_message>
Play mode Several fixes
-Fixed forced initial modes not being activated when starting app directly in Play mode
-Fixed floor and front WorldScale Menu UI
-Fixed projectname not being shown in WS Floor menu
</commit_message>
<xml_diff>
--- a/ArchiVR_KSArchitect/Development Docs/ArchiVR_KSArchitect_User_Specification.docx
+++ b/ArchiVR_KSArchitect/Development Docs/ArchiVR_KSArchitect_User_Specification.docx
@@ -1818,7 +1818,7 @@
           </w:tcPr>
           <w:p>
             <w:r>
-              <w:t>M</w:t>
+              <w:t>L</w:t>
             </w:r>
           </w:p>
         </w:tc>
@@ -1828,16 +1828,22 @@
           </w:tcPr>
           <w:p>
             <w:r>
-              <w:t xml:space="preserve">Show/hide </w:t>
+              <w:t xml:space="preserve">Toggle </w:t>
+            </w:r>
+            <w:r>
+              <w:t>C</w:t>
+            </w:r>
+            <w:r>
+              <w:t xml:space="preserve">onstruction </w:t>
             </w:r>
             <w:r>
               <w:rPr>
                 <w:u w:val="single"/>
               </w:rPr>
-              <w:t>M</w:t>
-            </w:r>
-            <w:r>
-              <w:t>enu</w:t>
+              <w:t>L</w:t>
+            </w:r>
+            <w:r>
+              <w:t>ighting mode</w:t>
             </w:r>
           </w:p>
         </w:tc>
@@ -1849,7 +1855,7 @@
           </w:tcPr>
           <w:p>
             <w:r>
-              <w:t>L</w:t>
+              <w:t>M</w:t>
             </w:r>
           </w:p>
         </w:tc>
@@ -1859,28 +1865,16 @@
           </w:tcPr>
           <w:p>
             <w:r>
-              <w:t xml:space="preserve">Toggle </w:t>
-            </w:r>
-            <w:r>
-              <w:t>C</w:t>
-            </w:r>
-            <w:r>
-              <w:t xml:space="preserve">onstruction </w:t>
+              <w:t xml:space="preserve">Show/hide </w:t>
             </w:r>
             <w:r>
               <w:rPr>
                 <w:u w:val="single"/>
               </w:rPr>
-              <w:t>L</w:t>
-            </w:r>
-            <w:r>
-              <w:t>ight</w:t>
-            </w:r>
-            <w:r>
-              <w:t>ing</w:t>
-            </w:r>
-            <w:r>
-              <w:t xml:space="preserve"> mode</w:t>
+              <w:t>M</w:t>
+            </w:r>
+            <w:r>
+              <w:t>enu</w:t>
             </w:r>
           </w:p>
         </w:tc>
@@ -1892,7 +1886,7 @@
           </w:tcPr>
           <w:p>
             <w:r>
-              <w:t>U</w:t>
+              <w:t>N</w:t>
             </w:r>
           </w:p>
         </w:tc>
@@ -1902,17 +1896,19 @@
           </w:tcPr>
           <w:p>
             <w:r>
-              <w:t xml:space="preserve">Move </w:t>
+              <w:t xml:space="preserve">Toggle </w:t>
             </w:r>
             <w:r>
               <w:rPr>
                 <w:u w:val="single"/>
               </w:rPr>
-              <w:t>U</w:t>
-            </w:r>
-            <w:r>
-              <w:t>p</w:t>
-            </w:r>
+              <w:t>N</w:t>
+            </w:r>
+            <w:r>
+              <w:t>avigation mode</w:t>
+            </w:r>
+            <w:bookmarkStart w:id="0" w:name="_GoBack"/>
+            <w:bookmarkEnd w:id="0"/>
           </w:p>
         </w:tc>
       </w:tr>
@@ -1923,7 +1919,7 @@
           </w:tcPr>
           <w:p>
             <w:r>
-              <w:t>D</w:t>
+              <w:t>U</w:t>
             </w:r>
           </w:p>
         </w:tc>
@@ -1939,10 +1935,10 @@
               <w:rPr>
                 <w:u w:val="single"/>
               </w:rPr>
-              <w:t>D</w:t>
-            </w:r>
-            <w:r>
-              <w:t>own</w:t>
+              <w:t>U</w:t>
+            </w:r>
+            <w:r>
+              <w:t>p</w:t>
             </w:r>
           </w:p>
         </w:tc>
@@ -1954,7 +1950,7 @@
           </w:tcPr>
           <w:p>
             <w:r>
-              <w:t>Arrow up</w:t>
+              <w:t>D</w:t>
             </w:r>
           </w:p>
         </w:tc>
@@ -1964,7 +1960,16 @@
           </w:tcPr>
           <w:p>
             <w:r>
-              <w:t>Move Forward</w:t>
+              <w:t xml:space="preserve">Move </w:t>
+            </w:r>
+            <w:r>
+              <w:rPr>
+                <w:u w:val="single"/>
+              </w:rPr>
+              <w:t>D</w:t>
+            </w:r>
+            <w:r>
+              <w:t>own</w:t>
             </w:r>
           </w:p>
         </w:tc>
@@ -1976,7 +1981,7 @@
           </w:tcPr>
           <w:p>
             <w:r>
-              <w:t>Arrow down</w:t>
+              <w:t>Arrow up</w:t>
             </w:r>
           </w:p>
         </w:tc>
@@ -1986,7 +1991,7 @@
           </w:tcPr>
           <w:p>
             <w:r>
-              <w:t>Move backward</w:t>
+              <w:t>Move Forward</w:t>
             </w:r>
           </w:p>
         </w:tc>
@@ -1998,7 +2003,7 @@
           </w:tcPr>
           <w:p>
             <w:r>
-              <w:t>Arrow Left</w:t>
+              <w:t>Arrow down</w:t>
             </w:r>
           </w:p>
         </w:tc>
@@ -2008,7 +2013,7 @@
           </w:tcPr>
           <w:p>
             <w:r>
-              <w:t>Move left</w:t>
+              <w:t>Move backward</w:t>
             </w:r>
           </w:p>
         </w:tc>
@@ -2020,7 +2025,7 @@
           </w:tcPr>
           <w:p>
             <w:r>
-              <w:t>Arrow Right</w:t>
+              <w:t>Arrow Left</w:t>
             </w:r>
           </w:p>
         </w:tc>
@@ -2030,7 +2035,7 @@
           </w:tcPr>
           <w:p>
             <w:r>
-              <w:t>Move right</w:t>
+              <w:t>Move left</w:t>
             </w:r>
           </w:p>
         </w:tc>
@@ -2042,7 +2047,7 @@
           </w:tcPr>
           <w:p>
             <w:r>
-              <w:t>Shift</w:t>
+              <w:t>Arrow Right</w:t>
             </w:r>
           </w:p>
         </w:tc>
@@ -2052,7 +2057,7 @@
           </w:tcPr>
           <w:p>
             <w:r>
-              <w:t>Fast movement</w:t>
+              <w:t>Move right</w:t>
             </w:r>
           </w:p>
         </w:tc>
@@ -2065,7 +2070,7 @@
           <w:p>
             <w:r>
               <w:lastRenderedPageBreak/>
-              <w:t>L</w:t>
+              <w:t>Shift</w:t>
             </w:r>
           </w:p>
         </w:tc>
@@ -2075,16 +2080,7 @@
           </w:tcPr>
           <w:p>
             <w:r>
-              <w:t xml:space="preserve">Show/hide debug </w:t>
-            </w:r>
-            <w:r>
-              <w:rPr>
-                <w:u w:val="single"/>
-              </w:rPr>
-              <w:t>L</w:t>
-            </w:r>
-            <w:r>
-              <w:t>ogging</w:t>
+              <w:t>Fast movement</w:t>
             </w:r>
           </w:p>
         </w:tc>
@@ -2096,7 +2092,7 @@
           </w:tcPr>
           <w:p>
             <w:r>
-              <w:t>Fx</w:t>
+              <w:t>L</w:t>
             </w:r>
           </w:p>
         </w:tc>
@@ -2106,7 +2102,16 @@
           </w:tcPr>
           <w:p>
             <w:r>
-              <w:t>Show debug logging menu x</w:t>
+              <w:t xml:space="preserve">Show/hide debug </w:t>
+            </w:r>
+            <w:r>
+              <w:rPr>
+                <w:u w:val="single"/>
+              </w:rPr>
+              <w:t>L</w:t>
+            </w:r>
+            <w:r>
+              <w:t>ogging</w:t>
             </w:r>
           </w:p>
         </w:tc>
@@ -2118,7 +2123,7 @@
           </w:tcPr>
           <w:p>
             <w:r>
-              <w:t>C</w:t>
+              <w:t>Fx</w:t>
             </w:r>
           </w:p>
         </w:tc>
@@ -2128,13 +2133,7 @@
           </w:tcPr>
           <w:p>
             <w:r>
-              <w:rPr>
-                <w:u w:val="single"/>
-              </w:rPr>
-              <w:t>C</w:t>
-            </w:r>
-            <w:r>
-              <w:t>apture Screen</w:t>
+              <w:t>Show debug logging menu x</w:t>
             </w:r>
           </w:p>
         </w:tc>
@@ -2146,7 +2145,7 @@
           </w:tcPr>
           <w:p>
             <w:r>
-              <w:t>Q</w:t>
+              <w:t>C</w:t>
             </w:r>
           </w:p>
         </w:tc>
@@ -2156,13 +2155,39 @@
           </w:tcPr>
           <w:p>
             <w:r>
+              <w:rPr>
+                <w:u w:val="single"/>
+              </w:rPr>
+              <w:t>C</w:t>
+            </w:r>
+            <w:r>
+              <w:t>apture Screen</w:t>
+            </w:r>
+          </w:p>
+        </w:tc>
+      </w:tr>
+      <w:tr>
+        <w:tc>
+          <w:tcPr>
+            <w:tcW w:w="4531" w:type="dxa"/>
+          </w:tcPr>
+          <w:p>
+            <w:r>
+              <w:t>Q</w:t>
+            </w:r>
+          </w:p>
+        </w:tc>
+        <w:tc>
+          <w:tcPr>
+            <w:tcW w:w="4531" w:type="dxa"/>
+          </w:tcPr>
+          <w:p>
+            <w:r>
               <w:t>Toggle Graphic</w:t>
             </w:r>
             <w:r>
               <w:t>s</w:t>
             </w:r>
-            <w:bookmarkStart w:id="0" w:name="_GoBack"/>
-            <w:bookmarkEnd w:id="0"/>
             <w:r>
               <w:t xml:space="preserve"> </w:t>
             </w:r>
@@ -2735,6 +2760,7 @@
         </w:numPr>
       </w:pPr>
       <w:r>
+        <w:lastRenderedPageBreak/>
         <w:t>Pressing the ‘C</w:t>
       </w:r>
       <w:r>
@@ -2762,7 +2788,6 @@
         </w:numPr>
       </w:pPr>
       <w:r>
-        <w:lastRenderedPageBreak/>
         <w:t>On devices with mouse input:</w:t>
       </w:r>
     </w:p>
@@ -3260,6 +3285,7 @@
         </w:numPr>
       </w:pPr>
       <w:r>
+        <w:lastRenderedPageBreak/>
         <w:t>K</w:t>
       </w:r>
       <w:r>
@@ -3275,7 +3301,6 @@
         </w:numPr>
       </w:pPr>
       <w:r>
-        <w:lastRenderedPageBreak/>
         <w:t>Key presses</w:t>
       </w:r>
     </w:p>
@@ -3711,6 +3736,7 @@
         <w:pStyle w:val="Kop4"/>
       </w:pPr>
       <w:r>
+        <w:lastRenderedPageBreak/>
         <w:t>Inputs</w:t>
       </w:r>
     </w:p>
@@ -3728,7 +3754,6 @@
         </w:numPr>
       </w:pPr>
       <w:r>
-        <w:lastRenderedPageBreak/>
         <w:t>Move forward</w:t>
       </w:r>
     </w:p>
@@ -4273,6 +4298,7 @@
         </w:numPr>
       </w:pPr>
       <w:r>
+        <w:lastRenderedPageBreak/>
         <w:t>Fast movement</w:t>
       </w:r>
     </w:p>
@@ -4287,7 +4313,6 @@
         <w:rPr>
           <w:highlight w:val="yellow"/>
         </w:rPr>
-        <w:lastRenderedPageBreak/>
         <w:t>Teleport Mode</w:t>
       </w:r>
     </w:p>
@@ -4883,6 +4908,7 @@
           </w:tcPr>
           <w:p>
             <w:r>
+              <w:lastRenderedPageBreak/>
               <w:t>GearVR Trackpad</w:t>
             </w:r>
           </w:p>
@@ -4905,7 +4931,6 @@
           </w:tcPr>
           <w:p>
             <w:r>
-              <w:lastRenderedPageBreak/>
               <w:t>Tracked</w:t>
             </w:r>
           </w:p>
@@ -5388,6 +5413,7 @@
         </w:numPr>
       </w:pPr>
       <w:r>
+        <w:lastRenderedPageBreak/>
         <w:t>An ‘Exit’ button</w:t>
       </w:r>
       <w:r>
@@ -5403,7 +5429,6 @@
         </w:numPr>
       </w:pPr>
       <w:r>
-        <w:lastRenderedPageBreak/>
         <w:t xml:space="preserve">A button to open the </w:t>
       </w:r>
       <w:r>

</xml_diff>

<commit_message>
Fixed WS Graphics Settings Menu
Updated development documents
</commit_message>
<xml_diff>
--- a/ArchiVR_KSArchitect/Development Docs/ArchiVR_KSArchitect_User_Specification.docx
+++ b/ArchiVR_KSArchitect/Development Docs/ArchiVR_KSArchitect_User_Specification.docx
@@ -1907,8 +1907,6 @@
             <w:r>
               <w:t>avigation mode</w:t>
             </w:r>
-            <w:bookmarkStart w:id="0" w:name="_GoBack"/>
-            <w:bookmarkEnd w:id="0"/>
           </w:p>
         </w:tc>
       </w:tr>
@@ -3413,53 +3411,15 @@
         <w:pStyle w:val="Kop2"/>
       </w:pPr>
       <w:r>
-        <w:t>Camera rotation</w:t>
-      </w:r>
-    </w:p>
-    <w:p>
-      <w:r>
-        <w:t xml:space="preserve">Camera rotation </w:t>
-      </w:r>
-      <w:r>
-        <w:t xml:space="preserve">is </w:t>
-      </w:r>
-      <w:r>
-        <w:t>u</w:t>
-      </w:r>
-      <w:r>
-        <w:t>nconstrained</w:t>
-      </w:r>
-      <w:r>
-        <w:t xml:space="preserve"> (softwarematically speaking)</w:t>
-      </w:r>
-      <w:r>
-        <w:t xml:space="preserve"> when controlled by gyro or </w:t>
-      </w:r>
-      <w:r>
-        <w:t xml:space="preserve">6DOF </w:t>
-      </w:r>
-      <w:r>
-        <w:t>tracking</w:t>
-      </w:r>
-      <w:r>
-        <w:t xml:space="preserve">.  Camera rotation by Gamepad, Virtual D-Pad, Mouse, Keyboard is </w:t>
-      </w:r>
-      <w:r>
-        <w:t xml:space="preserve">softwarematically </w:t>
-      </w:r>
-      <w:r>
-        <w:t xml:space="preserve">constrained in the vertical direction to [-90,90] degrees (IE User can not flip view </w:t>
-      </w:r>
-      <w:r>
-        <w:t>upside-</w:t>
-      </w:r>
-      <w:r>
-        <w:t xml:space="preserve">down.) </w:t>
-      </w:r>
-    </w:p>
-    <w:p>
-      <w:r>
-        <w:t>Camera rotation can be controlled using:</w:t>
+        <w:t xml:space="preserve">Camera </w:t>
+      </w:r>
+      <w:r>
+        <w:t>navigation mode</w:t>
+      </w:r>
+    </w:p>
+    <w:p>
+      <w:r>
+        <w:t>Camera translation can be done in one of the following modes:</w:t>
       </w:r>
     </w:p>
     <w:p>
@@ -3471,7 +3431,7 @@
         </w:numPr>
       </w:pPr>
       <w:r>
-        <w:t>Gyro</w:t>
+        <w:t>Fly mode</w:t>
       </w:r>
     </w:p>
     <w:p>
@@ -3483,7 +3443,19 @@
         </w:numPr>
       </w:pPr>
       <w:r>
-        <w:t>Mouse</w:t>
+        <w:t>FPS Mode</w:t>
+      </w:r>
+    </w:p>
+    <w:p>
+      <w:pPr>
+        <w:pStyle w:val="Lijstalinea"/>
+        <w:numPr>
+          <w:ilvl w:val="0"/>
+          <w:numId w:val="27"/>
+        </w:numPr>
+      </w:pPr>
+      <w:r>
+        <w:t>Teleport mode</w:t>
       </w:r>
     </w:p>
     <w:p>
@@ -3495,7 +3467,7 @@
         </w:numPr>
       </w:pPr>
       <w:r>
-        <w:t>Drag</w:t>
+        <w:t>Timed gaze</w:t>
       </w:r>
     </w:p>
     <w:p>
@@ -3505,33 +3477,9 @@
           <w:ilvl w:val="1"/>
           <w:numId w:val="27"/>
         </w:numPr>
-        <w:rPr>
-          <w:highlight w:val="yellow"/>
-        </w:rPr>
-      </w:pPr>
-      <w:r>
-        <w:rPr>
-          <w:highlight w:val="yellow"/>
-        </w:rPr>
-        <w:t>?</w:t>
-      </w:r>
-      <w:r>
-        <w:rPr>
-          <w:highlight w:val="yellow"/>
-        </w:rPr>
-        <w:t>Mouse-lock mouse move?</w:t>
-      </w:r>
-    </w:p>
-    <w:p>
-      <w:pPr>
-        <w:pStyle w:val="Lijstalinea"/>
-        <w:numPr>
-          <w:ilvl w:val="0"/>
-          <w:numId w:val="27"/>
-        </w:numPr>
-      </w:pPr>
-      <w:r>
-        <w:t>Swipe</w:t>
+      </w:pPr>
+      <w:r>
+        <w:t>Click</w:t>
       </w:r>
     </w:p>
     <w:p>
@@ -3543,7 +3491,67 @@
         </w:numPr>
       </w:pPr>
       <w:r>
-        <w:t>Only on touch-enabled devices</w:t>
+        <w:t xml:space="preserve">? </w:t>
+      </w:r>
+      <w:r>
+        <w:t>Constrained: Collision with model: User can not move through model</w:t>
+      </w:r>
+    </w:p>
+    <w:p/>
+    <w:p>
+      <w:r>
+        <w:t xml:space="preserve">Camera translation </w:t>
+      </w:r>
+      <w:r>
+        <w:t xml:space="preserve">can be controlled </w:t>
+      </w:r>
+      <w:r>
+        <w:t>depending on the mode as follows</w:t>
+      </w:r>
+      <w:r>
+        <w:t>:</w:t>
+      </w:r>
+    </w:p>
+    <w:p>
+      <w:pPr>
+        <w:pStyle w:val="Kop3"/>
+      </w:pPr>
+      <w:r>
+        <w:t>Camera rotation</w:t>
+      </w:r>
+    </w:p>
+    <w:p>
+      <w:r>
+        <w:t xml:space="preserve">Camera rotation is unconstrained (softwarematically speaking) when controlled by gyro or 6DOF tracking.  Camera rotation by Gamepad, Virtual D-Pad, Mouse, Keyboard is softwarematically constrained in the vertical direction to [-90,90] degrees (IE User can not flip view upside-down.) </w:t>
+      </w:r>
+    </w:p>
+    <w:p>
+      <w:r>
+        <w:t>Camera rotation can be controlled using:</w:t>
+      </w:r>
+    </w:p>
+    <w:p>
+      <w:pPr>
+        <w:pStyle w:val="Lijstalinea"/>
+        <w:numPr>
+          <w:ilvl w:val="0"/>
+          <w:numId w:val="27"/>
+        </w:numPr>
+      </w:pPr>
+      <w:r>
+        <w:t>Gyro</w:t>
+      </w:r>
+    </w:p>
+    <w:p>
+      <w:pPr>
+        <w:pStyle w:val="Lijstalinea"/>
+        <w:numPr>
+          <w:ilvl w:val="0"/>
+          <w:numId w:val="27"/>
+        </w:numPr>
+      </w:pPr>
+      <w:r>
+        <w:t>Mouse</w:t>
       </w:r>
     </w:p>
     <w:p>
@@ -3553,112 +3561,9 @@
           <w:ilvl w:val="1"/>
           <w:numId w:val="27"/>
         </w:numPr>
-        <w:rPr>
-          <w:highlight w:val="yellow"/>
-        </w:rPr>
-      </w:pPr>
-      <w:r>
-        <w:rPr>
-          <w:highlight w:val="yellow"/>
-        </w:rPr>
-        <w:t>?Looks suspiciously like MouseDrag?</w:t>
-      </w:r>
-    </w:p>
-    <w:p>
-      <w:pPr>
-        <w:pStyle w:val="Lijstalinea"/>
-        <w:numPr>
-          <w:ilvl w:val="0"/>
-          <w:numId w:val="27"/>
-        </w:numPr>
-        <w:rPr>
-          <w:highlight w:val="yellow"/>
-        </w:rPr>
-      </w:pPr>
-      <w:r>
-        <w:rPr>
-          <w:highlight w:val="yellow"/>
-        </w:rPr>
-        <w:t>?Virtual D-Pad?</w:t>
-      </w:r>
-    </w:p>
-    <w:p>
-      <w:pPr>
-        <w:pStyle w:val="Lijstalinea"/>
-        <w:numPr>
-          <w:ilvl w:val="0"/>
-          <w:numId w:val="27"/>
-        </w:numPr>
-        <w:rPr>
-          <w:highlight w:val="yellow"/>
-        </w:rPr>
-      </w:pPr>
-      <w:r>
-        <w:rPr>
-          <w:highlight w:val="yellow"/>
-        </w:rPr>
-        <w:t>?</w:t>
-      </w:r>
-      <w:r>
-        <w:rPr>
-          <w:highlight w:val="yellow"/>
-        </w:rPr>
-        <w:t>Keyboard keys</w:t>
-      </w:r>
-      <w:r>
-        <w:rPr>
-          <w:highlight w:val="yellow"/>
-        </w:rPr>
-        <w:t>?</w:t>
-      </w:r>
-    </w:p>
-    <w:p>
-      <w:pPr>
-        <w:pStyle w:val="Kop2"/>
-      </w:pPr>
-      <w:r>
-        <w:t>Camera translation</w:t>
-      </w:r>
-    </w:p>
-    <w:p>
-      <w:r>
-        <w:t>Camera translation can be done in one of the following modes:</w:t>
-      </w:r>
-    </w:p>
-    <w:p>
-      <w:pPr>
-        <w:pStyle w:val="Lijstalinea"/>
-        <w:numPr>
-          <w:ilvl w:val="0"/>
-          <w:numId w:val="27"/>
-        </w:numPr>
-      </w:pPr>
-      <w:r>
-        <w:t>Fly mode</w:t>
-      </w:r>
-    </w:p>
-    <w:p>
-      <w:pPr>
-        <w:pStyle w:val="Lijstalinea"/>
-        <w:numPr>
-          <w:ilvl w:val="0"/>
-          <w:numId w:val="27"/>
-        </w:numPr>
-      </w:pPr>
-      <w:r>
-        <w:t>FPS Mode</w:t>
-      </w:r>
-    </w:p>
-    <w:p>
-      <w:pPr>
-        <w:pStyle w:val="Lijstalinea"/>
-        <w:numPr>
-          <w:ilvl w:val="0"/>
-          <w:numId w:val="27"/>
-        </w:numPr>
-      </w:pPr>
-      <w:r>
-        <w:t>Teleport mode</w:t>
+      </w:pPr>
+      <w:r>
+        <w:t>Drag</w:t>
       </w:r>
     </w:p>
     <w:p>
@@ -3668,9 +3573,27 @@
           <w:ilvl w:val="1"/>
           <w:numId w:val="27"/>
         </w:numPr>
-      </w:pPr>
-      <w:r>
-        <w:t>Timed gaze</w:t>
+        <w:rPr>
+          <w:highlight w:val="yellow"/>
+        </w:rPr>
+      </w:pPr>
+      <w:r>
+        <w:rPr>
+          <w:highlight w:val="yellow"/>
+        </w:rPr>
+        <w:t>?Mouse-lock mouse move?</w:t>
+      </w:r>
+    </w:p>
+    <w:p>
+      <w:pPr>
+        <w:pStyle w:val="Lijstalinea"/>
+        <w:numPr>
+          <w:ilvl w:val="0"/>
+          <w:numId w:val="27"/>
+        </w:numPr>
+      </w:pPr>
+      <w:r>
+        <w:t>Swipe</w:t>
       </w:r>
     </w:p>
     <w:p>
@@ -3682,7 +3605,7 @@
         </w:numPr>
       </w:pPr>
       <w:r>
-        <w:t>Click</w:t>
+        <w:t>Only on touch-enabled devices</w:t>
       </w:r>
     </w:p>
     <w:p>
@@ -3692,27 +3615,51 @@
           <w:ilvl w:val="1"/>
           <w:numId w:val="27"/>
         </w:numPr>
-      </w:pPr>
-      <w:r>
-        <w:t xml:space="preserve">? </w:t>
-      </w:r>
-      <w:r>
-        <w:t>Constrained: Collision with model: User can not move through model</w:t>
-      </w:r>
-    </w:p>
-    <w:p/>
-    <w:p>
-      <w:r>
-        <w:t xml:space="preserve">Camera translation </w:t>
-      </w:r>
-      <w:r>
-        <w:t xml:space="preserve">can be controlled </w:t>
-      </w:r>
-      <w:r>
-        <w:t>depending on the mode as follows</w:t>
-      </w:r>
-      <w:r>
-        <w:t>:</w:t>
+        <w:rPr>
+          <w:highlight w:val="yellow"/>
+        </w:rPr>
+      </w:pPr>
+      <w:r>
+        <w:rPr>
+          <w:highlight w:val="yellow"/>
+        </w:rPr>
+        <w:t>?Looks suspiciously like MouseDrag?</w:t>
+      </w:r>
+    </w:p>
+    <w:p>
+      <w:pPr>
+        <w:pStyle w:val="Lijstalinea"/>
+        <w:numPr>
+          <w:ilvl w:val="0"/>
+          <w:numId w:val="27"/>
+        </w:numPr>
+        <w:rPr>
+          <w:highlight w:val="yellow"/>
+        </w:rPr>
+      </w:pPr>
+      <w:r>
+        <w:rPr>
+          <w:highlight w:val="yellow"/>
+        </w:rPr>
+        <w:t>?Virtual D-Pad?</w:t>
+      </w:r>
+    </w:p>
+    <w:p>
+      <w:pPr>
+        <w:pStyle w:val="Lijstalinea"/>
+        <w:numPr>
+          <w:ilvl w:val="0"/>
+          <w:numId w:val="27"/>
+        </w:numPr>
+        <w:rPr>
+          <w:highlight w:val="yellow"/>
+        </w:rPr>
+      </w:pPr>
+      <w:r>
+        <w:rPr>
+          <w:highlight w:val="yellow"/>
+        </w:rPr>
+        <w:t>?Keyboard keys?</w:t>
       </w:r>
     </w:p>
     <w:p>
@@ -4521,6 +4468,181 @@
         <w:t>(need special teleport targets fort his mode)</w:t>
       </w:r>
     </w:p>
+    <w:p>
+      <w:pPr>
+        <w:pStyle w:val="Kop3"/>
+      </w:pPr>
+      <w:r>
+        <w:t>Vuforia AR</w:t>
+      </w:r>
+      <w:r>
+        <w:t xml:space="preserve"> Mode</w:t>
+      </w:r>
+    </w:p>
+    <w:p>
+      <w:r>
+        <w:t>In this mode, the user can review the architectural design as a virtual maquette</w:t>
+      </w:r>
+      <w:r>
+        <w:t xml:space="preserve">, </w:t>
+      </w:r>
+      <w:r>
+        <w:t>attached to a</w:t>
+      </w:r>
+      <w:r>
+        <w:t xml:space="preserve"> physical VUforia</w:t>
+      </w:r>
+      <w:r>
+        <w:t xml:space="preserve"> marker image.</w:t>
+      </w:r>
+    </w:p>
+    <w:p>
+      <w:r>
+        <w:t>M</w:t>
+      </w:r>
+      <w:r>
+        <w:t xml:space="preserve">ouse and </w:t>
+      </w:r>
+      <w:r>
+        <w:t xml:space="preserve">keyboard input </w:t>
+      </w:r>
+      <w:r>
+        <w:t>are not supported in this mo</w:t>
+      </w:r>
+      <w:r>
+        <w:t>de</w:t>
+      </w:r>
+      <w:r>
+        <w:t>.</w:t>
+      </w:r>
+      <w:r>
+        <w:t xml:space="preserve">  </w:t>
+      </w:r>
+      <w:r>
+        <w:t>Gamepad</w:t>
+      </w:r>
+      <w:r>
+        <w:t xml:space="preserve"> is only supported in case of a headmounted XR device being active.</w:t>
+      </w:r>
+      <w:bookmarkStart w:id="0" w:name="_GoBack"/>
+      <w:bookmarkEnd w:id="0"/>
+    </w:p>
+    <w:p>
+      <w:pPr>
+        <w:rPr>
+          <w:highlight w:val="yellow"/>
+        </w:rPr>
+      </w:pPr>
+      <w:r>
+        <w:rPr>
+          <w:rStyle w:val="Kop4Char"/>
+        </w:rPr>
+        <w:t>Modifying model-marker offset</w:t>
+      </w:r>
+      <w:r>
+        <w:br/>
+      </w:r>
+      <w:r>
+        <w:rPr>
+          <w:highlight w:val="yellow"/>
+        </w:rPr>
+        <w:t xml:space="preserve">In the left of the screen, a </w:t>
+      </w:r>
+      <w:r>
+        <w:rPr>
+          <w:highlight w:val="yellow"/>
+        </w:rPr>
+        <w:t xml:space="preserve">vertical D-pad is shown that enables modifying the </w:t>
+      </w:r>
+      <w:r>
+        <w:rPr>
+          <w:highlight w:val="yellow"/>
+        </w:rPr>
+        <w:t xml:space="preserve">vertical translational </w:t>
+      </w:r>
+      <w:r>
+        <w:rPr>
+          <w:highlight w:val="yellow"/>
+        </w:rPr>
+        <w:t>offset of the model from the image marker</w:t>
+      </w:r>
+      <w:r>
+        <w:rPr>
+          <w:highlight w:val="yellow"/>
+        </w:rPr>
+        <w:t xml:space="preserve">: </w:t>
+      </w:r>
+      <w:r>
+        <w:rPr>
+          <w:highlight w:val="yellow"/>
+        </w:rPr>
+        <w:t>increase/decrease offset of model from the image marker, along the marker image normal.</w:t>
+      </w:r>
+    </w:p>
+    <w:p>
+      <w:pPr>
+        <w:rPr>
+          <w:highlight w:val="yellow"/>
+        </w:rPr>
+      </w:pPr>
+      <w:r>
+        <w:rPr>
+          <w:highlight w:val="yellow"/>
+        </w:rPr>
+        <w:t xml:space="preserve">In the left of the screen, a </w:t>
+      </w:r>
+      <w:r>
+        <w:rPr>
+          <w:highlight w:val="yellow"/>
+        </w:rPr>
+        <w:t>horizontal</w:t>
+      </w:r>
+      <w:r>
+        <w:rPr>
+          <w:highlight w:val="yellow"/>
+        </w:rPr>
+        <w:t xml:space="preserve"> D-pad is shown that enables modifying the </w:t>
+      </w:r>
+      <w:r>
+        <w:rPr>
+          <w:highlight w:val="yellow"/>
+        </w:rPr>
+        <w:t>rotational</w:t>
+      </w:r>
+      <w:r>
+        <w:rPr>
+          <w:highlight w:val="yellow"/>
+        </w:rPr>
+        <w:t xml:space="preserve"> </w:t>
+      </w:r>
+      <w:r>
+        <w:rPr>
+          <w:highlight w:val="yellow"/>
+        </w:rPr>
+        <w:t>offset of the model from the image marker</w:t>
+      </w:r>
+      <w:r>
+        <w:rPr>
+          <w:highlight w:val="yellow"/>
+        </w:rPr>
+        <w:t>: rotate the model around the image marker normal.</w:t>
+      </w:r>
+    </w:p>
+    <w:p>
+      <w:r>
+        <w:rPr>
+          <w:highlight w:val="yellow"/>
+        </w:rPr>
+        <w:t>TODO? Enable POI navigation : upon selecting  POI, this becomes the new ‘anchor point’ fort he model</w:t>
+      </w:r>
+      <w:r>
+        <w:rPr>
+          <w:highlight w:val="yellow"/>
+        </w:rPr>
+        <w:t>.</w:t>
+      </w:r>
+    </w:p>
+    <w:p/>
     <w:p>
       <w:pPr>
         <w:pStyle w:val="Kop2"/>
@@ -4675,6 +4797,7 @@
           </w:p>
           <w:p>
             <w:r>
+              <w:lastRenderedPageBreak/>
               <w:t>Virtual GamePad</w:t>
             </w:r>
             <w:r>
@@ -4695,6 +4818,7 @@
           </w:tcPr>
           <w:p>
             <w:r>
+              <w:lastRenderedPageBreak/>
               <w:t>Physical Gamepad</w:t>
             </w:r>
           </w:p>
@@ -4908,7 +5032,6 @@
           </w:tcPr>
           <w:p>
             <w:r>
-              <w:lastRenderedPageBreak/>
               <w:t>GearVR Trackpad</w:t>
             </w:r>
           </w:p>
@@ -5266,6 +5389,7 @@
         </w:numPr>
       </w:pPr>
       <w:r>
+        <w:lastRenderedPageBreak/>
         <w:t>Gamepad</w:t>
       </w:r>
     </w:p>
@@ -5413,7 +5537,6 @@
         </w:numPr>
       </w:pPr>
       <w:r>
-        <w:lastRenderedPageBreak/>
         <w:t>An ‘Exit’ button</w:t>
       </w:r>
       <w:r>
@@ -5763,6 +5886,7 @@
         </w:numPr>
       </w:pPr>
       <w:r>
+        <w:lastRenderedPageBreak/>
         <w:t>Medium</w:t>
       </w:r>
     </w:p>

</xml_diff>

<commit_message>
Improved overall menu navigation
Added support for closing menus with 'Esc'
Added shortcut key 'Return' to open 'Main Menu'
</commit_message>
<xml_diff>
--- a/ArchiVR_KSArchitect/Development Docs/ArchiVR_KSArchitect_User_Specification.docx
+++ b/ArchiVR_KSArchitect/Development Docs/ArchiVR_KSArchitect_User_Specification.docx
@@ -12,12 +12,186 @@
     </w:p>
     <w:p>
       <w:r>
-        <w:t>The Archi-VR application offers the functionality of previewing architectural projects on a wide range of technologies, with different levels of immersion/hardware needs.</w:t>
-      </w:r>
-    </w:p>
-    <w:p>
-      <w:r>
-        <w:t>The application is targeted for the following platforms:</w:t>
+        <w:t>The Archi-VR application offers the functionality of previewing architectural projects with different levels of immersion</w:t>
+      </w:r>
+      <w:r>
+        <w:t>:</w:t>
+      </w:r>
+    </w:p>
+    <w:p>
+      <w:r>
+        <w:t>Rendering can be either:</w:t>
+      </w:r>
+    </w:p>
+    <w:p>
+      <w:pPr>
+        <w:pStyle w:val="Lijstalinea"/>
+        <w:numPr>
+          <w:ilvl w:val="0"/>
+          <w:numId w:val="35"/>
+        </w:numPr>
+      </w:pPr>
+      <w:r>
+        <w:t>Mono-scopic</w:t>
+      </w:r>
+    </w:p>
+    <w:p>
+      <w:pPr>
+        <w:pStyle w:val="Lijstalinea"/>
+        <w:numPr>
+          <w:ilvl w:val="0"/>
+          <w:numId w:val="35"/>
+        </w:numPr>
+      </w:pPr>
+      <w:r>
+        <w:t>Stereo-scopic</w:t>
+      </w:r>
+    </w:p>
+    <w:p>
+      <w:r>
+        <w:t>Application</w:t>
+      </w:r>
+      <w:r>
+        <w:t xml:space="preserve"> can </w:t>
+      </w:r>
+      <w:r>
+        <w:t>use as input</w:t>
+      </w:r>
+      <w:r>
+        <w:t>:</w:t>
+      </w:r>
+    </w:p>
+    <w:p>
+      <w:pPr>
+        <w:pStyle w:val="Lijstalinea"/>
+        <w:numPr>
+          <w:ilvl w:val="0"/>
+          <w:numId w:val="34"/>
+        </w:numPr>
+      </w:pPr>
+      <w:r>
+        <w:t>Keyboard</w:t>
+      </w:r>
+    </w:p>
+    <w:p>
+      <w:pPr>
+        <w:pStyle w:val="Lijstalinea"/>
+        <w:numPr>
+          <w:ilvl w:val="0"/>
+          <w:numId w:val="34"/>
+        </w:numPr>
+      </w:pPr>
+      <w:r>
+        <w:t>Mouse</w:t>
+      </w:r>
+    </w:p>
+    <w:p>
+      <w:pPr>
+        <w:pStyle w:val="Lijstalinea"/>
+        <w:numPr>
+          <w:ilvl w:val="0"/>
+          <w:numId w:val="34"/>
+        </w:numPr>
+      </w:pPr>
+      <w:r>
+        <w:t>Touch</w:t>
+      </w:r>
+    </w:p>
+    <w:p>
+      <w:pPr>
+        <w:pStyle w:val="Lijstalinea"/>
+        <w:numPr>
+          <w:ilvl w:val="0"/>
+          <w:numId w:val="34"/>
+        </w:numPr>
+      </w:pPr>
+      <w:r>
+        <w:t>Gyro</w:t>
+      </w:r>
+    </w:p>
+    <w:p>
+      <w:pPr>
+        <w:pStyle w:val="Lijstalinea"/>
+        <w:numPr>
+          <w:ilvl w:val="0"/>
+          <w:numId w:val="34"/>
+        </w:numPr>
+      </w:pPr>
+      <w:r>
+        <w:t>…</w:t>
+      </w:r>
+    </w:p>
+    <w:p>
+      <w:r>
+        <w:t>Application offers following</w:t>
+      </w:r>
+      <w:r>
+        <w:t xml:space="preserve"> camera navigation modes:</w:t>
+      </w:r>
+    </w:p>
+    <w:p>
+      <w:pPr>
+        <w:pStyle w:val="Lijstalinea"/>
+        <w:numPr>
+          <w:ilvl w:val="0"/>
+          <w:numId w:val="36"/>
+        </w:numPr>
+      </w:pPr>
+      <w:r>
+        <w:t>FPS</w:t>
+      </w:r>
+    </w:p>
+    <w:p>
+      <w:pPr>
+        <w:pStyle w:val="Lijstalinea"/>
+        <w:numPr>
+          <w:ilvl w:val="0"/>
+          <w:numId w:val="36"/>
+        </w:numPr>
+      </w:pPr>
+      <w:r>
+        <w:t>Fly</w:t>
+      </w:r>
+    </w:p>
+    <w:p>
+      <w:pPr>
+        <w:pStyle w:val="Lijstalinea"/>
+        <w:numPr>
+          <w:ilvl w:val="0"/>
+          <w:numId w:val="36"/>
+        </w:numPr>
+      </w:pPr>
+      <w:r>
+        <w:t>AR</w:t>
+      </w:r>
+    </w:p>
+    <w:p>
+      <w:pPr>
+        <w:pStyle w:val="Lijstalinea"/>
+        <w:numPr>
+          <w:ilvl w:val="0"/>
+          <w:numId w:val="36"/>
+        </w:numPr>
+      </w:pPr>
+      <w:r>
+        <w:t>…</w:t>
+      </w:r>
+    </w:p>
+    <w:p>
+      <w:r>
+        <w:t xml:space="preserve">The application is targeted for </w:t>
+      </w:r>
+      <w:r>
+        <w:t xml:space="preserve">a wide variety of </w:t>
+      </w:r>
+      <w:r>
+        <w:t>platforms</w:t>
+      </w:r>
+      <w:r>
+        <w:t xml:space="preserve"> and hardware</w:t>
+      </w:r>
+      <w:r>
+        <w:t>:</w:t>
       </w:r>
     </w:p>
     <w:p>
@@ -141,11 +315,38 @@
       </w:r>
     </w:p>
     <w:p>
+      <w:pPr>
+        <w:rPr>
+          <w:b/>
+        </w:rPr>
+      </w:pPr>
+      <w:r>
+        <w:t>Not every platform/hardware supports every camera navigation, or input mode.</w:t>
+      </w:r>
+    </w:p>
+    <w:p>
+      <w:pPr>
+        <w:pStyle w:val="Kop1"/>
+      </w:pPr>
+      <w:r>
+        <w:t xml:space="preserve">ArchiVR </w:t>
+      </w:r>
+      <w:r>
+        <w:t>Concepts and Objects</w:t>
+      </w:r>
+    </w:p>
+    <w:p>
       <w:r>
         <w:t xml:space="preserve">The application has notion of </w:t>
       </w:r>
       <w:r>
-        <w:t>the concept ‘Project’.</w:t>
+        <w:t>the concept ‘</w:t>
+      </w:r>
+      <w:r>
+        <w:t>Project’</w:t>
+      </w:r>
+      <w:r>
+        <w:t>.</w:t>
       </w:r>
     </w:p>
     <w:p>
@@ -163,7 +364,18 @@
     </w:p>
     <w:p>
       <w:r>
-        <w:t xml:space="preserve">The application has an ‘active’ Project. The active Project references the construction project </w:t>
+        <w:t>The application has notion of the concept of ‘active Project’ versus ‘inactive project’.</w:t>
+      </w:r>
+    </w:p>
+    <w:p>
+      <w:r>
+        <w:t xml:space="preserve">The application has </w:t>
+      </w:r>
+      <w:r>
+        <w:t>at any given time at most 1</w:t>
+      </w:r>
+      <w:r>
+        <w:t xml:space="preserve"> ‘active’ Project. The active Project references the construction project </w:t>
       </w:r>
       <w:r>
         <w:t xml:space="preserve">(from the list of </w:t>
@@ -182,6 +394,26 @@
       </w:r>
       <w:r>
         <w:t>to be currently viewed.</w:t>
+      </w:r>
+    </w:p>
+    <w:p>
+      <w:r>
+        <w:lastRenderedPageBreak/>
+        <w:t>All</w:t>
+      </w:r>
+      <w:r>
+        <w:t xml:space="preserve"> Projects </w:t>
+      </w:r>
+      <w:r>
+        <w:t xml:space="preserve">but the active Project, </w:t>
+      </w:r>
+      <w:r>
+        <w:t>are inactive.</w:t>
+      </w:r>
+    </w:p>
+    <w:p>
+      <w:r>
+        <w:t>The active Project might change in time.</w:t>
       </w:r>
     </w:p>
     <w:p>
@@ -372,7 +604,6 @@
         </w:numPr>
       </w:pPr>
       <w:r>
-        <w:lastRenderedPageBreak/>
         <w:t>Rebuild</w:t>
       </w:r>
     </w:p>
@@ -441,6 +672,35 @@
         <w:pStyle w:val="Kop1"/>
       </w:pPr>
       <w:r>
+        <w:t>M</w:t>
+      </w:r>
+      <w:r>
+        <w:t>enu</w:t>
+      </w:r>
+    </w:p>
+    <w:p>
+      <w:r>
+        <w:t>The first menu can be opened using the M key.</w:t>
+      </w:r>
+      <w:bookmarkStart w:id="0" w:name="_GoBack"/>
+      <w:bookmarkEnd w:id="0"/>
+    </w:p>
+    <w:p>
+      <w:r>
+        <w:t>A menu can be closed using:</w:t>
+      </w:r>
+    </w:p>
+    <w:p>
+      <w:r>
+        <w:t>-esc key</w:t>
+      </w:r>
+    </w:p>
+    <w:p/>
+    <w:p>
+      <w:pPr>
+        <w:pStyle w:val="Kop1"/>
+      </w:pPr>
+      <w:r>
         <w:t>Modes</w:t>
       </w:r>
     </w:p>
@@ -548,6 +808,7 @@
         <w:rPr>
           <w:b/>
         </w:rPr>
+        <w:lastRenderedPageBreak/>
         <w:t>Home</w:t>
       </w:r>
       <w:r>
@@ -927,7 +1188,6 @@
         </w:numPr>
       </w:pPr>
       <w:r>
-        <w:lastRenderedPageBreak/>
         <w:t>A ‘Go’ button</w:t>
       </w:r>
     </w:p>
@@ -1065,6 +1325,7 @@
         <w:pStyle w:val="Kop3"/>
       </w:pPr>
       <w:r>
+        <w:lastRenderedPageBreak/>
         <w:t>Project selection menu</w:t>
       </w:r>
     </w:p>
@@ -1471,290 +1732,320 @@
         <w:rPr>
           <w:b/>
         </w:rPr>
+        <w:t>Play</w:t>
+      </w:r>
+      <w:r>
+        <w:t xml:space="preserve"> </w:t>
+      </w:r>
+      <w:r>
+        <w:t>application state</w:t>
+      </w:r>
+    </w:p>
+    <w:p>
+      <w:r>
+        <w:t>When entering this application state</w:t>
+      </w:r>
+      <w:r>
+        <w:t>:</w:t>
+      </w:r>
+    </w:p>
+    <w:p>
+      <w:pPr>
+        <w:pStyle w:val="Lijstalinea"/>
+        <w:numPr>
+          <w:ilvl w:val="0"/>
+          <w:numId w:val="5"/>
+        </w:numPr>
+      </w:pPr>
+      <w:r>
+        <w:t>The</w:t>
+      </w:r>
+      <w:r>
+        <w:t xml:space="preserve"> application open</w:t>
+      </w:r>
+      <w:r>
+        <w:t xml:space="preserve">s the 3D model of the </w:t>
+      </w:r>
+      <w:r>
+        <w:t xml:space="preserve">active </w:t>
+      </w:r>
+      <w:r>
+        <w:t>project.</w:t>
+      </w:r>
+    </w:p>
+    <w:p>
+      <w:pPr>
+        <w:pStyle w:val="Lijstalinea"/>
+        <w:numPr>
+          <w:ilvl w:val="0"/>
+          <w:numId w:val="5"/>
+        </w:numPr>
+      </w:pPr>
+      <w:r>
+        <w:t xml:space="preserve">The application </w:t>
+      </w:r>
+      <w:r>
+        <w:t xml:space="preserve">loads and </w:t>
+      </w:r>
+      <w:r>
+        <w:t xml:space="preserve">shows the UI controls </w:t>
+      </w:r>
+      <w:r>
+        <w:t xml:space="preserve">for the </w:t>
+      </w:r>
+      <w:r>
+        <w:rPr>
+          <w:b/>
+        </w:rPr>
+        <w:t>View Project</w:t>
+      </w:r>
+      <w:r>
+        <w:t xml:space="preserve"> menu.</w:t>
+      </w:r>
+    </w:p>
+    <w:p>
+      <w:pPr>
+        <w:pStyle w:val="Kop2"/>
+      </w:pPr>
+      <w:r>
+        <w:t>View Project menu</w:t>
+      </w:r>
+    </w:p>
+    <w:p>
+      <w:r>
+        <w:t>The View Project menu is shown when ‘Show UI’ option is on.  It is hidden when ‘Show UI’ option is off.</w:t>
+      </w:r>
+    </w:p>
+    <w:p>
+      <w:pPr>
+        <w:pStyle w:val="Kop3"/>
+      </w:pPr>
+      <w:r>
+        <w:t>View Project menu controls</w:t>
+      </w:r>
+    </w:p>
+    <w:p/>
+    <w:p>
+      <w:r>
+        <w:t>The View Project menu contains the following controls:</w:t>
+      </w:r>
+    </w:p>
+    <w:p>
+      <w:pPr>
+        <w:pStyle w:val="Lijstalinea"/>
+        <w:numPr>
+          <w:ilvl w:val="0"/>
+          <w:numId w:val="15"/>
+        </w:numPr>
+      </w:pPr>
+      <w:r>
+        <w:rPr>
+          <w:b/>
+        </w:rPr>
+        <w:t>Home</w:t>
+      </w:r>
+      <w:r>
+        <w:t xml:space="preserve"> button</w:t>
+      </w:r>
+    </w:p>
+    <w:p>
+      <w:pPr>
+        <w:pStyle w:val="Lijstalinea"/>
+        <w:numPr>
+          <w:ilvl w:val="0"/>
+          <w:numId w:val="15"/>
+        </w:numPr>
+      </w:pPr>
+      <w:r>
+        <w:rPr>
+          <w:b/>
+        </w:rPr>
         <w:lastRenderedPageBreak/>
-        <w:t>Play</w:t>
-      </w:r>
-      <w:r>
-        <w:t xml:space="preserve"> </w:t>
-      </w:r>
-      <w:r>
-        <w:t>application state</w:t>
-      </w:r>
-    </w:p>
-    <w:p>
-      <w:r>
-        <w:t>When entering this application state</w:t>
-      </w:r>
-      <w:r>
-        <w:t>:</w:t>
-      </w:r>
-    </w:p>
-    <w:p>
-      <w:pPr>
-        <w:pStyle w:val="Lijstalinea"/>
-        <w:numPr>
-          <w:ilvl w:val="0"/>
-          <w:numId w:val="5"/>
-        </w:numPr>
-      </w:pPr>
-      <w:r>
-        <w:t>The</w:t>
-      </w:r>
-      <w:r>
-        <w:t xml:space="preserve"> application open</w:t>
-      </w:r>
-      <w:r>
-        <w:t xml:space="preserve">s the 3D model of the </w:t>
-      </w:r>
-      <w:r>
-        <w:t xml:space="preserve">active </w:t>
-      </w:r>
-      <w:r>
-        <w:t>project.</w:t>
-      </w:r>
-    </w:p>
-    <w:p>
-      <w:pPr>
-        <w:pStyle w:val="Lijstalinea"/>
-        <w:numPr>
-          <w:ilvl w:val="0"/>
-          <w:numId w:val="5"/>
-        </w:numPr>
-      </w:pPr>
-      <w:r>
-        <w:t xml:space="preserve">The application </w:t>
-      </w:r>
-      <w:r>
-        <w:t xml:space="preserve">loads and </w:t>
-      </w:r>
-      <w:r>
-        <w:t xml:space="preserve">shows the UI controls </w:t>
-      </w:r>
-      <w:r>
-        <w:t xml:space="preserve">for the </w:t>
-      </w:r>
+        <w:t>Show/Hide UI</w:t>
+      </w:r>
+      <w:r>
+        <w:t xml:space="preserve"> button</w:t>
+      </w:r>
+    </w:p>
+    <w:p>
+      <w:pPr>
+        <w:pStyle w:val="Lijstalinea"/>
+        <w:numPr>
+          <w:ilvl w:val="0"/>
+          <w:numId w:val="15"/>
+        </w:numPr>
+      </w:pPr>
       <w:r>
         <w:rPr>
           <w:b/>
         </w:rPr>
+        <w:t>Rotate Mode</w:t>
+      </w:r>
+      <w:r>
+        <w:t xml:space="preserve"> button</w:t>
+      </w:r>
+    </w:p>
+    <w:p>
+      <w:pPr>
+        <w:pStyle w:val="Lijstalinea"/>
+        <w:numPr>
+          <w:ilvl w:val="0"/>
+          <w:numId w:val="15"/>
+        </w:numPr>
+      </w:pPr>
+      <w:r>
+        <w:rPr>
+          <w:b/>
+        </w:rPr>
+        <w:t>View Mode</w:t>
+      </w:r>
+      <w:r>
+        <w:t xml:space="preserve"> button</w:t>
+      </w:r>
+    </w:p>
+    <w:p>
+      <w:pPr>
+        <w:pStyle w:val="Lijstalinea"/>
+        <w:numPr>
+          <w:ilvl w:val="0"/>
+          <w:numId w:val="15"/>
+        </w:numPr>
+      </w:pPr>
+      <w:r>
+        <w:rPr>
+          <w:b/>
+        </w:rPr>
+        <w:t>Time</w:t>
+      </w:r>
+      <w:r>
+        <w:t xml:space="preserve"> button</w:t>
+      </w:r>
+    </w:p>
+    <w:p>
+      <w:pPr>
+        <w:pStyle w:val="Lijstalinea"/>
+        <w:numPr>
+          <w:ilvl w:val="0"/>
+          <w:numId w:val="15"/>
+        </w:numPr>
+      </w:pPr>
+      <w:r>
+        <w:rPr>
+          <w:b/>
+        </w:rPr>
+        <w:t>Construction Lighting Mode</w:t>
+      </w:r>
+      <w:r>
+        <w:t xml:space="preserve"> button</w:t>
+      </w:r>
+    </w:p>
+    <w:p>
+      <w:pPr>
+        <w:pStyle w:val="Kop3"/>
+      </w:pPr>
+      <w:r>
+        <w:t>M</w:t>
+      </w:r>
+      <w:r>
+        <w:t>R and Non-</w:t>
+      </w:r>
+      <w:r>
+        <w:t>M</w:t>
+      </w:r>
+      <w:r>
+        <w:t>R flavours</w:t>
+      </w:r>
+    </w:p>
+    <w:p>
+      <w:r>
+        <w:t>The ‘View Project’ menu exists in 2 flavours:</w:t>
+      </w:r>
+    </w:p>
+    <w:p>
+      <w:pPr>
+        <w:pStyle w:val="Lijstalinea"/>
+        <w:numPr>
+          <w:ilvl w:val="0"/>
+          <w:numId w:val="14"/>
+        </w:numPr>
+      </w:pPr>
+      <w:r>
+        <w:t>Non-</w:t>
+      </w:r>
+      <w:r>
+        <w:t>MixedReality: screen-space UI</w:t>
+      </w:r>
+    </w:p>
+    <w:p>
+      <w:pPr>
+        <w:pStyle w:val="Lijstalinea"/>
+        <w:numPr>
+          <w:ilvl w:val="0"/>
+          <w:numId w:val="14"/>
+        </w:numPr>
+      </w:pPr>
+      <w:r>
+        <w:t>MixedReality: World-space UI.</w:t>
+      </w:r>
+    </w:p>
+    <w:p>
+      <w:r>
+        <w:t xml:space="preserve">The </w:t>
+      </w:r>
+      <w:r>
+        <w:rPr>
+          <w:b/>
+        </w:rPr>
         <w:t>View Project</w:t>
       </w:r>
       <w:r>
-        <w:t xml:space="preserve"> menu.</w:t>
-      </w:r>
-    </w:p>
-    <w:p>
-      <w:pPr>
-        <w:pStyle w:val="Kop2"/>
-      </w:pPr>
-      <w:r>
-        <w:t>View Project menu</w:t>
-      </w:r>
-    </w:p>
-    <w:p>
-      <w:r>
-        <w:t>The View Project menu is shown when ‘Show UI’ option is on.  It is hidden when ‘Show UI’ option is off.</w:t>
-      </w:r>
-    </w:p>
-    <w:p>
-      <w:pPr>
-        <w:pStyle w:val="Kop3"/>
-      </w:pPr>
-      <w:r>
-        <w:t>View Project menu controls</w:t>
-      </w:r>
-    </w:p>
-    <w:p/>
-    <w:p>
-      <w:r>
-        <w:t>The View Project menu contains the following controls:</w:t>
-      </w:r>
-    </w:p>
-    <w:p>
-      <w:pPr>
-        <w:pStyle w:val="Lijstalinea"/>
-        <w:numPr>
-          <w:ilvl w:val="0"/>
-          <w:numId w:val="15"/>
-        </w:numPr>
-      </w:pPr>
+        <w:t xml:space="preserve"> menu is always represented by a single canvas that contains all of the UI controls that represent the menu.</w:t>
+      </w:r>
+    </w:p>
+    <w:p>
+      <w:r>
+        <w:t xml:space="preserve">In the </w:t>
+      </w:r>
       <w:r>
         <w:rPr>
           <w:b/>
         </w:rPr>
-        <w:t>Home</w:t>
-      </w:r>
-      <w:r>
-        <w:t xml:space="preserve"> button</w:t>
-      </w:r>
-    </w:p>
-    <w:p>
-      <w:pPr>
-        <w:pStyle w:val="Lijstalinea"/>
-        <w:numPr>
-          <w:ilvl w:val="0"/>
-          <w:numId w:val="15"/>
-        </w:numPr>
-      </w:pPr>
+        <w:t>non-</w:t>
+      </w:r>
       <w:r>
         <w:rPr>
           <w:b/>
         </w:rPr>
-        <w:t>Show/Hide UI</w:t>
-      </w:r>
-      <w:r>
-        <w:t xml:space="preserve"> button</w:t>
-      </w:r>
-    </w:p>
-    <w:p>
-      <w:pPr>
-        <w:pStyle w:val="Lijstalinea"/>
-        <w:numPr>
-          <w:ilvl w:val="0"/>
-          <w:numId w:val="15"/>
-        </w:numPr>
-      </w:pPr>
+        <w:t>M</w:t>
+      </w:r>
       <w:r>
         <w:rPr>
           <w:b/>
         </w:rPr>
-        <w:t>Rotate Mode</w:t>
-      </w:r>
-      <w:r>
-        <w:t xml:space="preserve"> button</w:t>
-      </w:r>
-    </w:p>
-    <w:p>
-      <w:pPr>
-        <w:pStyle w:val="Lijstalinea"/>
-        <w:numPr>
-          <w:ilvl w:val="0"/>
-          <w:numId w:val="15"/>
-        </w:numPr>
-      </w:pPr>
+        <w:t>R</w:t>
+      </w:r>
+      <w:r>
+        <w:t xml:space="preserve"> flavour, the ‘View Project’ menu is represented by a screen-space overlay canvas</w:t>
+      </w:r>
+      <w:r>
+        <w:t>.  The controls are standard UI controls that can be interacted with by mouse clicks and taps.</w:t>
+      </w:r>
+    </w:p>
+    <w:p>
+      <w:r>
+        <w:t xml:space="preserve">In the </w:t>
+      </w:r>
       <w:r>
         <w:rPr>
           <w:b/>
         </w:rPr>
-        <w:t>View Mode</w:t>
-      </w:r>
-      <w:r>
-        <w:t xml:space="preserve"> button</w:t>
-      </w:r>
-    </w:p>
-    <w:p>
-      <w:pPr>
-        <w:pStyle w:val="Lijstalinea"/>
-        <w:numPr>
-          <w:ilvl w:val="0"/>
-          <w:numId w:val="15"/>
-        </w:numPr>
-      </w:pPr>
+        <w:t>M</w:t>
+      </w:r>
       <w:r>
         <w:rPr>
           <w:b/>
         </w:rPr>
-        <w:t>Time</w:t>
-      </w:r>
-      <w:r>
-        <w:t xml:space="preserve"> button</w:t>
-      </w:r>
-    </w:p>
-    <w:p>
-      <w:pPr>
-        <w:pStyle w:val="Lijstalinea"/>
-        <w:numPr>
-          <w:ilvl w:val="0"/>
-          <w:numId w:val="15"/>
-        </w:numPr>
-      </w:pPr>
-      <w:r>
-        <w:rPr>
-          <w:b/>
-        </w:rPr>
-        <w:t>Construction Lighting Mode</w:t>
-      </w:r>
-      <w:r>
-        <w:t xml:space="preserve"> button</w:t>
-      </w:r>
-    </w:p>
-    <w:p>
-      <w:pPr>
-        <w:pStyle w:val="Kop3"/>
-      </w:pPr>
-      <w:r>
-        <w:t>VR and Non-VR flavours</w:t>
-      </w:r>
-    </w:p>
-    <w:p>
-      <w:r>
-        <w:t>The ‘View Project’ menu exists in 2 flavours:</w:t>
-      </w:r>
-    </w:p>
-    <w:p>
-      <w:pPr>
-        <w:pStyle w:val="Lijstalinea"/>
-        <w:numPr>
-          <w:ilvl w:val="0"/>
-          <w:numId w:val="14"/>
-        </w:numPr>
-      </w:pPr>
-      <w:r>
-        <w:t>Non-VR</w:t>
-      </w:r>
-    </w:p>
-    <w:p>
-      <w:pPr>
-        <w:pStyle w:val="Lijstalinea"/>
-        <w:numPr>
-          <w:ilvl w:val="0"/>
-          <w:numId w:val="14"/>
-        </w:numPr>
-      </w:pPr>
-      <w:r>
-        <w:t>VR</w:t>
-      </w:r>
-    </w:p>
-    <w:p>
-      <w:r>
-        <w:t xml:space="preserve">The </w:t>
-      </w:r>
-      <w:r>
-        <w:rPr>
-          <w:b/>
-        </w:rPr>
-        <w:t>View Project</w:t>
-      </w:r>
-      <w:r>
-        <w:t xml:space="preserve"> menu is always represented by a single canvas that contains all of the UI controls that represent the menu.</w:t>
-      </w:r>
-    </w:p>
-    <w:p>
-      <w:r>
-        <w:t xml:space="preserve">In the </w:t>
-      </w:r>
-      <w:r>
-        <w:rPr>
-          <w:b/>
-        </w:rPr>
-        <w:t>non-VR</w:t>
-      </w:r>
-      <w:r>
-        <w:t xml:space="preserve"> flavour, the ‘View Project’ menu is represented by a screen-space overlay canvas</w:t>
-      </w:r>
-      <w:r>
-        <w:t>.  The controls are standard UI controls that can be interacted with by mouse clicks and taps.</w:t>
-      </w:r>
-    </w:p>
-    <w:p>
-      <w:r>
-        <w:t xml:space="preserve">In the </w:t>
-      </w:r>
-      <w:r>
-        <w:rPr>
-          <w:b/>
-        </w:rPr>
-        <w:t>VR</w:t>
+        <w:t>R</w:t>
       </w:r>
       <w:r>
         <w:t xml:space="preserve"> flavour, the ‘View Project’ menu is represented by a world-space canvas.  The </w:t>
@@ -2067,7 +2358,6 @@
           </w:tcPr>
           <w:p>
             <w:r>
-              <w:lastRenderedPageBreak/>
               <w:t>Shift</w:t>
             </w:r>
           </w:p>
@@ -2311,6 +2601,7 @@
         </w:numPr>
       </w:pPr>
       <w:r>
+        <w:lastRenderedPageBreak/>
         <w:t>On touch-enabled devices:</w:t>
       </w:r>
       <w:r>
@@ -2758,7 +3049,6 @@
         </w:numPr>
       </w:pPr>
       <w:r>
-        <w:lastRenderedPageBreak/>
         <w:t>Pressing the ‘C</w:t>
       </w:r>
       <w:r>
@@ -2893,6 +3183,7 @@
         </w:numPr>
       </w:pPr>
       <w:r>
+        <w:lastRenderedPageBreak/>
         <w:t xml:space="preserve">On all devices: by enabling/disabling </w:t>
       </w:r>
       <w:r>
@@ -3283,7 +3574,6 @@
         </w:numPr>
       </w:pPr>
       <w:r>
-        <w:lastRenderedPageBreak/>
         <w:t>K</w:t>
       </w:r>
       <w:r>
@@ -3379,7 +3669,10 @@
     </w:p>
     <w:p>
       <w:r>
-        <w:t>Scene navigation can be devided in 2 operations:</w:t>
+        <w:t>Camera</w:t>
+      </w:r>
+      <w:r>
+        <w:t xml:space="preserve"> navigation can be devided in 2 operations:</w:t>
       </w:r>
     </w:p>
     <w:p>
@@ -3404,6 +3697,79 @@
       </w:pPr>
       <w:r>
         <w:t>Camera rotation</w:t>
+      </w:r>
+    </w:p>
+    <w:p>
+      <w:r>
+        <w:t>While a screen-space menu is visible, camera navigation is off by default.  To enable camera navigation w</w:t>
+      </w:r>
+      <w:r>
+        <w:t>hile a screen-space menu is visible</w:t>
+      </w:r>
+      <w:r>
+        <w:t>:</w:t>
+      </w:r>
+    </w:p>
+    <w:p>
+      <w:pPr>
+        <w:pStyle w:val="Lijstalinea"/>
+        <w:numPr>
+          <w:ilvl w:val="0"/>
+          <w:numId w:val="16"/>
+        </w:numPr>
+      </w:pPr>
+      <w:r>
+        <w:lastRenderedPageBreak/>
+        <w:t>Press the Left Control key</w:t>
+      </w:r>
+    </w:p>
+    <w:p>
+      <w:pPr>
+        <w:pStyle w:val="Lijstalinea"/>
+        <w:numPr>
+          <w:ilvl w:val="0"/>
+          <w:numId w:val="16"/>
+        </w:numPr>
+        <w:rPr>
+          <w:highlight w:val="yellow"/>
+        </w:rPr>
+      </w:pPr>
+      <w:r>
+        <w:rPr>
+          <w:highlight w:val="yellow"/>
+        </w:rPr>
+        <w:t>Press the Physical gamepad button XXX</w:t>
+      </w:r>
+    </w:p>
+    <w:p>
+      <w:pPr>
+        <w:rPr>
+          <w:highlight w:val="yellow"/>
+        </w:rPr>
+      </w:pPr>
+      <w:r>
+        <w:rPr>
+          <w:highlight w:val="yellow"/>
+        </w:rPr>
+        <w:t xml:space="preserve">TODO? Instead of forcing the above buttons tob e pressed continuously, toggle Camera Navigation on/off upon </w:t>
+      </w:r>
+      <w:r>
+        <w:rPr>
+          <w:highlight w:val="yellow"/>
+        </w:rPr>
+        <w:t>single-</w:t>
+      </w:r>
+      <w:r>
+        <w:rPr>
+          <w:highlight w:val="yellow"/>
+        </w:rPr>
+        <w:t xml:space="preserve">clicking </w:t>
+      </w:r>
+      <w:r>
+        <w:rPr>
+          <w:highlight w:val="yellow"/>
+        </w:rPr>
+        <w:t>them.</w:t>
       </w:r>
     </w:p>
     <w:p>
@@ -3683,96 +4049,96 @@
         <w:pStyle w:val="Kop4"/>
       </w:pPr>
       <w:r>
+        <w:t>Inputs</w:t>
+      </w:r>
+    </w:p>
+    <w:p>
+      <w:r>
+        <w:t>In fly mode the possible inputs are:</w:t>
+      </w:r>
+    </w:p>
+    <w:p>
+      <w:pPr>
+        <w:pStyle w:val="Lijstalinea"/>
+        <w:numPr>
+          <w:ilvl w:val="0"/>
+          <w:numId w:val="29"/>
+        </w:numPr>
+      </w:pPr>
+      <w:r>
+        <w:t>Move forward</w:t>
+      </w:r>
+    </w:p>
+    <w:p>
+      <w:pPr>
+        <w:pStyle w:val="Lijstalinea"/>
+        <w:numPr>
+          <w:ilvl w:val="0"/>
+          <w:numId w:val="29"/>
+        </w:numPr>
+      </w:pPr>
+      <w:r>
+        <w:t>Move backward</w:t>
+      </w:r>
+    </w:p>
+    <w:p>
+      <w:pPr>
+        <w:pStyle w:val="Lijstalinea"/>
+        <w:numPr>
+          <w:ilvl w:val="0"/>
+          <w:numId w:val="29"/>
+        </w:numPr>
+      </w:pPr>
+      <w:r>
+        <w:t>Move left</w:t>
+      </w:r>
+    </w:p>
+    <w:p>
+      <w:pPr>
+        <w:pStyle w:val="Lijstalinea"/>
+        <w:numPr>
+          <w:ilvl w:val="0"/>
+          <w:numId w:val="29"/>
+        </w:numPr>
+      </w:pPr>
+      <w:r>
+        <w:t>Move right</w:t>
+      </w:r>
+    </w:p>
+    <w:p>
+      <w:pPr>
+        <w:pStyle w:val="Lijstalinea"/>
+        <w:numPr>
+          <w:ilvl w:val="0"/>
+          <w:numId w:val="29"/>
+        </w:numPr>
+      </w:pPr>
+      <w:r>
+        <w:t>Move Up</w:t>
+      </w:r>
+    </w:p>
+    <w:p>
+      <w:pPr>
+        <w:pStyle w:val="Lijstalinea"/>
+        <w:numPr>
+          <w:ilvl w:val="0"/>
+          <w:numId w:val="29"/>
+        </w:numPr>
+      </w:pPr>
+      <w:r>
+        <w:t>Move down</w:t>
+      </w:r>
+    </w:p>
+    <w:p>
+      <w:pPr>
+        <w:pStyle w:val="Lijstalinea"/>
+        <w:numPr>
+          <w:ilvl w:val="0"/>
+          <w:numId w:val="29"/>
+        </w:numPr>
+      </w:pPr>
+      <w:r>
         <w:lastRenderedPageBreak/>
-        <w:t>Inputs</w:t>
-      </w:r>
-    </w:p>
-    <w:p>
-      <w:r>
-        <w:t>In fly mode the possible inputs are:</w:t>
-      </w:r>
-    </w:p>
-    <w:p>
-      <w:pPr>
-        <w:pStyle w:val="Lijstalinea"/>
-        <w:numPr>
-          <w:ilvl w:val="0"/>
-          <w:numId w:val="29"/>
-        </w:numPr>
-      </w:pPr>
-      <w:r>
-        <w:t>Move forward</w:t>
-      </w:r>
-    </w:p>
-    <w:p>
-      <w:pPr>
-        <w:pStyle w:val="Lijstalinea"/>
-        <w:numPr>
-          <w:ilvl w:val="0"/>
-          <w:numId w:val="29"/>
-        </w:numPr>
-      </w:pPr>
-      <w:r>
-        <w:t>Move backward</w:t>
-      </w:r>
-    </w:p>
-    <w:p>
-      <w:pPr>
-        <w:pStyle w:val="Lijstalinea"/>
-        <w:numPr>
-          <w:ilvl w:val="0"/>
-          <w:numId w:val="29"/>
-        </w:numPr>
-      </w:pPr>
-      <w:r>
-        <w:t>Move left</w:t>
-      </w:r>
-    </w:p>
-    <w:p>
-      <w:pPr>
-        <w:pStyle w:val="Lijstalinea"/>
-        <w:numPr>
-          <w:ilvl w:val="0"/>
-          <w:numId w:val="29"/>
-        </w:numPr>
-      </w:pPr>
-      <w:r>
-        <w:t>Move right</w:t>
-      </w:r>
-    </w:p>
-    <w:p>
-      <w:pPr>
-        <w:pStyle w:val="Lijstalinea"/>
-        <w:numPr>
-          <w:ilvl w:val="0"/>
-          <w:numId w:val="29"/>
-        </w:numPr>
-      </w:pPr>
-      <w:r>
-        <w:t>Move Up</w:t>
-      </w:r>
-    </w:p>
-    <w:p>
-      <w:pPr>
-        <w:pStyle w:val="Lijstalinea"/>
-        <w:numPr>
-          <w:ilvl w:val="0"/>
-          <w:numId w:val="29"/>
-        </w:numPr>
-      </w:pPr>
-      <w:r>
-        <w:t>Move down</w:t>
-      </w:r>
-    </w:p>
-    <w:p>
-      <w:pPr>
-        <w:pStyle w:val="Lijstalinea"/>
-        <w:numPr>
-          <w:ilvl w:val="0"/>
-          <w:numId w:val="29"/>
-        </w:numPr>
-      </w:pPr>
-      <w:r>
         <w:t>Fast movement</w:t>
       </w:r>
     </w:p>
@@ -4245,79 +4611,79 @@
         </w:numPr>
       </w:pPr>
       <w:r>
+        <w:t>Fast movement</w:t>
+      </w:r>
+    </w:p>
+    <w:p>
+      <w:pPr>
+        <w:pStyle w:val="Kop3"/>
+        <w:rPr>
+          <w:highlight w:val="yellow"/>
+        </w:rPr>
+      </w:pPr>
+      <w:r>
+        <w:rPr>
+          <w:highlight w:val="yellow"/>
+        </w:rPr>
+        <w:t>Teleport Mode</w:t>
+      </w:r>
+    </w:p>
+    <w:p>
+      <w:pPr>
+        <w:rPr>
+          <w:highlight w:val="yellow"/>
+        </w:rPr>
+      </w:pPr>
+      <w:r>
+        <w:rPr>
+          <w:highlight w:val="yellow"/>
+        </w:rPr>
+        <w:t>In this mode, the user can translate around in the virtual world by picking (mouse click or gaze) objects in the virtual world.  Upon a picking operation, the user translates towards the picked position (or better, to an ofsetted position from it).</w:t>
+      </w:r>
+    </w:p>
+    <w:p>
+      <w:pPr>
+        <w:pStyle w:val="Kop4"/>
+        <w:rPr>
+          <w:highlight w:val="yellow"/>
+        </w:rPr>
+      </w:pPr>
+      <w:r>
+        <w:rPr>
+          <w:highlight w:val="yellow"/>
+        </w:rPr>
+        <w:t>Inputs</w:t>
+      </w:r>
+    </w:p>
+    <w:p>
+      <w:pPr>
+        <w:rPr>
+          <w:highlight w:val="yellow"/>
+        </w:rPr>
+      </w:pPr>
+      <w:r>
+        <w:rPr>
+          <w:highlight w:val="yellow"/>
+        </w:rPr>
+        <w:t>The inputs for this mode are:</w:t>
+      </w:r>
+    </w:p>
+    <w:p>
+      <w:pPr>
+        <w:pStyle w:val="Lijstalinea"/>
+        <w:numPr>
+          <w:ilvl w:val="0"/>
+          <w:numId w:val="30"/>
+        </w:numPr>
+        <w:rPr>
+          <w:highlight w:val="yellow"/>
+        </w:rPr>
+      </w:pPr>
+      <w:r>
+        <w:rPr>
+          <w:highlight w:val="yellow"/>
+        </w:rPr>
         <w:lastRenderedPageBreak/>
-        <w:t>Fast movement</w:t>
-      </w:r>
-    </w:p>
-    <w:p>
-      <w:pPr>
-        <w:pStyle w:val="Kop3"/>
-        <w:rPr>
-          <w:highlight w:val="yellow"/>
-        </w:rPr>
-      </w:pPr>
-      <w:r>
-        <w:rPr>
-          <w:highlight w:val="yellow"/>
-        </w:rPr>
-        <w:t>Teleport Mode</w:t>
-      </w:r>
-    </w:p>
-    <w:p>
-      <w:pPr>
-        <w:rPr>
-          <w:highlight w:val="yellow"/>
-        </w:rPr>
-      </w:pPr>
-      <w:r>
-        <w:rPr>
-          <w:highlight w:val="yellow"/>
-        </w:rPr>
-        <w:t>In this mode, the user can translate around in the virtual world by picking (mouse click or gaze) objects in the virtual world.  Upon a picking operation, the user translates towards the picked position (or better, to an ofsetted position from it).</w:t>
-      </w:r>
-    </w:p>
-    <w:p>
-      <w:pPr>
-        <w:pStyle w:val="Kop4"/>
-        <w:rPr>
-          <w:highlight w:val="yellow"/>
-        </w:rPr>
-      </w:pPr>
-      <w:r>
-        <w:rPr>
-          <w:highlight w:val="yellow"/>
-        </w:rPr>
-        <w:t>Inputs</w:t>
-      </w:r>
-    </w:p>
-    <w:p>
-      <w:pPr>
-        <w:rPr>
-          <w:highlight w:val="yellow"/>
-        </w:rPr>
-      </w:pPr>
-      <w:r>
-        <w:rPr>
-          <w:highlight w:val="yellow"/>
-        </w:rPr>
-        <w:t>The inputs for this mode are:</w:t>
-      </w:r>
-    </w:p>
-    <w:p>
-      <w:pPr>
-        <w:pStyle w:val="Lijstalinea"/>
-        <w:numPr>
-          <w:ilvl w:val="0"/>
-          <w:numId w:val="30"/>
-        </w:numPr>
-        <w:rPr>
-          <w:highlight w:val="yellow"/>
-        </w:rPr>
-      </w:pPr>
-      <w:r>
-        <w:rPr>
-          <w:highlight w:val="yellow"/>
-        </w:rPr>
         <w:t>Pointing out the target f</w:t>
       </w:r>
       <w:r>
@@ -4473,10 +4839,7 @@
         <w:pStyle w:val="Kop3"/>
       </w:pPr>
       <w:r>
-        <w:t>Vuforia AR</w:t>
-      </w:r>
-      <w:r>
-        <w:t xml:space="preserve"> Mode</w:t>
+        <w:t>Vuforia AR Mode</w:t>
       </w:r>
     </w:p>
     <w:p>
@@ -4516,16 +4879,8 @@
         <w:t>.</w:t>
       </w:r>
       <w:r>
-        <w:t xml:space="preserve">  </w:t>
-      </w:r>
-      <w:r>
-        <w:t>Gamepad</w:t>
-      </w:r>
-      <w:r>
-        <w:t xml:space="preserve"> is only supported in case of a headmounted XR device being active.</w:t>
-      </w:r>
-      <w:bookmarkStart w:id="0" w:name="_GoBack"/>
-      <w:bookmarkEnd w:id="0"/>
+        <w:t xml:space="preserve">  Gamepad is only supported in case of a headmounted XR device being active.</w:t>
+      </w:r>
     </w:p>
     <w:p>
       <w:pPr>
@@ -4589,31 +4944,19 @@
         <w:rPr>
           <w:highlight w:val="yellow"/>
         </w:rPr>
-        <w:t xml:space="preserve">In the left of the screen, a </w:t>
+        <w:t>In the left of the screen, a horizontal</w:t>
       </w:r>
       <w:r>
         <w:rPr>
           <w:highlight w:val="yellow"/>
         </w:rPr>
-        <w:t>horizontal</w:t>
+        <w:t xml:space="preserve"> D-pad is shown that enables modifying the </w:t>
       </w:r>
       <w:r>
         <w:rPr>
           <w:highlight w:val="yellow"/>
         </w:rPr>
-        <w:t xml:space="preserve"> D-pad is shown that enables modifying the </w:t>
-      </w:r>
-      <w:r>
-        <w:rPr>
-          <w:highlight w:val="yellow"/>
-        </w:rPr>
-        <w:t>rotational</w:t>
-      </w:r>
-      <w:r>
-        <w:rPr>
-          <w:highlight w:val="yellow"/>
-        </w:rPr>
-        <w:t xml:space="preserve"> </w:t>
+        <w:t xml:space="preserve">rotational </w:t>
       </w:r>
       <w:r>
         <w:rPr>
@@ -4797,7 +5140,6 @@
           </w:p>
           <w:p>
             <w:r>
-              <w:lastRenderedPageBreak/>
               <w:t>Virtual GamePad</w:t>
             </w:r>
             <w:r>
@@ -4818,7 +5160,6 @@
           </w:tcPr>
           <w:p>
             <w:r>
-              <w:lastRenderedPageBreak/>
               <w:t>Physical Gamepad</w:t>
             </w:r>
           </w:p>
@@ -5389,7 +5730,6 @@
         </w:numPr>
       </w:pPr>
       <w:r>
-        <w:lastRenderedPageBreak/>
         <w:t>Gamepad</w:t>
       </w:r>
     </w:p>
@@ -5486,6 +5826,7 @@
         </w:numPr>
       </w:pPr>
       <w:r>
+        <w:lastRenderedPageBreak/>
         <w:t>Teleport</w:t>
       </w:r>
     </w:p>
@@ -5886,7 +6227,6 @@
         </w:numPr>
       </w:pPr>
       <w:r>
-        <w:lastRenderedPageBreak/>
         <w:t>Medium</w:t>
       </w:r>
     </w:p>
@@ -6165,6 +6505,118 @@
     </w:lvl>
   </w:abstractNum>
   <w:abstractNum w:abstractNumId="2" w15:restartNumberingAfterBreak="0">
+    <w:nsid w:val="077306B7"/>
+    <w:multiLevelType w:val="hybridMultilevel"/>
+    <w:tmpl w:val="ACC0EFA0"/>
+    <w:lvl w:ilvl="0" w:tplc="92C4173A">
+      <w:numFmt w:val="bullet"/>
+      <w:lvlText w:val="-"/>
+      <w:lvlJc w:val="left"/>
+      <w:pPr>
+        <w:ind w:left="720" w:hanging="360"/>
+      </w:pPr>
+      <w:rPr>
+        <w:rFonts w:ascii="Calibri" w:eastAsiaTheme="minorHAnsi" w:hAnsi="Calibri" w:cs="Calibri" w:hint="default"/>
+      </w:rPr>
+    </w:lvl>
+    <w:lvl w:ilvl="1" w:tplc="08130003" w:tentative="1">
+      <w:start w:val="1"/>
+      <w:numFmt w:val="bullet"/>
+      <w:lvlText w:val="o"/>
+      <w:lvlJc w:val="left"/>
+      <w:pPr>
+        <w:ind w:left="1440" w:hanging="360"/>
+      </w:pPr>
+      <w:rPr>
+        <w:rFonts w:ascii="Courier New" w:hAnsi="Courier New" w:cs="Courier New" w:hint="default"/>
+      </w:rPr>
+    </w:lvl>
+    <w:lvl w:ilvl="2" w:tplc="08130005" w:tentative="1">
+      <w:start w:val="1"/>
+      <w:numFmt w:val="bullet"/>
+      <w:lvlText w:val=""/>
+      <w:lvlJc w:val="left"/>
+      <w:pPr>
+        <w:ind w:left="2160" w:hanging="360"/>
+      </w:pPr>
+      <w:rPr>
+        <w:rFonts w:ascii="Wingdings" w:hAnsi="Wingdings" w:hint="default"/>
+      </w:rPr>
+    </w:lvl>
+    <w:lvl w:ilvl="3" w:tplc="08130001" w:tentative="1">
+      <w:start w:val="1"/>
+      <w:numFmt w:val="bullet"/>
+      <w:lvlText w:val=""/>
+      <w:lvlJc w:val="left"/>
+      <w:pPr>
+        <w:ind w:left="2880" w:hanging="360"/>
+      </w:pPr>
+      <w:rPr>
+        <w:rFonts w:ascii="Symbol" w:hAnsi="Symbol" w:hint="default"/>
+      </w:rPr>
+    </w:lvl>
+    <w:lvl w:ilvl="4" w:tplc="08130003" w:tentative="1">
+      <w:start w:val="1"/>
+      <w:numFmt w:val="bullet"/>
+      <w:lvlText w:val="o"/>
+      <w:lvlJc w:val="left"/>
+      <w:pPr>
+        <w:ind w:left="3600" w:hanging="360"/>
+      </w:pPr>
+      <w:rPr>
+        <w:rFonts w:ascii="Courier New" w:hAnsi="Courier New" w:cs="Courier New" w:hint="default"/>
+      </w:rPr>
+    </w:lvl>
+    <w:lvl w:ilvl="5" w:tplc="08130005" w:tentative="1">
+      <w:start w:val="1"/>
+      <w:numFmt w:val="bullet"/>
+      <w:lvlText w:val=""/>
+      <w:lvlJc w:val="left"/>
+      <w:pPr>
+        <w:ind w:left="4320" w:hanging="360"/>
+      </w:pPr>
+      <w:rPr>
+        <w:rFonts w:ascii="Wingdings" w:hAnsi="Wingdings" w:hint="default"/>
+      </w:rPr>
+    </w:lvl>
+    <w:lvl w:ilvl="6" w:tplc="08130001" w:tentative="1">
+      <w:start w:val="1"/>
+      <w:numFmt w:val="bullet"/>
+      <w:lvlText w:val=""/>
+      <w:lvlJc w:val="left"/>
+      <w:pPr>
+        <w:ind w:left="5040" w:hanging="360"/>
+      </w:pPr>
+      <w:rPr>
+        <w:rFonts w:ascii="Symbol" w:hAnsi="Symbol" w:hint="default"/>
+      </w:rPr>
+    </w:lvl>
+    <w:lvl w:ilvl="7" w:tplc="08130003" w:tentative="1">
+      <w:start w:val="1"/>
+      <w:numFmt w:val="bullet"/>
+      <w:lvlText w:val="o"/>
+      <w:lvlJc w:val="left"/>
+      <w:pPr>
+        <w:ind w:left="5760" w:hanging="360"/>
+      </w:pPr>
+      <w:rPr>
+        <w:rFonts w:ascii="Courier New" w:hAnsi="Courier New" w:cs="Courier New" w:hint="default"/>
+      </w:rPr>
+    </w:lvl>
+    <w:lvl w:ilvl="8" w:tplc="08130005" w:tentative="1">
+      <w:start w:val="1"/>
+      <w:numFmt w:val="bullet"/>
+      <w:lvlText w:val=""/>
+      <w:lvlJc w:val="left"/>
+      <w:pPr>
+        <w:ind w:left="6480" w:hanging="360"/>
+      </w:pPr>
+      <w:rPr>
+        <w:rFonts w:ascii="Wingdings" w:hAnsi="Wingdings" w:hint="default"/>
+      </w:rPr>
+    </w:lvl>
+  </w:abstractNum>
+  <w:abstractNum w:abstractNumId="3" w15:restartNumberingAfterBreak="0">
     <w:nsid w:val="088A47ED"/>
     <w:multiLevelType w:val="hybridMultilevel"/>
     <w:tmpl w:val="24845A0E"/>
@@ -6250,7 +6702,7 @@
       </w:pPr>
     </w:lvl>
   </w:abstractNum>
-  <w:abstractNum w:abstractNumId="3" w15:restartNumberingAfterBreak="0">
+  <w:abstractNum w:abstractNumId="4" w15:restartNumberingAfterBreak="0">
     <w:nsid w:val="08BF385C"/>
     <w:multiLevelType w:val="hybridMultilevel"/>
     <w:tmpl w:val="DC80A408"/>
@@ -6363,7 +6815,7 @@
       </w:rPr>
     </w:lvl>
   </w:abstractNum>
-  <w:abstractNum w:abstractNumId="4" w15:restartNumberingAfterBreak="0">
+  <w:abstractNum w:abstractNumId="5" w15:restartNumberingAfterBreak="0">
     <w:nsid w:val="0A9E7F08"/>
     <w:multiLevelType w:val="hybridMultilevel"/>
     <w:tmpl w:val="3A0423A8"/>
@@ -6476,7 +6928,7 @@
       </w:rPr>
     </w:lvl>
   </w:abstractNum>
-  <w:abstractNum w:abstractNumId="5" w15:restartNumberingAfterBreak="0">
+  <w:abstractNum w:abstractNumId="6" w15:restartNumberingAfterBreak="0">
     <w:nsid w:val="0CD20CA9"/>
     <w:multiLevelType w:val="hybridMultilevel"/>
     <w:tmpl w:val="E332AA42"/>
@@ -6589,7 +7041,7 @@
       </w:rPr>
     </w:lvl>
   </w:abstractNum>
-  <w:abstractNum w:abstractNumId="6" w15:restartNumberingAfterBreak="0">
+  <w:abstractNum w:abstractNumId="7" w15:restartNumberingAfterBreak="0">
     <w:nsid w:val="17A0164C"/>
     <w:multiLevelType w:val="hybridMultilevel"/>
     <w:tmpl w:val="33BE8776"/>
@@ -6702,7 +7154,7 @@
       </w:rPr>
     </w:lvl>
   </w:abstractNum>
-  <w:abstractNum w:abstractNumId="7" w15:restartNumberingAfterBreak="0">
+  <w:abstractNum w:abstractNumId="8" w15:restartNumberingAfterBreak="0">
     <w:nsid w:val="1B943BEB"/>
     <w:multiLevelType w:val="hybridMultilevel"/>
     <w:tmpl w:val="CFF0A1DE"/>
@@ -6815,7 +7267,7 @@
       </w:rPr>
     </w:lvl>
   </w:abstractNum>
-  <w:abstractNum w:abstractNumId="8" w15:restartNumberingAfterBreak="0">
+  <w:abstractNum w:abstractNumId="9" w15:restartNumberingAfterBreak="0">
     <w:nsid w:val="1BE7171E"/>
     <w:multiLevelType w:val="hybridMultilevel"/>
     <w:tmpl w:val="27AAF2E8"/>
@@ -6928,7 +7380,7 @@
       </w:rPr>
     </w:lvl>
   </w:abstractNum>
-  <w:abstractNum w:abstractNumId="9" w15:restartNumberingAfterBreak="0">
+  <w:abstractNum w:abstractNumId="10" w15:restartNumberingAfterBreak="0">
     <w:nsid w:val="20D379FC"/>
     <w:multiLevelType w:val="hybridMultilevel"/>
     <w:tmpl w:val="17D23F66"/>
@@ -7041,7 +7493,7 @@
       </w:rPr>
     </w:lvl>
   </w:abstractNum>
-  <w:abstractNum w:abstractNumId="10" w15:restartNumberingAfterBreak="0">
+  <w:abstractNum w:abstractNumId="11" w15:restartNumberingAfterBreak="0">
     <w:nsid w:val="232A2F41"/>
     <w:multiLevelType w:val="hybridMultilevel"/>
     <w:tmpl w:val="30A6C066"/>
@@ -7154,7 +7606,7 @@
       </w:rPr>
     </w:lvl>
   </w:abstractNum>
-  <w:abstractNum w:abstractNumId="11" w15:restartNumberingAfterBreak="0">
+  <w:abstractNum w:abstractNumId="12" w15:restartNumberingAfterBreak="0">
     <w:nsid w:val="24076584"/>
     <w:multiLevelType w:val="hybridMultilevel"/>
     <w:tmpl w:val="88BE41B4"/>
@@ -7267,7 +7719,7 @@
       </w:rPr>
     </w:lvl>
   </w:abstractNum>
-  <w:abstractNum w:abstractNumId="12" w15:restartNumberingAfterBreak="0">
+  <w:abstractNum w:abstractNumId="13" w15:restartNumberingAfterBreak="0">
     <w:nsid w:val="24CA250D"/>
     <w:multiLevelType w:val="hybridMultilevel"/>
     <w:tmpl w:val="37B815C4"/>
@@ -7353,7 +7805,119 @@
       </w:pPr>
     </w:lvl>
   </w:abstractNum>
-  <w:abstractNum w:abstractNumId="13" w15:restartNumberingAfterBreak="0">
+  <w:abstractNum w:abstractNumId="14" w15:restartNumberingAfterBreak="0">
+    <w:nsid w:val="26B5280A"/>
+    <w:multiLevelType w:val="hybridMultilevel"/>
+    <w:tmpl w:val="723CEE0E"/>
+    <w:lvl w:ilvl="0" w:tplc="92C4173A">
+      <w:numFmt w:val="bullet"/>
+      <w:lvlText w:val="-"/>
+      <w:lvlJc w:val="left"/>
+      <w:pPr>
+        <w:ind w:left="720" w:hanging="360"/>
+      </w:pPr>
+      <w:rPr>
+        <w:rFonts w:ascii="Calibri" w:eastAsiaTheme="minorHAnsi" w:hAnsi="Calibri" w:cs="Calibri" w:hint="default"/>
+      </w:rPr>
+    </w:lvl>
+    <w:lvl w:ilvl="1" w:tplc="08130003" w:tentative="1">
+      <w:start w:val="1"/>
+      <w:numFmt w:val="bullet"/>
+      <w:lvlText w:val="o"/>
+      <w:lvlJc w:val="left"/>
+      <w:pPr>
+        <w:ind w:left="1440" w:hanging="360"/>
+      </w:pPr>
+      <w:rPr>
+        <w:rFonts w:ascii="Courier New" w:hAnsi="Courier New" w:cs="Courier New" w:hint="default"/>
+      </w:rPr>
+    </w:lvl>
+    <w:lvl w:ilvl="2" w:tplc="08130005" w:tentative="1">
+      <w:start w:val="1"/>
+      <w:numFmt w:val="bullet"/>
+      <w:lvlText w:val=""/>
+      <w:lvlJc w:val="left"/>
+      <w:pPr>
+        <w:ind w:left="2160" w:hanging="360"/>
+      </w:pPr>
+      <w:rPr>
+        <w:rFonts w:ascii="Wingdings" w:hAnsi="Wingdings" w:hint="default"/>
+      </w:rPr>
+    </w:lvl>
+    <w:lvl w:ilvl="3" w:tplc="08130001" w:tentative="1">
+      <w:start w:val="1"/>
+      <w:numFmt w:val="bullet"/>
+      <w:lvlText w:val=""/>
+      <w:lvlJc w:val="left"/>
+      <w:pPr>
+        <w:ind w:left="2880" w:hanging="360"/>
+      </w:pPr>
+      <w:rPr>
+        <w:rFonts w:ascii="Symbol" w:hAnsi="Symbol" w:hint="default"/>
+      </w:rPr>
+    </w:lvl>
+    <w:lvl w:ilvl="4" w:tplc="08130003" w:tentative="1">
+      <w:start w:val="1"/>
+      <w:numFmt w:val="bullet"/>
+      <w:lvlText w:val="o"/>
+      <w:lvlJc w:val="left"/>
+      <w:pPr>
+        <w:ind w:left="3600" w:hanging="360"/>
+      </w:pPr>
+      <w:rPr>
+        <w:rFonts w:ascii="Courier New" w:hAnsi="Courier New" w:cs="Courier New" w:hint="default"/>
+      </w:rPr>
+    </w:lvl>
+    <w:lvl w:ilvl="5" w:tplc="08130005" w:tentative="1">
+      <w:start w:val="1"/>
+      <w:numFmt w:val="bullet"/>
+      <w:lvlText w:val=""/>
+      <w:lvlJc w:val="left"/>
+      <w:pPr>
+        <w:ind w:left="4320" w:hanging="360"/>
+      </w:pPr>
+      <w:rPr>
+        <w:rFonts w:ascii="Wingdings" w:hAnsi="Wingdings" w:hint="default"/>
+      </w:rPr>
+    </w:lvl>
+    <w:lvl w:ilvl="6" w:tplc="08130001" w:tentative="1">
+      <w:start w:val="1"/>
+      <w:numFmt w:val="bullet"/>
+      <w:lvlText w:val=""/>
+      <w:lvlJc w:val="left"/>
+      <w:pPr>
+        <w:ind w:left="5040" w:hanging="360"/>
+      </w:pPr>
+      <w:rPr>
+        <w:rFonts w:ascii="Symbol" w:hAnsi="Symbol" w:hint="default"/>
+      </w:rPr>
+    </w:lvl>
+    <w:lvl w:ilvl="7" w:tplc="08130003" w:tentative="1">
+      <w:start w:val="1"/>
+      <w:numFmt w:val="bullet"/>
+      <w:lvlText w:val="o"/>
+      <w:lvlJc w:val="left"/>
+      <w:pPr>
+        <w:ind w:left="5760" w:hanging="360"/>
+      </w:pPr>
+      <w:rPr>
+        <w:rFonts w:ascii="Courier New" w:hAnsi="Courier New" w:cs="Courier New" w:hint="default"/>
+      </w:rPr>
+    </w:lvl>
+    <w:lvl w:ilvl="8" w:tplc="08130005" w:tentative="1">
+      <w:start w:val="1"/>
+      <w:numFmt w:val="bullet"/>
+      <w:lvlText w:val=""/>
+      <w:lvlJc w:val="left"/>
+      <w:pPr>
+        <w:ind w:left="6480" w:hanging="360"/>
+      </w:pPr>
+      <w:rPr>
+        <w:rFonts w:ascii="Wingdings" w:hAnsi="Wingdings" w:hint="default"/>
+      </w:rPr>
+    </w:lvl>
+  </w:abstractNum>
+  <w:abstractNum w:abstractNumId="15" w15:restartNumberingAfterBreak="0">
     <w:nsid w:val="29FE4010"/>
     <w:multiLevelType w:val="hybridMultilevel"/>
     <w:tmpl w:val="D7B86D3C"/>
@@ -7466,7 +8030,7 @@
       </w:rPr>
     </w:lvl>
   </w:abstractNum>
-  <w:abstractNum w:abstractNumId="14" w15:restartNumberingAfterBreak="0">
+  <w:abstractNum w:abstractNumId="16" w15:restartNumberingAfterBreak="0">
     <w:nsid w:val="2BB03543"/>
     <w:multiLevelType w:val="hybridMultilevel"/>
     <w:tmpl w:val="EEE8D5B4"/>
@@ -7579,7 +8143,7 @@
       </w:rPr>
     </w:lvl>
   </w:abstractNum>
-  <w:abstractNum w:abstractNumId="15" w15:restartNumberingAfterBreak="0">
+  <w:abstractNum w:abstractNumId="17" w15:restartNumberingAfterBreak="0">
     <w:nsid w:val="2E984A67"/>
     <w:multiLevelType w:val="hybridMultilevel"/>
     <w:tmpl w:val="33DCC9A0"/>
@@ -7665,7 +8229,119 @@
       </w:pPr>
     </w:lvl>
   </w:abstractNum>
-  <w:abstractNum w:abstractNumId="16" w15:restartNumberingAfterBreak="0">
+  <w:abstractNum w:abstractNumId="18" w15:restartNumberingAfterBreak="0">
+    <w:nsid w:val="2F1032DE"/>
+    <w:multiLevelType w:val="hybridMultilevel"/>
+    <w:tmpl w:val="4B92AC64"/>
+    <w:lvl w:ilvl="0" w:tplc="92C4173A">
+      <w:numFmt w:val="bullet"/>
+      <w:lvlText w:val="-"/>
+      <w:lvlJc w:val="left"/>
+      <w:pPr>
+        <w:ind w:left="720" w:hanging="360"/>
+      </w:pPr>
+      <w:rPr>
+        <w:rFonts w:ascii="Calibri" w:eastAsiaTheme="minorHAnsi" w:hAnsi="Calibri" w:cs="Calibri" w:hint="default"/>
+      </w:rPr>
+    </w:lvl>
+    <w:lvl w:ilvl="1" w:tplc="08130003" w:tentative="1">
+      <w:start w:val="1"/>
+      <w:numFmt w:val="bullet"/>
+      <w:lvlText w:val="o"/>
+      <w:lvlJc w:val="left"/>
+      <w:pPr>
+        <w:ind w:left="1440" w:hanging="360"/>
+      </w:pPr>
+      <w:rPr>
+        <w:rFonts w:ascii="Courier New" w:hAnsi="Courier New" w:cs="Courier New" w:hint="default"/>
+      </w:rPr>
+    </w:lvl>
+    <w:lvl w:ilvl="2" w:tplc="08130005" w:tentative="1">
+      <w:start w:val="1"/>
+      <w:numFmt w:val="bullet"/>
+      <w:lvlText w:val=""/>
+      <w:lvlJc w:val="left"/>
+      <w:pPr>
+        <w:ind w:left="2160" w:hanging="360"/>
+      </w:pPr>
+      <w:rPr>
+        <w:rFonts w:ascii="Wingdings" w:hAnsi="Wingdings" w:hint="default"/>
+      </w:rPr>
+    </w:lvl>
+    <w:lvl w:ilvl="3" w:tplc="08130001" w:tentative="1">
+      <w:start w:val="1"/>
+      <w:numFmt w:val="bullet"/>
+      <w:lvlText w:val=""/>
+      <w:lvlJc w:val="left"/>
+      <w:pPr>
+        <w:ind w:left="2880" w:hanging="360"/>
+      </w:pPr>
+      <w:rPr>
+        <w:rFonts w:ascii="Symbol" w:hAnsi="Symbol" w:hint="default"/>
+      </w:rPr>
+    </w:lvl>
+    <w:lvl w:ilvl="4" w:tplc="08130003" w:tentative="1">
+      <w:start w:val="1"/>
+      <w:numFmt w:val="bullet"/>
+      <w:lvlText w:val="o"/>
+      <w:lvlJc w:val="left"/>
+      <w:pPr>
+        <w:ind w:left="3600" w:hanging="360"/>
+      </w:pPr>
+      <w:rPr>
+        <w:rFonts w:ascii="Courier New" w:hAnsi="Courier New" w:cs="Courier New" w:hint="default"/>
+      </w:rPr>
+    </w:lvl>
+    <w:lvl w:ilvl="5" w:tplc="08130005" w:tentative="1">
+      <w:start w:val="1"/>
+      <w:numFmt w:val="bullet"/>
+      <w:lvlText w:val=""/>
+      <w:lvlJc w:val="left"/>
+      <w:pPr>
+        <w:ind w:left="4320" w:hanging="360"/>
+      </w:pPr>
+      <w:rPr>
+        <w:rFonts w:ascii="Wingdings" w:hAnsi="Wingdings" w:hint="default"/>
+      </w:rPr>
+    </w:lvl>
+    <w:lvl w:ilvl="6" w:tplc="08130001" w:tentative="1">
+      <w:start w:val="1"/>
+      <w:numFmt w:val="bullet"/>
+      <w:lvlText w:val=""/>
+      <w:lvlJc w:val="left"/>
+      <w:pPr>
+        <w:ind w:left="5040" w:hanging="360"/>
+      </w:pPr>
+      <w:rPr>
+        <w:rFonts w:ascii="Symbol" w:hAnsi="Symbol" w:hint="default"/>
+      </w:rPr>
+    </w:lvl>
+    <w:lvl w:ilvl="7" w:tplc="08130003" w:tentative="1">
+      <w:start w:val="1"/>
+      <w:numFmt w:val="bullet"/>
+      <w:lvlText w:val="o"/>
+      <w:lvlJc w:val="left"/>
+      <w:pPr>
+        <w:ind w:left="5760" w:hanging="360"/>
+      </w:pPr>
+      <w:rPr>
+        <w:rFonts w:ascii="Courier New" w:hAnsi="Courier New" w:cs="Courier New" w:hint="default"/>
+      </w:rPr>
+    </w:lvl>
+    <w:lvl w:ilvl="8" w:tplc="08130005" w:tentative="1">
+      <w:start w:val="1"/>
+      <w:numFmt w:val="bullet"/>
+      <w:lvlText w:val=""/>
+      <w:lvlJc w:val="left"/>
+      <w:pPr>
+        <w:ind w:left="6480" w:hanging="360"/>
+      </w:pPr>
+      <w:rPr>
+        <w:rFonts w:ascii="Wingdings" w:hAnsi="Wingdings" w:hint="default"/>
+      </w:rPr>
+    </w:lvl>
+  </w:abstractNum>
+  <w:abstractNum w:abstractNumId="19" w15:restartNumberingAfterBreak="0">
     <w:nsid w:val="356A52CE"/>
     <w:multiLevelType w:val="hybridMultilevel"/>
     <w:tmpl w:val="DDA47076"/>
@@ -7778,7 +8454,7 @@
       </w:rPr>
     </w:lvl>
   </w:abstractNum>
-  <w:abstractNum w:abstractNumId="17" w15:restartNumberingAfterBreak="0">
+  <w:abstractNum w:abstractNumId="20" w15:restartNumberingAfterBreak="0">
     <w:nsid w:val="39EB26FA"/>
     <w:multiLevelType w:val="hybridMultilevel"/>
     <w:tmpl w:val="0B16870E"/>
@@ -7891,7 +8567,7 @@
       </w:rPr>
     </w:lvl>
   </w:abstractNum>
-  <w:abstractNum w:abstractNumId="18" w15:restartNumberingAfterBreak="0">
+  <w:abstractNum w:abstractNumId="21" w15:restartNumberingAfterBreak="0">
     <w:nsid w:val="3B7820A5"/>
     <w:multiLevelType w:val="hybridMultilevel"/>
     <w:tmpl w:val="38047668"/>
@@ -8004,7 +8680,7 @@
       </w:rPr>
     </w:lvl>
   </w:abstractNum>
-  <w:abstractNum w:abstractNumId="19" w15:restartNumberingAfterBreak="0">
+  <w:abstractNum w:abstractNumId="22" w15:restartNumberingAfterBreak="0">
     <w:nsid w:val="3E726ECE"/>
     <w:multiLevelType w:val="hybridMultilevel"/>
     <w:tmpl w:val="2B1C2E9A"/>
@@ -8117,7 +8793,7 @@
       </w:rPr>
     </w:lvl>
   </w:abstractNum>
-  <w:abstractNum w:abstractNumId="20" w15:restartNumberingAfterBreak="0">
+  <w:abstractNum w:abstractNumId="23" w15:restartNumberingAfterBreak="0">
     <w:nsid w:val="41AF0FFD"/>
     <w:multiLevelType w:val="hybridMultilevel"/>
     <w:tmpl w:val="106A2974"/>
@@ -8230,7 +8906,7 @@
       </w:rPr>
     </w:lvl>
   </w:abstractNum>
-  <w:abstractNum w:abstractNumId="21" w15:restartNumberingAfterBreak="0">
+  <w:abstractNum w:abstractNumId="24" w15:restartNumberingAfterBreak="0">
     <w:nsid w:val="4276657D"/>
     <w:multiLevelType w:val="hybridMultilevel"/>
     <w:tmpl w:val="4D0ADF94"/>
@@ -8343,7 +9019,7 @@
       </w:rPr>
     </w:lvl>
   </w:abstractNum>
-  <w:abstractNum w:abstractNumId="22" w15:restartNumberingAfterBreak="0">
+  <w:abstractNum w:abstractNumId="25" w15:restartNumberingAfterBreak="0">
     <w:nsid w:val="44040DEC"/>
     <w:multiLevelType w:val="hybridMultilevel"/>
     <w:tmpl w:val="93EADB74"/>
@@ -8456,7 +9132,7 @@
       </w:rPr>
     </w:lvl>
   </w:abstractNum>
-  <w:abstractNum w:abstractNumId="23" w15:restartNumberingAfterBreak="0">
+  <w:abstractNum w:abstractNumId="26" w15:restartNumberingAfterBreak="0">
     <w:nsid w:val="46480D2E"/>
     <w:multiLevelType w:val="hybridMultilevel"/>
     <w:tmpl w:val="B1F6D6BE"/>
@@ -8569,7 +9245,7 @@
       </w:rPr>
     </w:lvl>
   </w:abstractNum>
-  <w:abstractNum w:abstractNumId="24" w15:restartNumberingAfterBreak="0">
+  <w:abstractNum w:abstractNumId="27" w15:restartNumberingAfterBreak="0">
     <w:nsid w:val="56F82EF1"/>
     <w:multiLevelType w:val="hybridMultilevel"/>
     <w:tmpl w:val="2A0A0CD2"/>
@@ -8682,7 +9358,7 @@
       </w:rPr>
     </w:lvl>
   </w:abstractNum>
-  <w:abstractNum w:abstractNumId="25" w15:restartNumberingAfterBreak="0">
+  <w:abstractNum w:abstractNumId="28" w15:restartNumberingAfterBreak="0">
     <w:nsid w:val="593878CC"/>
     <w:multiLevelType w:val="hybridMultilevel"/>
     <w:tmpl w:val="ECE6BDA6"/>
@@ -8795,7 +9471,7 @@
       </w:rPr>
     </w:lvl>
   </w:abstractNum>
-  <w:abstractNum w:abstractNumId="26" w15:restartNumberingAfterBreak="0">
+  <w:abstractNum w:abstractNumId="29" w15:restartNumberingAfterBreak="0">
     <w:nsid w:val="5E455271"/>
     <w:multiLevelType w:val="hybridMultilevel"/>
     <w:tmpl w:val="4A7CD53E"/>
@@ -8907,7 +9583,7 @@
       </w:rPr>
     </w:lvl>
   </w:abstractNum>
-  <w:abstractNum w:abstractNumId="27" w15:restartNumberingAfterBreak="0">
+  <w:abstractNum w:abstractNumId="30" w15:restartNumberingAfterBreak="0">
     <w:nsid w:val="5FB729F2"/>
     <w:multiLevelType w:val="hybridMultilevel"/>
     <w:tmpl w:val="D92E7C40"/>
@@ -9020,7 +9696,7 @@
       </w:rPr>
     </w:lvl>
   </w:abstractNum>
-  <w:abstractNum w:abstractNumId="28" w15:restartNumberingAfterBreak="0">
+  <w:abstractNum w:abstractNumId="31" w15:restartNumberingAfterBreak="0">
     <w:nsid w:val="66353DD3"/>
     <w:multiLevelType w:val="hybridMultilevel"/>
     <w:tmpl w:val="02E8D172"/>
@@ -9133,7 +9809,7 @@
       </w:rPr>
     </w:lvl>
   </w:abstractNum>
-  <w:abstractNum w:abstractNumId="29" w15:restartNumberingAfterBreak="0">
+  <w:abstractNum w:abstractNumId="32" w15:restartNumberingAfterBreak="0">
     <w:nsid w:val="696518FF"/>
     <w:multiLevelType w:val="hybridMultilevel"/>
     <w:tmpl w:val="271E287A"/>
@@ -9246,7 +9922,7 @@
       </w:rPr>
     </w:lvl>
   </w:abstractNum>
-  <w:abstractNum w:abstractNumId="30" w15:restartNumberingAfterBreak="0">
+  <w:abstractNum w:abstractNumId="33" w15:restartNumberingAfterBreak="0">
     <w:nsid w:val="7A6D0C0E"/>
     <w:multiLevelType w:val="hybridMultilevel"/>
     <w:tmpl w:val="64604E26"/>
@@ -9359,7 +10035,7 @@
       </w:rPr>
     </w:lvl>
   </w:abstractNum>
-  <w:abstractNum w:abstractNumId="31" w15:restartNumberingAfterBreak="0">
+  <w:abstractNum w:abstractNumId="34" w15:restartNumberingAfterBreak="0">
     <w:nsid w:val="7DD53324"/>
     <w:multiLevelType w:val="hybridMultilevel"/>
     <w:tmpl w:val="690C8AAC"/>
@@ -9472,7 +10148,7 @@
       </w:rPr>
     </w:lvl>
   </w:abstractNum>
-  <w:abstractNum w:abstractNumId="32" w15:restartNumberingAfterBreak="0">
+  <w:abstractNum w:abstractNumId="35" w15:restartNumberingAfterBreak="0">
     <w:nsid w:val="7E9A2B48"/>
     <w:multiLevelType w:val="hybridMultilevel"/>
     <w:tmpl w:val="2786C2FA"/>
@@ -9586,103 +10262,112 @@
     </w:lvl>
   </w:abstractNum>
   <w:num w:numId="1">
-    <w:abstractNumId w:val="11"/>
+    <w:abstractNumId w:val="12"/>
   </w:num>
   <w:num w:numId="2">
+    <w:abstractNumId w:val="27"/>
+  </w:num>
+  <w:num w:numId="3">
+    <w:abstractNumId w:val="15"/>
+  </w:num>
+  <w:num w:numId="4">
+    <w:abstractNumId w:val="17"/>
+  </w:num>
+  <w:num w:numId="5">
+    <w:abstractNumId w:val="13"/>
+  </w:num>
+  <w:num w:numId="6">
+    <w:abstractNumId w:val="22"/>
+  </w:num>
+  <w:num w:numId="7">
+    <w:abstractNumId w:val="5"/>
+  </w:num>
+  <w:num w:numId="8">
+    <w:abstractNumId w:val="20"/>
+  </w:num>
+  <w:num w:numId="9">
+    <w:abstractNumId w:val="31"/>
+  </w:num>
+  <w:num w:numId="10">
     <w:abstractNumId w:val="24"/>
   </w:num>
-  <w:num w:numId="3">
-    <w:abstractNumId w:val="13"/>
-  </w:num>
-  <w:num w:numId="4">
-    <w:abstractNumId w:val="15"/>
-  </w:num>
-  <w:num w:numId="5">
-    <w:abstractNumId w:val="12"/>
-  </w:num>
-  <w:num w:numId="6">
-    <w:abstractNumId w:val="19"/>
-  </w:num>
-  <w:num w:numId="7">
+  <w:num w:numId="11">
     <w:abstractNumId w:val="4"/>
   </w:num>
-  <w:num w:numId="8">
-    <w:abstractNumId w:val="17"/>
+  <w:num w:numId="12">
+    <w:abstractNumId w:val="10"/>
   </w:num>
-  <w:num w:numId="9">
-    <w:abstractNumId w:val="28"/>
+  <w:num w:numId="13">
+    <w:abstractNumId w:val="16"/>
   </w:num>
-  <w:num w:numId="10">
-    <w:abstractNumId w:val="21"/>
+  <w:num w:numId="14">
+    <w:abstractNumId w:val="6"/>
   </w:num>
-  <w:num w:numId="11">
-    <w:abstractNumId w:val="3"/>
-  </w:num>
-  <w:num w:numId="12">
+  <w:num w:numId="15">
     <w:abstractNumId w:val="9"/>
   </w:num>
-  <w:num w:numId="13">
-    <w:abstractNumId w:val="14"/>
-  </w:num>
-  <w:num w:numId="14">
-    <w:abstractNumId w:val="5"/>
-  </w:num>
-  <w:num w:numId="15">
-    <w:abstractNumId w:val="8"/>
-  </w:num>
   <w:num w:numId="16">
-    <w:abstractNumId w:val="26"/>
+    <w:abstractNumId w:val="29"/>
   </w:num>
   <w:num w:numId="17">
-    <w:abstractNumId w:val="27"/>
+    <w:abstractNumId w:val="30"/>
   </w:num>
   <w:num w:numId="18">
     <w:abstractNumId w:val="0"/>
   </w:num>
   <w:num w:numId="19">
-    <w:abstractNumId w:val="30"/>
+    <w:abstractNumId w:val="33"/>
   </w:num>
   <w:num w:numId="20">
-    <w:abstractNumId w:val="29"/>
+    <w:abstractNumId w:val="32"/>
   </w:num>
   <w:num w:numId="21">
-    <w:abstractNumId w:val="7"/>
+    <w:abstractNumId w:val="8"/>
   </w:num>
   <w:num w:numId="22">
-    <w:abstractNumId w:val="31"/>
+    <w:abstractNumId w:val="34"/>
   </w:num>
   <w:num w:numId="23">
-    <w:abstractNumId w:val="22"/>
+    <w:abstractNumId w:val="25"/>
   </w:num>
   <w:num w:numId="24">
-    <w:abstractNumId w:val="2"/>
+    <w:abstractNumId w:val="3"/>
   </w:num>
   <w:num w:numId="25">
-    <w:abstractNumId w:val="32"/>
+    <w:abstractNumId w:val="35"/>
   </w:num>
   <w:num w:numId="26">
     <w:abstractNumId w:val="1"/>
   </w:num>
   <w:num w:numId="27">
-    <w:abstractNumId w:val="25"/>
+    <w:abstractNumId w:val="28"/>
   </w:num>
   <w:num w:numId="28">
-    <w:abstractNumId w:val="16"/>
+    <w:abstractNumId w:val="19"/>
   </w:num>
   <w:num w:numId="29">
-    <w:abstractNumId w:val="20"/>
+    <w:abstractNumId w:val="23"/>
   </w:num>
   <w:num w:numId="30">
+    <w:abstractNumId w:val="21"/>
+  </w:num>
+  <w:num w:numId="31">
+    <w:abstractNumId w:val="7"/>
+  </w:num>
+  <w:num w:numId="32">
+    <w:abstractNumId w:val="26"/>
+  </w:num>
+  <w:num w:numId="33">
+    <w:abstractNumId w:val="11"/>
+  </w:num>
+  <w:num w:numId="34">
+    <w:abstractNumId w:val="14"/>
+  </w:num>
+  <w:num w:numId="35">
     <w:abstractNumId w:val="18"/>
   </w:num>
-  <w:num w:numId="31">
-    <w:abstractNumId w:val="6"/>
-  </w:num>
-  <w:num w:numId="32">
-    <w:abstractNumId w:val="23"/>
-  </w:num>
-  <w:num w:numId="33">
-    <w:abstractNumId w:val="10"/>
+  <w:num w:numId="36">
+    <w:abstractNumId w:val="2"/>
   </w:num>
 </w:numbering>
 </file>

</xml_diff>

<commit_message>
Implemented Toasts for POI
</commit_message>
<xml_diff>
--- a/ArchiVR_KSArchitect/Development Docs/ArchiVR_KSArchitect_User_Specification.docx
+++ b/ArchiVR_KSArchitect/Development Docs/ArchiVR_KSArchitect_User_Specification.docx
@@ -11,11 +11,6 @@
       </w:r>
     </w:p>
     <w:p>
-      <w:r>
-        <w:t>--------------------------------------------------</w:t>
-      </w:r>
-    </w:p>
-    <w:p>
       <w:pPr>
         <w:pStyle w:val="Kop1"/>
       </w:pPr>
@@ -365,10 +360,7 @@
         <w:t xml:space="preserve">set of </w:t>
       </w:r>
       <w:r>
-        <w:t>support</w:t>
-      </w:r>
-      <w:r>
-        <w:t xml:space="preserve">ed </w:t>
+        <w:t xml:space="preserve">supported </w:t>
       </w:r>
       <w:r>
         <w:t>immersion modes</w:t>
@@ -542,6 +534,79 @@
         <w:pStyle w:val="Kop1"/>
       </w:pPr>
       <w:r>
+        <w:t>Supported platforms</w:t>
+      </w:r>
+    </w:p>
+    <w:p>
+      <w:r>
+        <w:t>The application supports the following platforms:</w:t>
+      </w:r>
+    </w:p>
+    <w:p>
+      <w:pPr>
+        <w:pStyle w:val="Lijstalinea"/>
+        <w:numPr>
+          <w:ilvl w:val="0"/>
+          <w:numId w:val="25"/>
+        </w:numPr>
+      </w:pPr>
+      <w:r>
+        <w:t>Desktop</w:t>
+      </w:r>
+    </w:p>
+    <w:p>
+      <w:pPr>
+        <w:pStyle w:val="Lijstalinea"/>
+        <w:numPr>
+          <w:ilvl w:val="0"/>
+          <w:numId w:val="25"/>
+        </w:numPr>
+      </w:pPr>
+      <w:r>
+        <w:t>Mobile handheld</w:t>
+      </w:r>
+    </w:p>
+    <w:p>
+      <w:pPr>
+        <w:pStyle w:val="Lijstalinea"/>
+        <w:numPr>
+          <w:ilvl w:val="0"/>
+          <w:numId w:val="25"/>
+        </w:numPr>
+      </w:pPr>
+      <w:r>
+        <w:t>Mobile HMD</w:t>
+      </w:r>
+    </w:p>
+    <w:p>
+      <w:pPr>
+        <w:pStyle w:val="Lijstalinea"/>
+        <w:numPr>
+          <w:ilvl w:val="1"/>
+          <w:numId w:val="25"/>
+        </w:numPr>
+      </w:pPr>
+      <w:r>
+        <w:t>Cardboard</w:t>
+      </w:r>
+    </w:p>
+    <w:p>
+      <w:pPr>
+        <w:pStyle w:val="Lijstalinea"/>
+        <w:numPr>
+          <w:ilvl w:val="1"/>
+          <w:numId w:val="25"/>
+        </w:numPr>
+      </w:pPr>
+      <w:r>
+        <w:t>GearVR</w:t>
+      </w:r>
+    </w:p>
+    <w:p>
+      <w:pPr>
+        <w:pStyle w:val="Kop1"/>
+      </w:pPr>
+      <w:r>
         <w:t xml:space="preserve">ArchiVR </w:t>
       </w:r>
       <w:r>
@@ -564,7 +629,7 @@
     </w:p>
     <w:p>
       <w:pPr>
-        <w:pStyle w:val="Kop1"/>
+        <w:pStyle w:val="Kop2"/>
       </w:pPr>
       <w:r>
         <w:t>Project</w:t>
@@ -621,7 +686,7 @@
     </w:p>
     <w:p>
       <w:pPr>
-        <w:pStyle w:val="Kop1"/>
+        <w:pStyle w:val="Kop2"/>
       </w:pPr>
       <w:r>
         <w:t>Phase</w:t>
@@ -831,6 +896,7 @@
         </w:numPr>
       </w:pPr>
       <w:r>
+        <w:lastRenderedPageBreak/>
         <w:t>Step 2</w:t>
       </w:r>
     </w:p>
@@ -880,18 +946,499 @@
     </w:p>
     <w:p>
       <w:r>
-        <w:t>The first menu can be opened using the M key.</w:t>
-      </w:r>
-    </w:p>
-    <w:p>
+        <w:t>In all modes, and at all times, the application shows either:</w:t>
+      </w:r>
+    </w:p>
+    <w:p>
+      <w:pPr>
+        <w:pStyle w:val="Lijstalinea"/>
+        <w:numPr>
+          <w:ilvl w:val="0"/>
+          <w:numId w:val="40"/>
+        </w:numPr>
+      </w:pPr>
+      <w:r>
+        <w:t>The default, basic menu fort he current mode, or</w:t>
+      </w:r>
+    </w:p>
+    <w:p>
+      <w:pPr>
+        <w:pStyle w:val="Lijstalinea"/>
+        <w:numPr>
+          <w:ilvl w:val="0"/>
+          <w:numId w:val="40"/>
+        </w:numPr>
+      </w:pPr>
+      <w:r>
+        <w:t>One of the ‘extended’ menus.</w:t>
+      </w:r>
+    </w:p>
+    <w:p>
+      <w:r>
+        <w:t>The default menu is a very basic menu, that can differ depending on the current view mode and application state.  All default menus offer</w:t>
+      </w:r>
+      <w:r>
+        <w:t xml:space="preserve"> the following common functionality:</w:t>
+      </w:r>
+    </w:p>
+    <w:p>
+      <w:pPr>
+        <w:pStyle w:val="Lijstalinea"/>
+        <w:numPr>
+          <w:ilvl w:val="0"/>
+          <w:numId w:val="42"/>
+        </w:numPr>
+      </w:pPr>
+      <w:r>
+        <w:t xml:space="preserve">Button </w:t>
+      </w:r>
+      <w:r>
+        <w:t>show the root extended menu.</w:t>
+      </w:r>
+    </w:p>
+    <w:p>
+      <w:pPr>
+        <w:pStyle w:val="Lijstalinea"/>
+        <w:numPr>
+          <w:ilvl w:val="0"/>
+          <w:numId w:val="42"/>
+        </w:numPr>
+      </w:pPr>
+      <w:r>
+        <w:t xml:space="preserve">Button to </w:t>
+      </w:r>
+      <w:r>
+        <w:t>s</w:t>
+      </w:r>
+      <w:r>
+        <w:t>et the view mode.</w:t>
+      </w:r>
+    </w:p>
+    <w:p>
+      <w:r>
+        <w:t xml:space="preserve">The </w:t>
+      </w:r>
+      <w:r>
+        <w:t>root extended</w:t>
+      </w:r>
+      <w:r>
+        <w:t xml:space="preserve"> menu can be opened</w:t>
+      </w:r>
+      <w:r>
+        <w:t xml:space="preserve"> by</w:t>
+      </w:r>
+    </w:p>
+    <w:p>
+      <w:pPr>
+        <w:pStyle w:val="Lijstalinea"/>
+        <w:numPr>
+          <w:ilvl w:val="0"/>
+          <w:numId w:val="39"/>
+        </w:numPr>
+      </w:pPr>
+      <w:r>
+        <w:t xml:space="preserve">Keyboard: </w:t>
+      </w:r>
+      <w:r>
+        <w:t xml:space="preserve">Pressing </w:t>
+      </w:r>
+      <w:r>
+        <w:t xml:space="preserve">the </w:t>
+      </w:r>
+      <w:r>
+        <w:rPr>
+          <w:b/>
+        </w:rPr>
+        <w:t>M</w:t>
+      </w:r>
+      <w:r>
+        <w:t xml:space="preserve"> key.</w:t>
+      </w:r>
+    </w:p>
+    <w:p>
+      <w:pPr>
+        <w:pStyle w:val="Lijstalinea"/>
+        <w:numPr>
+          <w:ilvl w:val="0"/>
+          <w:numId w:val="39"/>
+        </w:numPr>
+      </w:pPr>
+      <w:r>
+        <w:t xml:space="preserve">Gamepad: Pressing the </w:t>
+      </w:r>
+      <w:r>
+        <w:rPr>
+          <w:b/>
+        </w:rPr>
+        <w:t>Select</w:t>
+      </w:r>
+      <w:r>
+        <w:t xml:space="preserve"> button.</w:t>
+      </w:r>
+    </w:p>
+    <w:p>
+      <w:pPr>
+        <w:pStyle w:val="Lijstalinea"/>
+        <w:numPr>
+          <w:ilvl w:val="0"/>
+          <w:numId w:val="39"/>
+        </w:numPr>
+      </w:pPr>
+      <w:r>
+        <w:t xml:space="preserve">UI: LMB click or timed gaze on the button to open the root extended menu. </w:t>
+      </w:r>
+    </w:p>
+    <w:p>
+      <w:r>
+        <w:t xml:space="preserve">A menu can be closed </w:t>
+      </w:r>
+      <w:r>
+        <w:t>by</w:t>
+      </w:r>
+      <w:r>
+        <w:t>:</w:t>
+      </w:r>
+    </w:p>
+    <w:p>
+      <w:pPr>
+        <w:pStyle w:val="Lijstalinea"/>
+        <w:numPr>
+          <w:ilvl w:val="0"/>
+          <w:numId w:val="36"/>
+        </w:numPr>
+      </w:pPr>
+      <w:r>
+        <w:t xml:space="preserve">Pressing the </w:t>
+      </w:r>
+      <w:r>
+        <w:rPr>
+          <w:b/>
+        </w:rPr>
+        <w:t>E</w:t>
+      </w:r>
+      <w:r>
+        <w:rPr>
+          <w:b/>
+        </w:rPr>
+        <w:t>sc</w:t>
+      </w:r>
+      <w:r>
+        <w:t xml:space="preserve"> key</w:t>
+      </w:r>
+      <w:r>
+        <w:t>.</w:t>
+      </w:r>
+    </w:p>
+    <w:p>
+      <w:pPr>
+        <w:pStyle w:val="Lijstalinea"/>
+        <w:numPr>
+          <w:ilvl w:val="0"/>
+          <w:numId w:val="36"/>
+        </w:numPr>
+      </w:pPr>
+      <w:r>
+        <w:t xml:space="preserve">Clicking the </w:t>
+      </w:r>
+      <w:r>
+        <w:rPr>
+          <w:b/>
+        </w:rPr>
+        <w:t>‘</w:t>
+      </w:r>
+      <w:r>
+        <w:rPr>
+          <w:b/>
+        </w:rPr>
+        <w:t>X’</w:t>
+      </w:r>
+      <w:r>
+        <w:t xml:space="preserve"> button at the top-right of the menu</w:t>
+      </w:r>
+    </w:p>
+    <w:p>
+      <w:pPr>
+        <w:pStyle w:val="Lijstalinea"/>
+        <w:numPr>
+          <w:ilvl w:val="1"/>
+          <w:numId w:val="36"/>
+        </w:numPr>
+      </w:pPr>
+      <w:r>
+        <w:t>Using the left mouse button.</w:t>
+      </w:r>
+    </w:p>
+    <w:p>
+      <w:pPr>
+        <w:pStyle w:val="Lijstalinea"/>
+        <w:numPr>
+          <w:ilvl w:val="1"/>
+          <w:numId w:val="36"/>
+        </w:numPr>
+      </w:pPr>
+      <w:r>
+        <w:t>Using timed gaze.</w:t>
+      </w:r>
+    </w:p>
+    <w:p>
+      <w:pPr>
+        <w:pStyle w:val="Lijstalinea"/>
+        <w:numPr>
+          <w:ilvl w:val="0"/>
+          <w:numId w:val="36"/>
+        </w:numPr>
+      </w:pPr>
+      <w:r>
+        <w:t xml:space="preserve">Pressing the </w:t>
+      </w:r>
+      <w:r>
+        <w:rPr>
+          <w:b/>
+        </w:rPr>
+        <w:t>‘Y’</w:t>
+      </w:r>
+      <w:r>
+        <w:t xml:space="preserve"> button on the gamepad.</w:t>
+      </w:r>
+    </w:p>
+    <w:p>
+      <w:r>
+        <w:t>When a menu is closed, its parent menu is shown.</w:t>
+      </w:r>
+    </w:p>
+    <w:p>
+      <w:pPr>
+        <w:pStyle w:val="Lijstalinea"/>
+        <w:numPr>
+          <w:ilvl w:val="0"/>
+          <w:numId w:val="41"/>
+        </w:numPr>
+      </w:pPr>
+      <w:r>
+        <w:t>Default</w:t>
+      </w:r>
+    </w:p>
+    <w:p>
+      <w:pPr>
+        <w:pStyle w:val="Lijstalinea"/>
+        <w:numPr>
+          <w:ilvl w:val="1"/>
+          <w:numId w:val="41"/>
+        </w:numPr>
+      </w:pPr>
+      <w:r>
+        <w:t>Settings</w:t>
+      </w:r>
+    </w:p>
+    <w:p>
+      <w:pPr>
+        <w:pStyle w:val="Lijstalinea"/>
+        <w:numPr>
+          <w:ilvl w:val="2"/>
+          <w:numId w:val="41"/>
+        </w:numPr>
+      </w:pPr>
+      <w:r>
+        <w:t>Controls</w:t>
+      </w:r>
+    </w:p>
+    <w:p>
+      <w:pPr>
+        <w:pStyle w:val="Lijstalinea"/>
+        <w:numPr>
+          <w:ilvl w:val="3"/>
+          <w:numId w:val="41"/>
+        </w:numPr>
+      </w:pPr>
+      <w:r>
+        <w:t>On-screen gamepad (enable)</w:t>
+      </w:r>
+    </w:p>
+    <w:p>
+      <w:pPr>
+        <w:pStyle w:val="Lijstalinea"/>
+        <w:numPr>
+          <w:ilvl w:val="2"/>
+          <w:numId w:val="41"/>
+        </w:numPr>
+      </w:pPr>
+      <w:r>
+        <w:t>Graphics</w:t>
+      </w:r>
+    </w:p>
+    <w:p>
+      <w:pPr>
+        <w:pStyle w:val="Lijstalinea"/>
+        <w:numPr>
+          <w:ilvl w:val="3"/>
+          <w:numId w:val="41"/>
+        </w:numPr>
+      </w:pPr>
+      <w:r>
+        <w:t>Level</w:t>
+      </w:r>
+      <w:r>
+        <w:t xml:space="preserve"> (select)</w:t>
+      </w:r>
+    </w:p>
+    <w:p>
+      <w:pPr>
+        <w:pStyle w:val="Lijstalinea"/>
+        <w:numPr>
+          <w:ilvl w:val="3"/>
+          <w:numId w:val="41"/>
+        </w:numPr>
+      </w:pPr>
+      <w:r>
+        <w:t>Dynamic vegetation</w:t>
+      </w:r>
+      <w:r>
+        <w:t xml:space="preserve"> (enable)</w:t>
+      </w:r>
+    </w:p>
+    <w:p>
+      <w:pPr>
+        <w:pStyle w:val="Lijstalinea"/>
+        <w:numPr>
+          <w:ilvl w:val="3"/>
+          <w:numId w:val="41"/>
+        </w:numPr>
+      </w:pPr>
+      <w:r>
+        <w:t>Clouds (enable, edit)</w:t>
+      </w:r>
+    </w:p>
+    <w:p>
+      <w:pPr>
+        <w:pStyle w:val="Lijstalinea"/>
+        <w:numPr>
+          <w:ilvl w:val="2"/>
+          <w:numId w:val="41"/>
+        </w:numPr>
+      </w:pPr>
+      <w:r>
+        <w:t>Sound</w:t>
+      </w:r>
+    </w:p>
+    <w:p>
+      <w:pPr>
+        <w:pStyle w:val="Lijstalinea"/>
+        <w:numPr>
+          <w:ilvl w:val="1"/>
+          <w:numId w:val="41"/>
+        </w:numPr>
+      </w:pPr>
+      <w:r>
+        <w:t>Time</w:t>
+      </w:r>
+    </w:p>
+    <w:p>
+      <w:pPr>
+        <w:pStyle w:val="Lijstalinea"/>
+        <w:numPr>
+          <w:ilvl w:val="1"/>
+          <w:numId w:val="41"/>
+        </w:numPr>
+      </w:pPr>
+      <w:r>
+        <w:t>…</w:t>
+      </w:r>
+    </w:p>
+    <w:p/>
+    <w:p>
+      <w:r>
+        <w:t>A menu button can be clicked by:</w:t>
+      </w:r>
+    </w:p>
+    <w:p>
+      <w:pPr>
+        <w:pStyle w:val="Lijstalinea"/>
+        <w:numPr>
+          <w:ilvl w:val="0"/>
+          <w:numId w:val="38"/>
+        </w:numPr>
+      </w:pPr>
+      <w:r>
+        <w:t xml:space="preserve">Clicking it using the </w:t>
+      </w:r>
+      <w:r>
+        <w:t xml:space="preserve">left </w:t>
+      </w:r>
+      <w:r>
+        <w:t>mouse</w:t>
+      </w:r>
+      <w:r>
+        <w:t xml:space="preserve"> button</w:t>
+      </w:r>
+      <w:r>
+        <w:t>.</w:t>
+      </w:r>
+    </w:p>
+    <w:p>
+      <w:pPr>
+        <w:pStyle w:val="Lijstalinea"/>
+        <w:numPr>
+          <w:ilvl w:val="0"/>
+          <w:numId w:val="38"/>
+        </w:numPr>
+      </w:pPr>
+      <w:r>
+        <w:t>Using timed gaze.</w:t>
+      </w:r>
+    </w:p>
+    <w:p>
+      <w:pPr>
+        <w:pStyle w:val="Lijstalinea"/>
+        <w:numPr>
+          <w:ilvl w:val="0"/>
+          <w:numId w:val="38"/>
+        </w:numPr>
+      </w:pPr>
+      <w:r>
+        <w:t>Selecting it</w:t>
+      </w:r>
+      <w:r>
+        <w:t>,</w:t>
+      </w:r>
+      <w:r>
+        <w:t xml:space="preserve"> and</w:t>
+      </w:r>
+      <w:r>
+        <w:t>:</w:t>
+      </w:r>
+    </w:p>
+    <w:p>
+      <w:pPr>
+        <w:pStyle w:val="Lijstalinea"/>
+        <w:numPr>
+          <w:ilvl w:val="1"/>
+          <w:numId w:val="38"/>
+        </w:numPr>
+      </w:pPr>
+      <w:r>
+        <w:t>Keyboard: p</w:t>
+      </w:r>
+      <w:r>
+        <w:t>ressing the ‘return’ key</w:t>
+      </w:r>
+      <w:r>
+        <w:t>.</w:t>
+      </w:r>
+    </w:p>
+    <w:p>
+      <w:pPr>
+        <w:pStyle w:val="Lijstalinea"/>
+        <w:numPr>
+          <w:ilvl w:val="1"/>
+          <w:numId w:val="38"/>
+        </w:numPr>
+      </w:pPr>
       <w:r>
         <w:lastRenderedPageBreak/>
-        <w:t>A menu can be closed using:</w:t>
-      </w:r>
-    </w:p>
-    <w:p>
-      <w:r>
-        <w:t>-esc key</w:t>
+        <w:t>Gamepad: pressing</w:t>
+      </w:r>
+      <w:r>
+        <w:t xml:space="preserve"> the ‘X’ key.</w:t>
       </w:r>
     </w:p>
     <w:p/>
@@ -1398,7 +1945,6 @@
         </w:numPr>
       </w:pPr>
       <w:r>
-        <w:lastRenderedPageBreak/>
         <w:t>Caption ‘Go’</w:t>
       </w:r>
     </w:p>
@@ -1423,6 +1969,7 @@
         </w:numPr>
       </w:pPr>
       <w:r>
+        <w:lastRenderedPageBreak/>
         <w:t>Caption ‘X’</w:t>
       </w:r>
     </w:p>
@@ -1624,6 +2171,16 @@
       <w:r>
         <w:t>Floor menu</w:t>
       </w:r>
+    </w:p>
+    <w:p>
+      <w:r>
+        <w:t xml:space="preserve">The </w:t>
+      </w:r>
+      <w:r>
+        <w:t>default menu is shown as a floor menu.  Extended menus are shown as front menus.</w:t>
+      </w:r>
+      <w:bookmarkStart w:id="0" w:name="_GoBack"/>
+      <w:bookmarkEnd w:id="0"/>
     </w:p>
     <w:p>
       <w:r>
@@ -2838,8 +3395,6 @@
         </w:rPr>
         <w:t xml:space="preserve"> currently</w:t>
       </w:r>
-      <w:bookmarkStart w:id="0" w:name="_GoBack"/>
-      <w:bookmarkEnd w:id="0"/>
       <w:r>
         <w:rPr>
           <w:highlight w:val="yellow"/>
@@ -3549,79 +4104,6 @@
         <w:pStyle w:val="Kop1"/>
       </w:pPr>
       <w:r>
-        <w:t>Supported platforms</w:t>
-      </w:r>
-    </w:p>
-    <w:p>
-      <w:r>
-        <w:t>The application supports the following platforms:</w:t>
-      </w:r>
-    </w:p>
-    <w:p>
-      <w:pPr>
-        <w:pStyle w:val="Lijstalinea"/>
-        <w:numPr>
-          <w:ilvl w:val="0"/>
-          <w:numId w:val="25"/>
-        </w:numPr>
-      </w:pPr>
-      <w:r>
-        <w:t>Desktop</w:t>
-      </w:r>
-    </w:p>
-    <w:p>
-      <w:pPr>
-        <w:pStyle w:val="Lijstalinea"/>
-        <w:numPr>
-          <w:ilvl w:val="0"/>
-          <w:numId w:val="25"/>
-        </w:numPr>
-      </w:pPr>
-      <w:r>
-        <w:t>Mobile handheld</w:t>
-      </w:r>
-    </w:p>
-    <w:p>
-      <w:pPr>
-        <w:pStyle w:val="Lijstalinea"/>
-        <w:numPr>
-          <w:ilvl w:val="0"/>
-          <w:numId w:val="25"/>
-        </w:numPr>
-      </w:pPr>
-      <w:r>
-        <w:t>Mobile HMD</w:t>
-      </w:r>
-    </w:p>
-    <w:p>
-      <w:pPr>
-        <w:pStyle w:val="Lijstalinea"/>
-        <w:numPr>
-          <w:ilvl w:val="1"/>
-          <w:numId w:val="25"/>
-        </w:numPr>
-      </w:pPr>
-      <w:r>
-        <w:t>Cardboard</w:t>
-      </w:r>
-    </w:p>
-    <w:p>
-      <w:pPr>
-        <w:pStyle w:val="Lijstalinea"/>
-        <w:numPr>
-          <w:ilvl w:val="1"/>
-          <w:numId w:val="25"/>
-        </w:numPr>
-      </w:pPr>
-      <w:r>
-        <w:t>GearVR</w:t>
-      </w:r>
-    </w:p>
-    <w:p>
-      <w:pPr>
-        <w:pStyle w:val="Kop1"/>
-      </w:pPr>
-      <w:r>
         <w:t>Navigating through the model</w:t>
       </w:r>
     </w:p>
@@ -3798,7 +4280,6 @@
         </w:numPr>
       </w:pPr>
       <w:r>
-        <w:lastRenderedPageBreak/>
         <w:t>C</w:t>
       </w:r>
       <w:r>
@@ -3909,6 +4390,7 @@
     </w:p>
     <w:p>
       <w:r>
+        <w:lastRenderedPageBreak/>
         <w:t>Camera</w:t>
       </w:r>
       <w:r>
@@ -4258,48 +4740,48 @@
         <w:rPr>
           <w:highlight w:val="yellow"/>
         </w:rPr>
+        <w:t>?Keyboard keys?</w:t>
+      </w:r>
+    </w:p>
+    <w:p>
+      <w:pPr>
+        <w:pStyle w:val="Kop3"/>
+      </w:pPr>
+      <w:r>
+        <w:t>Fly Mode</w:t>
+      </w:r>
+    </w:p>
+    <w:p>
+      <w:r>
+        <w:t>In fly mode, the virtual user translation is unconstrained.  The virtual user is not subject to gravity or collisions with objects in the virtual world.  The user can move (fly) wherever he likes.</w:t>
+      </w:r>
+      <w:r>
+        <w:t xml:space="preserve">  User can translate in all directions (including up/down) at will and move freely through objects in the virtual world.</w:t>
+      </w:r>
+    </w:p>
+    <w:p>
+      <w:pPr>
+        <w:pStyle w:val="Kop4"/>
+      </w:pPr>
+      <w:r>
+        <w:t>Inputs</w:t>
+      </w:r>
+    </w:p>
+    <w:p>
+      <w:r>
+        <w:t>In fly mode the possible inputs are:</w:t>
+      </w:r>
+    </w:p>
+    <w:p>
+      <w:pPr>
+        <w:pStyle w:val="Lijstalinea"/>
+        <w:numPr>
+          <w:ilvl w:val="0"/>
+          <w:numId w:val="29"/>
+        </w:numPr>
+      </w:pPr>
+      <w:r>
         <w:lastRenderedPageBreak/>
-        <w:t>?Keyboard keys?</w:t>
-      </w:r>
-    </w:p>
-    <w:p>
-      <w:pPr>
-        <w:pStyle w:val="Kop3"/>
-      </w:pPr>
-      <w:r>
-        <w:t>Fly Mode</w:t>
-      </w:r>
-    </w:p>
-    <w:p>
-      <w:r>
-        <w:t>In fly mode, the virtual user translation is unconstrained.  The virtual user is not subject to gravity or collisions with objects in the virtual world.  The user can move (fly) wherever he likes.</w:t>
-      </w:r>
-      <w:r>
-        <w:t xml:space="preserve">  User can translate in all directions (including up/down) at will and move freely through objects in the virtual world.</w:t>
-      </w:r>
-    </w:p>
-    <w:p>
-      <w:pPr>
-        <w:pStyle w:val="Kop4"/>
-      </w:pPr>
-      <w:r>
-        <w:t>Inputs</w:t>
-      </w:r>
-    </w:p>
-    <w:p>
-      <w:r>
-        <w:t>In fly mode the possible inputs are:</w:t>
-      </w:r>
-    </w:p>
-    <w:p>
-      <w:pPr>
-        <w:pStyle w:val="Lijstalinea"/>
-        <w:numPr>
-          <w:ilvl w:val="0"/>
-          <w:numId w:val="29"/>
-        </w:numPr>
-      </w:pPr>
-      <w:r>
         <w:t>Move forward</w:t>
       </w:r>
     </w:p>
@@ -4755,110 +5237,110 @@
         <w:pStyle w:val="Kop4"/>
       </w:pPr>
       <w:r>
+        <w:t>Inputs</w:t>
+      </w:r>
+    </w:p>
+    <w:p>
+      <w:r>
+        <w:t>In fly mode the possible inputs are:</w:t>
+      </w:r>
+    </w:p>
+    <w:p>
+      <w:pPr>
+        <w:pStyle w:val="Lijstalinea"/>
+        <w:numPr>
+          <w:ilvl w:val="0"/>
+          <w:numId w:val="29"/>
+        </w:numPr>
+      </w:pPr>
+      <w:r>
+        <w:t>Move forward</w:t>
+      </w:r>
+    </w:p>
+    <w:p>
+      <w:pPr>
+        <w:pStyle w:val="Lijstalinea"/>
+        <w:numPr>
+          <w:ilvl w:val="0"/>
+          <w:numId w:val="29"/>
+        </w:numPr>
+      </w:pPr>
+      <w:r>
+        <w:t>Move backward</w:t>
+      </w:r>
+    </w:p>
+    <w:p>
+      <w:pPr>
+        <w:pStyle w:val="Lijstalinea"/>
+        <w:numPr>
+          <w:ilvl w:val="0"/>
+          <w:numId w:val="29"/>
+        </w:numPr>
+      </w:pPr>
+      <w:r>
+        <w:t>Move left</w:t>
+      </w:r>
+    </w:p>
+    <w:p>
+      <w:pPr>
+        <w:pStyle w:val="Lijstalinea"/>
+        <w:numPr>
+          <w:ilvl w:val="0"/>
+          <w:numId w:val="29"/>
+        </w:numPr>
+      </w:pPr>
+      <w:r>
+        <w:t>Move right</w:t>
+      </w:r>
+    </w:p>
+    <w:p>
+      <w:pPr>
+        <w:pStyle w:val="Lijstalinea"/>
+        <w:numPr>
+          <w:ilvl w:val="0"/>
+          <w:numId w:val="29"/>
+        </w:numPr>
+      </w:pPr>
+      <w:r>
+        <w:t>Move Up</w:t>
+      </w:r>
+    </w:p>
+    <w:p>
+      <w:pPr>
+        <w:pStyle w:val="Lijstalinea"/>
+        <w:numPr>
+          <w:ilvl w:val="0"/>
+          <w:numId w:val="29"/>
+        </w:numPr>
+      </w:pPr>
+      <w:r>
+        <w:t>Move down</w:t>
+      </w:r>
+    </w:p>
+    <w:p>
+      <w:pPr>
+        <w:pStyle w:val="Lijstalinea"/>
+        <w:numPr>
+          <w:ilvl w:val="0"/>
+          <w:numId w:val="29"/>
+        </w:numPr>
+      </w:pPr>
+      <w:r>
+        <w:t>Fast movement</w:t>
+      </w:r>
+    </w:p>
+    <w:p>
+      <w:pPr>
+        <w:pStyle w:val="Kop3"/>
+        <w:rPr>
+          <w:highlight w:val="yellow"/>
+        </w:rPr>
+      </w:pPr>
+      <w:r>
+        <w:rPr>
+          <w:highlight w:val="yellow"/>
+        </w:rPr>
         <w:lastRenderedPageBreak/>
-        <w:t>Inputs</w:t>
-      </w:r>
-    </w:p>
-    <w:p>
-      <w:r>
-        <w:t>In fly mode the possible inputs are:</w:t>
-      </w:r>
-    </w:p>
-    <w:p>
-      <w:pPr>
-        <w:pStyle w:val="Lijstalinea"/>
-        <w:numPr>
-          <w:ilvl w:val="0"/>
-          <w:numId w:val="29"/>
-        </w:numPr>
-      </w:pPr>
-      <w:r>
-        <w:t>Move forward</w:t>
-      </w:r>
-    </w:p>
-    <w:p>
-      <w:pPr>
-        <w:pStyle w:val="Lijstalinea"/>
-        <w:numPr>
-          <w:ilvl w:val="0"/>
-          <w:numId w:val="29"/>
-        </w:numPr>
-      </w:pPr>
-      <w:r>
-        <w:t>Move backward</w:t>
-      </w:r>
-    </w:p>
-    <w:p>
-      <w:pPr>
-        <w:pStyle w:val="Lijstalinea"/>
-        <w:numPr>
-          <w:ilvl w:val="0"/>
-          <w:numId w:val="29"/>
-        </w:numPr>
-      </w:pPr>
-      <w:r>
-        <w:t>Move left</w:t>
-      </w:r>
-    </w:p>
-    <w:p>
-      <w:pPr>
-        <w:pStyle w:val="Lijstalinea"/>
-        <w:numPr>
-          <w:ilvl w:val="0"/>
-          <w:numId w:val="29"/>
-        </w:numPr>
-      </w:pPr>
-      <w:r>
-        <w:t>Move right</w:t>
-      </w:r>
-    </w:p>
-    <w:p>
-      <w:pPr>
-        <w:pStyle w:val="Lijstalinea"/>
-        <w:numPr>
-          <w:ilvl w:val="0"/>
-          <w:numId w:val="29"/>
-        </w:numPr>
-      </w:pPr>
-      <w:r>
-        <w:t>Move Up</w:t>
-      </w:r>
-    </w:p>
-    <w:p>
-      <w:pPr>
-        <w:pStyle w:val="Lijstalinea"/>
-        <w:numPr>
-          <w:ilvl w:val="0"/>
-          <w:numId w:val="29"/>
-        </w:numPr>
-      </w:pPr>
-      <w:r>
-        <w:t>Move down</w:t>
-      </w:r>
-    </w:p>
-    <w:p>
-      <w:pPr>
-        <w:pStyle w:val="Lijstalinea"/>
-        <w:numPr>
-          <w:ilvl w:val="0"/>
-          <w:numId w:val="29"/>
-        </w:numPr>
-      </w:pPr>
-      <w:r>
-        <w:t>Fast movement</w:t>
-      </w:r>
-    </w:p>
-    <w:p>
-      <w:pPr>
-        <w:pStyle w:val="Kop3"/>
-        <w:rPr>
-          <w:highlight w:val="yellow"/>
-        </w:rPr>
-      </w:pPr>
-      <w:r>
-        <w:rPr>
-          <w:highlight w:val="yellow"/>
-        </w:rPr>
         <w:t>Teleport Mode</w:t>
       </w:r>
     </w:p>
@@ -5287,7 +5769,6 @@
           </w:tcPr>
           <w:p>
             <w:r>
-              <w:lastRenderedPageBreak/>
               <w:t>Keyboard</w:t>
             </w:r>
           </w:p>
@@ -5394,6 +5875,7 @@
           </w:tcPr>
           <w:p>
             <w:r>
+              <w:lastRenderedPageBreak/>
               <w:t>Physical Gamepad</w:t>
             </w:r>
           </w:p>
@@ -5856,7 +6338,6 @@
         </w:numPr>
       </w:pPr>
       <w:r>
-        <w:lastRenderedPageBreak/>
         <w:t>Translation</w:t>
       </w:r>
     </w:p>
@@ -5989,6 +6470,7 @@
         </w:numPr>
       </w:pPr>
       <w:r>
+        <w:lastRenderedPageBreak/>
         <w:t>GearVR</w:t>
       </w:r>
     </w:p>
@@ -6485,6 +6967,7 @@
         </w:numPr>
       </w:pPr>
       <w:r>
+        <w:lastRenderedPageBreak/>
         <w:t>Very High</w:t>
       </w:r>
     </w:p>
@@ -6513,6 +6996,118 @@
 <file path=word/numbering.xml><?xml version="1.0" encoding="utf-8"?>
 <w:numbering xmlns:wpc="http://schemas.microsoft.com/office/word/2010/wordprocessingCanvas" xmlns:cx="http://schemas.microsoft.com/office/drawing/2014/chartex" xmlns:cx1="http://schemas.microsoft.com/office/drawing/2015/9/8/chartex" xmlns:cx2="http://schemas.microsoft.com/office/drawing/2015/10/21/chartex" xmlns:cx3="http://schemas.microsoft.com/office/drawing/2016/5/9/chartex" xmlns:cx4="http://schemas.microsoft.com/office/drawing/2016/5/10/chartex" xmlns:cx5="http://schemas.microsoft.com/office/drawing/2016/5/11/chartex" xmlns:cx6="http://schemas.microsoft.com/office/drawing/2016/5/12/chartex" xmlns:cx7="http://schemas.microsoft.com/office/drawing/2016/5/13/chartex" xmlns:cx8="http://schemas.microsoft.com/office/drawing/2016/5/14/chartex" xmlns:mc="http://schemas.openxmlformats.org/markup-compatibility/2006" xmlns:aink="http://schemas.microsoft.com/office/drawing/2016/ink" xmlns:am3d="http://schemas.microsoft.com/office/drawing/2017/model3d" xmlns:o="urn:schemas-microsoft-com:office:office" xmlns:r="http://schemas.openxmlformats.org/officeDocument/2006/relationships" xmlns:m="http://schemas.openxmlformats.org/officeDocument/2006/math" xmlns:v="urn:schemas-microsoft-com:vml" xmlns:wp14="http://schemas.microsoft.com/office/word/2010/wordprocessingDrawing" xmlns:wp="http://schemas.openxmlformats.org/drawingml/2006/wordprocessingDrawing" xmlns:w10="urn:schemas-microsoft-com:office:word" xmlns:w="http://schemas.openxmlformats.org/wordprocessingml/2006/main" xmlns:w14="http://schemas.microsoft.com/office/word/2010/wordml" xmlns:w15="http://schemas.microsoft.com/office/word/2012/wordml" xmlns:w16cid="http://schemas.microsoft.com/office/word/2016/wordml/cid" xmlns:w16se="http://schemas.microsoft.com/office/word/2015/wordml/symex" xmlns:wpg="http://schemas.microsoft.com/office/word/2010/wordprocessingGroup" xmlns:wpi="http://schemas.microsoft.com/office/word/2010/wordprocessingInk" xmlns:wne="http://schemas.microsoft.com/office/word/2006/wordml" xmlns:wps="http://schemas.microsoft.com/office/word/2010/wordprocessingShape" mc:Ignorable="w14 w15 w16se w16cid wp14">
   <w:abstractNum w:abstractNumId="0" w15:restartNumberingAfterBreak="0">
+    <w:nsid w:val="01350E91"/>
+    <w:multiLevelType w:val="hybridMultilevel"/>
+    <w:tmpl w:val="086EA304"/>
+    <w:lvl w:ilvl="0" w:tplc="92C4173A">
+      <w:numFmt w:val="bullet"/>
+      <w:lvlText w:val="-"/>
+      <w:lvlJc w:val="left"/>
+      <w:pPr>
+        <w:ind w:left="770" w:hanging="360"/>
+      </w:pPr>
+      <w:rPr>
+        <w:rFonts w:ascii="Calibri" w:eastAsiaTheme="minorHAnsi" w:hAnsi="Calibri" w:cs="Calibri" w:hint="default"/>
+      </w:rPr>
+    </w:lvl>
+    <w:lvl w:ilvl="1" w:tplc="08130003" w:tentative="1">
+      <w:start w:val="1"/>
+      <w:numFmt w:val="bullet"/>
+      <w:lvlText w:val="o"/>
+      <w:lvlJc w:val="left"/>
+      <w:pPr>
+        <w:ind w:left="1490" w:hanging="360"/>
+      </w:pPr>
+      <w:rPr>
+        <w:rFonts w:ascii="Courier New" w:hAnsi="Courier New" w:cs="Courier New" w:hint="default"/>
+      </w:rPr>
+    </w:lvl>
+    <w:lvl w:ilvl="2" w:tplc="08130005" w:tentative="1">
+      <w:start w:val="1"/>
+      <w:numFmt w:val="bullet"/>
+      <w:lvlText w:val=""/>
+      <w:lvlJc w:val="left"/>
+      <w:pPr>
+        <w:ind w:left="2210" w:hanging="360"/>
+      </w:pPr>
+      <w:rPr>
+        <w:rFonts w:ascii="Wingdings" w:hAnsi="Wingdings" w:hint="default"/>
+      </w:rPr>
+    </w:lvl>
+    <w:lvl w:ilvl="3" w:tplc="08130001" w:tentative="1">
+      <w:start w:val="1"/>
+      <w:numFmt w:val="bullet"/>
+      <w:lvlText w:val=""/>
+      <w:lvlJc w:val="left"/>
+      <w:pPr>
+        <w:ind w:left="2930" w:hanging="360"/>
+      </w:pPr>
+      <w:rPr>
+        <w:rFonts w:ascii="Symbol" w:hAnsi="Symbol" w:hint="default"/>
+      </w:rPr>
+    </w:lvl>
+    <w:lvl w:ilvl="4" w:tplc="08130003" w:tentative="1">
+      <w:start w:val="1"/>
+      <w:numFmt w:val="bullet"/>
+      <w:lvlText w:val="o"/>
+      <w:lvlJc w:val="left"/>
+      <w:pPr>
+        <w:ind w:left="3650" w:hanging="360"/>
+      </w:pPr>
+      <w:rPr>
+        <w:rFonts w:ascii="Courier New" w:hAnsi="Courier New" w:cs="Courier New" w:hint="default"/>
+      </w:rPr>
+    </w:lvl>
+    <w:lvl w:ilvl="5" w:tplc="08130005" w:tentative="1">
+      <w:start w:val="1"/>
+      <w:numFmt w:val="bullet"/>
+      <w:lvlText w:val=""/>
+      <w:lvlJc w:val="left"/>
+      <w:pPr>
+        <w:ind w:left="4370" w:hanging="360"/>
+      </w:pPr>
+      <w:rPr>
+        <w:rFonts w:ascii="Wingdings" w:hAnsi="Wingdings" w:hint="default"/>
+      </w:rPr>
+    </w:lvl>
+    <w:lvl w:ilvl="6" w:tplc="08130001" w:tentative="1">
+      <w:start w:val="1"/>
+      <w:numFmt w:val="bullet"/>
+      <w:lvlText w:val=""/>
+      <w:lvlJc w:val="left"/>
+      <w:pPr>
+        <w:ind w:left="5090" w:hanging="360"/>
+      </w:pPr>
+      <w:rPr>
+        <w:rFonts w:ascii="Symbol" w:hAnsi="Symbol" w:hint="default"/>
+      </w:rPr>
+    </w:lvl>
+    <w:lvl w:ilvl="7" w:tplc="08130003" w:tentative="1">
+      <w:start w:val="1"/>
+      <w:numFmt w:val="bullet"/>
+      <w:lvlText w:val="o"/>
+      <w:lvlJc w:val="left"/>
+      <w:pPr>
+        <w:ind w:left="5810" w:hanging="360"/>
+      </w:pPr>
+      <w:rPr>
+        <w:rFonts w:ascii="Courier New" w:hAnsi="Courier New" w:cs="Courier New" w:hint="default"/>
+      </w:rPr>
+    </w:lvl>
+    <w:lvl w:ilvl="8" w:tplc="08130005" w:tentative="1">
+      <w:start w:val="1"/>
+      <w:numFmt w:val="bullet"/>
+      <w:lvlText w:val=""/>
+      <w:lvlJc w:val="left"/>
+      <w:pPr>
+        <w:ind w:left="6530" w:hanging="360"/>
+      </w:pPr>
+      <w:rPr>
+        <w:rFonts w:ascii="Wingdings" w:hAnsi="Wingdings" w:hint="default"/>
+      </w:rPr>
+    </w:lvl>
+  </w:abstractNum>
+  <w:abstractNum w:abstractNumId="1" w15:restartNumberingAfterBreak="0">
     <w:nsid w:val="039E6AFB"/>
     <w:multiLevelType w:val="hybridMultilevel"/>
     <w:tmpl w:val="D87EEDD0"/>
@@ -6625,7 +7220,7 @@
       </w:rPr>
     </w:lvl>
   </w:abstractNum>
-  <w:abstractNum w:abstractNumId="1" w15:restartNumberingAfterBreak="0">
+  <w:abstractNum w:abstractNumId="2" w15:restartNumberingAfterBreak="0">
     <w:nsid w:val="05DE4B95"/>
     <w:multiLevelType w:val="hybridMultilevel"/>
     <w:tmpl w:val="ACF47C48"/>
@@ -6738,7 +7333,7 @@
       </w:rPr>
     </w:lvl>
   </w:abstractNum>
-  <w:abstractNum w:abstractNumId="2" w15:restartNumberingAfterBreak="0">
+  <w:abstractNum w:abstractNumId="3" w15:restartNumberingAfterBreak="0">
     <w:nsid w:val="077306B7"/>
     <w:multiLevelType w:val="hybridMultilevel"/>
     <w:tmpl w:val="ACC0EFA0"/>
@@ -6753,7 +7348,7 @@
         <w:rFonts w:ascii="Calibri" w:eastAsiaTheme="minorHAnsi" w:hAnsi="Calibri" w:cs="Calibri" w:hint="default"/>
       </w:rPr>
     </w:lvl>
-    <w:lvl w:ilvl="1" w:tplc="08130003" w:tentative="1">
+    <w:lvl w:ilvl="1" w:tplc="08130003">
       <w:start w:val="1"/>
       <w:numFmt w:val="bullet"/>
       <w:lvlText w:val="o"/>
@@ -6850,7 +7445,7 @@
       </w:rPr>
     </w:lvl>
   </w:abstractNum>
-  <w:abstractNum w:abstractNumId="3" w15:restartNumberingAfterBreak="0">
+  <w:abstractNum w:abstractNumId="4" w15:restartNumberingAfterBreak="0">
     <w:nsid w:val="088A47ED"/>
     <w:multiLevelType w:val="hybridMultilevel"/>
     <w:tmpl w:val="24845A0E"/>
@@ -6936,7 +7531,7 @@
       </w:pPr>
     </w:lvl>
   </w:abstractNum>
-  <w:abstractNum w:abstractNumId="4" w15:restartNumberingAfterBreak="0">
+  <w:abstractNum w:abstractNumId="5" w15:restartNumberingAfterBreak="0">
     <w:nsid w:val="08BF385C"/>
     <w:multiLevelType w:val="hybridMultilevel"/>
     <w:tmpl w:val="DC80A408"/>
@@ -7049,7 +7644,7 @@
       </w:rPr>
     </w:lvl>
   </w:abstractNum>
-  <w:abstractNum w:abstractNumId="5" w15:restartNumberingAfterBreak="0">
+  <w:abstractNum w:abstractNumId="6" w15:restartNumberingAfterBreak="0">
     <w:nsid w:val="0A9E7F08"/>
     <w:multiLevelType w:val="hybridMultilevel"/>
     <w:tmpl w:val="3A0423A8"/>
@@ -7162,7 +7757,7 @@
       </w:rPr>
     </w:lvl>
   </w:abstractNum>
-  <w:abstractNum w:abstractNumId="6" w15:restartNumberingAfterBreak="0">
+  <w:abstractNum w:abstractNumId="7" w15:restartNumberingAfterBreak="0">
     <w:nsid w:val="0CD20CA9"/>
     <w:multiLevelType w:val="hybridMultilevel"/>
     <w:tmpl w:val="E332AA42"/>
@@ -7275,7 +7870,7 @@
       </w:rPr>
     </w:lvl>
   </w:abstractNum>
-  <w:abstractNum w:abstractNumId="7" w15:restartNumberingAfterBreak="0">
+  <w:abstractNum w:abstractNumId="8" w15:restartNumberingAfterBreak="0">
     <w:nsid w:val="17A0164C"/>
     <w:multiLevelType w:val="hybridMultilevel"/>
     <w:tmpl w:val="33BE8776"/>
@@ -7388,7 +7983,7 @@
       </w:rPr>
     </w:lvl>
   </w:abstractNum>
-  <w:abstractNum w:abstractNumId="8" w15:restartNumberingAfterBreak="0">
+  <w:abstractNum w:abstractNumId="9" w15:restartNumberingAfterBreak="0">
     <w:nsid w:val="1B943BEB"/>
     <w:multiLevelType w:val="hybridMultilevel"/>
     <w:tmpl w:val="CFF0A1DE"/>
@@ -7501,7 +8096,7 @@
       </w:rPr>
     </w:lvl>
   </w:abstractNum>
-  <w:abstractNum w:abstractNumId="9" w15:restartNumberingAfterBreak="0">
+  <w:abstractNum w:abstractNumId="10" w15:restartNumberingAfterBreak="0">
     <w:nsid w:val="1BE7171E"/>
     <w:multiLevelType w:val="hybridMultilevel"/>
     <w:tmpl w:val="27AAF2E8"/>
@@ -7614,7 +8209,119 @@
       </w:rPr>
     </w:lvl>
   </w:abstractNum>
-  <w:abstractNum w:abstractNumId="10" w15:restartNumberingAfterBreak="0">
+  <w:abstractNum w:abstractNumId="11" w15:restartNumberingAfterBreak="0">
+    <w:nsid w:val="1FD96EA9"/>
+    <w:multiLevelType w:val="hybridMultilevel"/>
+    <w:tmpl w:val="39FE3084"/>
+    <w:lvl w:ilvl="0" w:tplc="92C4173A">
+      <w:numFmt w:val="bullet"/>
+      <w:lvlText w:val="-"/>
+      <w:lvlJc w:val="left"/>
+      <w:pPr>
+        <w:ind w:left="720" w:hanging="360"/>
+      </w:pPr>
+      <w:rPr>
+        <w:rFonts w:ascii="Calibri" w:eastAsiaTheme="minorHAnsi" w:hAnsi="Calibri" w:cs="Calibri" w:hint="default"/>
+      </w:rPr>
+    </w:lvl>
+    <w:lvl w:ilvl="1" w:tplc="08130003">
+      <w:start w:val="1"/>
+      <w:numFmt w:val="bullet"/>
+      <w:lvlText w:val="o"/>
+      <w:lvlJc w:val="left"/>
+      <w:pPr>
+        <w:ind w:left="1440" w:hanging="360"/>
+      </w:pPr>
+      <w:rPr>
+        <w:rFonts w:ascii="Courier New" w:hAnsi="Courier New" w:cs="Courier New" w:hint="default"/>
+      </w:rPr>
+    </w:lvl>
+    <w:lvl w:ilvl="2" w:tplc="08130005">
+      <w:start w:val="1"/>
+      <w:numFmt w:val="bullet"/>
+      <w:lvlText w:val=""/>
+      <w:lvlJc w:val="left"/>
+      <w:pPr>
+        <w:ind w:left="2160" w:hanging="360"/>
+      </w:pPr>
+      <w:rPr>
+        <w:rFonts w:ascii="Wingdings" w:hAnsi="Wingdings" w:hint="default"/>
+      </w:rPr>
+    </w:lvl>
+    <w:lvl w:ilvl="3" w:tplc="08130001">
+      <w:start w:val="1"/>
+      <w:numFmt w:val="bullet"/>
+      <w:lvlText w:val=""/>
+      <w:lvlJc w:val="left"/>
+      <w:pPr>
+        <w:ind w:left="2880" w:hanging="360"/>
+      </w:pPr>
+      <w:rPr>
+        <w:rFonts w:ascii="Symbol" w:hAnsi="Symbol" w:hint="default"/>
+      </w:rPr>
+    </w:lvl>
+    <w:lvl w:ilvl="4" w:tplc="08130003" w:tentative="1">
+      <w:start w:val="1"/>
+      <w:numFmt w:val="bullet"/>
+      <w:lvlText w:val="o"/>
+      <w:lvlJc w:val="left"/>
+      <w:pPr>
+        <w:ind w:left="3600" w:hanging="360"/>
+      </w:pPr>
+      <w:rPr>
+        <w:rFonts w:ascii="Courier New" w:hAnsi="Courier New" w:cs="Courier New" w:hint="default"/>
+      </w:rPr>
+    </w:lvl>
+    <w:lvl w:ilvl="5" w:tplc="08130005" w:tentative="1">
+      <w:start w:val="1"/>
+      <w:numFmt w:val="bullet"/>
+      <w:lvlText w:val=""/>
+      <w:lvlJc w:val="left"/>
+      <w:pPr>
+        <w:ind w:left="4320" w:hanging="360"/>
+      </w:pPr>
+      <w:rPr>
+        <w:rFonts w:ascii="Wingdings" w:hAnsi="Wingdings" w:hint="default"/>
+      </w:rPr>
+    </w:lvl>
+    <w:lvl w:ilvl="6" w:tplc="08130001" w:tentative="1">
+      <w:start w:val="1"/>
+      <w:numFmt w:val="bullet"/>
+      <w:lvlText w:val=""/>
+      <w:lvlJc w:val="left"/>
+      <w:pPr>
+        <w:ind w:left="5040" w:hanging="360"/>
+      </w:pPr>
+      <w:rPr>
+        <w:rFonts w:ascii="Symbol" w:hAnsi="Symbol" w:hint="default"/>
+      </w:rPr>
+    </w:lvl>
+    <w:lvl w:ilvl="7" w:tplc="08130003" w:tentative="1">
+      <w:start w:val="1"/>
+      <w:numFmt w:val="bullet"/>
+      <w:lvlText w:val="o"/>
+      <w:lvlJc w:val="left"/>
+      <w:pPr>
+        <w:ind w:left="5760" w:hanging="360"/>
+      </w:pPr>
+      <w:rPr>
+        <w:rFonts w:ascii="Courier New" w:hAnsi="Courier New" w:cs="Courier New" w:hint="default"/>
+      </w:rPr>
+    </w:lvl>
+    <w:lvl w:ilvl="8" w:tplc="08130005" w:tentative="1">
+      <w:start w:val="1"/>
+      <w:numFmt w:val="bullet"/>
+      <w:lvlText w:val=""/>
+      <w:lvlJc w:val="left"/>
+      <w:pPr>
+        <w:ind w:left="6480" w:hanging="360"/>
+      </w:pPr>
+      <w:rPr>
+        <w:rFonts w:ascii="Wingdings" w:hAnsi="Wingdings" w:hint="default"/>
+      </w:rPr>
+    </w:lvl>
+  </w:abstractNum>
+  <w:abstractNum w:abstractNumId="12" w15:restartNumberingAfterBreak="0">
     <w:nsid w:val="20D379FC"/>
     <w:multiLevelType w:val="hybridMultilevel"/>
     <w:tmpl w:val="17D23F66"/>
@@ -7727,7 +8434,7 @@
       </w:rPr>
     </w:lvl>
   </w:abstractNum>
-  <w:abstractNum w:abstractNumId="11" w15:restartNumberingAfterBreak="0">
+  <w:abstractNum w:abstractNumId="13" w15:restartNumberingAfterBreak="0">
     <w:nsid w:val="232A2F41"/>
     <w:multiLevelType w:val="hybridMultilevel"/>
     <w:tmpl w:val="30A6C066"/>
@@ -7840,7 +8547,7 @@
       </w:rPr>
     </w:lvl>
   </w:abstractNum>
-  <w:abstractNum w:abstractNumId="12" w15:restartNumberingAfterBreak="0">
+  <w:abstractNum w:abstractNumId="14" w15:restartNumberingAfterBreak="0">
     <w:nsid w:val="24076584"/>
     <w:multiLevelType w:val="hybridMultilevel"/>
     <w:tmpl w:val="88BE41B4"/>
@@ -7953,7 +8660,7 @@
       </w:rPr>
     </w:lvl>
   </w:abstractNum>
-  <w:abstractNum w:abstractNumId="13" w15:restartNumberingAfterBreak="0">
+  <w:abstractNum w:abstractNumId="15" w15:restartNumberingAfterBreak="0">
     <w:nsid w:val="24CA250D"/>
     <w:multiLevelType w:val="hybridMultilevel"/>
     <w:tmpl w:val="37B815C4"/>
@@ -8039,7 +8746,119 @@
       </w:pPr>
     </w:lvl>
   </w:abstractNum>
-  <w:abstractNum w:abstractNumId="14" w15:restartNumberingAfterBreak="0">
+  <w:abstractNum w:abstractNumId="16" w15:restartNumberingAfterBreak="0">
+    <w:nsid w:val="26857418"/>
+    <w:multiLevelType w:val="hybridMultilevel"/>
+    <w:tmpl w:val="2BA6D9F2"/>
+    <w:lvl w:ilvl="0" w:tplc="92C4173A">
+      <w:numFmt w:val="bullet"/>
+      <w:lvlText w:val="-"/>
+      <w:lvlJc w:val="left"/>
+      <w:pPr>
+        <w:ind w:left="770" w:hanging="360"/>
+      </w:pPr>
+      <w:rPr>
+        <w:rFonts w:ascii="Calibri" w:eastAsiaTheme="minorHAnsi" w:hAnsi="Calibri" w:cs="Calibri" w:hint="default"/>
+      </w:rPr>
+    </w:lvl>
+    <w:lvl w:ilvl="1" w:tplc="08130003">
+      <w:start w:val="1"/>
+      <w:numFmt w:val="bullet"/>
+      <w:lvlText w:val="o"/>
+      <w:lvlJc w:val="left"/>
+      <w:pPr>
+        <w:ind w:left="1490" w:hanging="360"/>
+      </w:pPr>
+      <w:rPr>
+        <w:rFonts w:ascii="Courier New" w:hAnsi="Courier New" w:cs="Courier New" w:hint="default"/>
+      </w:rPr>
+    </w:lvl>
+    <w:lvl w:ilvl="2" w:tplc="08130005" w:tentative="1">
+      <w:start w:val="1"/>
+      <w:numFmt w:val="bullet"/>
+      <w:lvlText w:val=""/>
+      <w:lvlJc w:val="left"/>
+      <w:pPr>
+        <w:ind w:left="2210" w:hanging="360"/>
+      </w:pPr>
+      <w:rPr>
+        <w:rFonts w:ascii="Wingdings" w:hAnsi="Wingdings" w:hint="default"/>
+      </w:rPr>
+    </w:lvl>
+    <w:lvl w:ilvl="3" w:tplc="08130001" w:tentative="1">
+      <w:start w:val="1"/>
+      <w:numFmt w:val="bullet"/>
+      <w:lvlText w:val=""/>
+      <w:lvlJc w:val="left"/>
+      <w:pPr>
+        <w:ind w:left="2930" w:hanging="360"/>
+      </w:pPr>
+      <w:rPr>
+        <w:rFonts w:ascii="Symbol" w:hAnsi="Symbol" w:hint="default"/>
+      </w:rPr>
+    </w:lvl>
+    <w:lvl w:ilvl="4" w:tplc="08130003" w:tentative="1">
+      <w:start w:val="1"/>
+      <w:numFmt w:val="bullet"/>
+      <w:lvlText w:val="o"/>
+      <w:lvlJc w:val="left"/>
+      <w:pPr>
+        <w:ind w:left="3650" w:hanging="360"/>
+      </w:pPr>
+      <w:rPr>
+        <w:rFonts w:ascii="Courier New" w:hAnsi="Courier New" w:cs="Courier New" w:hint="default"/>
+      </w:rPr>
+    </w:lvl>
+    <w:lvl w:ilvl="5" w:tplc="08130005" w:tentative="1">
+      <w:start w:val="1"/>
+      <w:numFmt w:val="bullet"/>
+      <w:lvlText w:val=""/>
+      <w:lvlJc w:val="left"/>
+      <w:pPr>
+        <w:ind w:left="4370" w:hanging="360"/>
+      </w:pPr>
+      <w:rPr>
+        <w:rFonts w:ascii="Wingdings" w:hAnsi="Wingdings" w:hint="default"/>
+      </w:rPr>
+    </w:lvl>
+    <w:lvl w:ilvl="6" w:tplc="08130001" w:tentative="1">
+      <w:start w:val="1"/>
+      <w:numFmt w:val="bullet"/>
+      <w:lvlText w:val=""/>
+      <w:lvlJc w:val="left"/>
+      <w:pPr>
+        <w:ind w:left="5090" w:hanging="360"/>
+      </w:pPr>
+      <w:rPr>
+        <w:rFonts w:ascii="Symbol" w:hAnsi="Symbol" w:hint="default"/>
+      </w:rPr>
+    </w:lvl>
+    <w:lvl w:ilvl="7" w:tplc="08130003" w:tentative="1">
+      <w:start w:val="1"/>
+      <w:numFmt w:val="bullet"/>
+      <w:lvlText w:val="o"/>
+      <w:lvlJc w:val="left"/>
+      <w:pPr>
+        <w:ind w:left="5810" w:hanging="360"/>
+      </w:pPr>
+      <w:rPr>
+        <w:rFonts w:ascii="Courier New" w:hAnsi="Courier New" w:cs="Courier New" w:hint="default"/>
+      </w:rPr>
+    </w:lvl>
+    <w:lvl w:ilvl="8" w:tplc="08130005" w:tentative="1">
+      <w:start w:val="1"/>
+      <w:numFmt w:val="bullet"/>
+      <w:lvlText w:val=""/>
+      <w:lvlJc w:val="left"/>
+      <w:pPr>
+        <w:ind w:left="6530" w:hanging="360"/>
+      </w:pPr>
+      <w:rPr>
+        <w:rFonts w:ascii="Wingdings" w:hAnsi="Wingdings" w:hint="default"/>
+      </w:rPr>
+    </w:lvl>
+  </w:abstractNum>
+  <w:abstractNum w:abstractNumId="17" w15:restartNumberingAfterBreak="0">
     <w:nsid w:val="26B5280A"/>
     <w:multiLevelType w:val="hybridMultilevel"/>
     <w:tmpl w:val="723CEE0E"/>
@@ -8151,7 +8970,7 @@
       </w:rPr>
     </w:lvl>
   </w:abstractNum>
-  <w:abstractNum w:abstractNumId="15" w15:restartNumberingAfterBreak="0">
+  <w:abstractNum w:abstractNumId="18" w15:restartNumberingAfterBreak="0">
     <w:nsid w:val="29FE4010"/>
     <w:multiLevelType w:val="hybridMultilevel"/>
     <w:tmpl w:val="D7B86D3C"/>
@@ -8264,7 +9083,7 @@
       </w:rPr>
     </w:lvl>
   </w:abstractNum>
-  <w:abstractNum w:abstractNumId="16" w15:restartNumberingAfterBreak="0">
+  <w:abstractNum w:abstractNumId="19" w15:restartNumberingAfterBreak="0">
     <w:nsid w:val="2BB03543"/>
     <w:multiLevelType w:val="hybridMultilevel"/>
     <w:tmpl w:val="EEE8D5B4"/>
@@ -8377,7 +9196,119 @@
       </w:rPr>
     </w:lvl>
   </w:abstractNum>
-  <w:abstractNum w:abstractNumId="17" w15:restartNumberingAfterBreak="0">
+  <w:abstractNum w:abstractNumId="20" w15:restartNumberingAfterBreak="0">
+    <w:nsid w:val="2CEC1E2C"/>
+    <w:multiLevelType w:val="hybridMultilevel"/>
+    <w:tmpl w:val="84A8BD84"/>
+    <w:lvl w:ilvl="0" w:tplc="92C4173A">
+      <w:numFmt w:val="bullet"/>
+      <w:lvlText w:val="-"/>
+      <w:lvlJc w:val="left"/>
+      <w:pPr>
+        <w:ind w:left="770" w:hanging="360"/>
+      </w:pPr>
+      <w:rPr>
+        <w:rFonts w:ascii="Calibri" w:eastAsiaTheme="minorHAnsi" w:hAnsi="Calibri" w:cs="Calibri" w:hint="default"/>
+      </w:rPr>
+    </w:lvl>
+    <w:lvl w:ilvl="1" w:tplc="08130003" w:tentative="1">
+      <w:start w:val="1"/>
+      <w:numFmt w:val="bullet"/>
+      <w:lvlText w:val="o"/>
+      <w:lvlJc w:val="left"/>
+      <w:pPr>
+        <w:ind w:left="1490" w:hanging="360"/>
+      </w:pPr>
+      <w:rPr>
+        <w:rFonts w:ascii="Courier New" w:hAnsi="Courier New" w:cs="Courier New" w:hint="default"/>
+      </w:rPr>
+    </w:lvl>
+    <w:lvl w:ilvl="2" w:tplc="08130005" w:tentative="1">
+      <w:start w:val="1"/>
+      <w:numFmt w:val="bullet"/>
+      <w:lvlText w:val=""/>
+      <w:lvlJc w:val="left"/>
+      <w:pPr>
+        <w:ind w:left="2210" w:hanging="360"/>
+      </w:pPr>
+      <w:rPr>
+        <w:rFonts w:ascii="Wingdings" w:hAnsi="Wingdings" w:hint="default"/>
+      </w:rPr>
+    </w:lvl>
+    <w:lvl w:ilvl="3" w:tplc="08130001" w:tentative="1">
+      <w:start w:val="1"/>
+      <w:numFmt w:val="bullet"/>
+      <w:lvlText w:val=""/>
+      <w:lvlJc w:val="left"/>
+      <w:pPr>
+        <w:ind w:left="2930" w:hanging="360"/>
+      </w:pPr>
+      <w:rPr>
+        <w:rFonts w:ascii="Symbol" w:hAnsi="Symbol" w:hint="default"/>
+      </w:rPr>
+    </w:lvl>
+    <w:lvl w:ilvl="4" w:tplc="08130003" w:tentative="1">
+      <w:start w:val="1"/>
+      <w:numFmt w:val="bullet"/>
+      <w:lvlText w:val="o"/>
+      <w:lvlJc w:val="left"/>
+      <w:pPr>
+        <w:ind w:left="3650" w:hanging="360"/>
+      </w:pPr>
+      <w:rPr>
+        <w:rFonts w:ascii="Courier New" w:hAnsi="Courier New" w:cs="Courier New" w:hint="default"/>
+      </w:rPr>
+    </w:lvl>
+    <w:lvl w:ilvl="5" w:tplc="08130005" w:tentative="1">
+      <w:start w:val="1"/>
+      <w:numFmt w:val="bullet"/>
+      <w:lvlText w:val=""/>
+      <w:lvlJc w:val="left"/>
+      <w:pPr>
+        <w:ind w:left="4370" w:hanging="360"/>
+      </w:pPr>
+      <w:rPr>
+        <w:rFonts w:ascii="Wingdings" w:hAnsi="Wingdings" w:hint="default"/>
+      </w:rPr>
+    </w:lvl>
+    <w:lvl w:ilvl="6" w:tplc="08130001" w:tentative="1">
+      <w:start w:val="1"/>
+      <w:numFmt w:val="bullet"/>
+      <w:lvlText w:val=""/>
+      <w:lvlJc w:val="left"/>
+      <w:pPr>
+        <w:ind w:left="5090" w:hanging="360"/>
+      </w:pPr>
+      <w:rPr>
+        <w:rFonts w:ascii="Symbol" w:hAnsi="Symbol" w:hint="default"/>
+      </w:rPr>
+    </w:lvl>
+    <w:lvl w:ilvl="7" w:tplc="08130003" w:tentative="1">
+      <w:start w:val="1"/>
+      <w:numFmt w:val="bullet"/>
+      <w:lvlText w:val="o"/>
+      <w:lvlJc w:val="left"/>
+      <w:pPr>
+        <w:ind w:left="5810" w:hanging="360"/>
+      </w:pPr>
+      <w:rPr>
+        <w:rFonts w:ascii="Courier New" w:hAnsi="Courier New" w:cs="Courier New" w:hint="default"/>
+      </w:rPr>
+    </w:lvl>
+    <w:lvl w:ilvl="8" w:tplc="08130005" w:tentative="1">
+      <w:start w:val="1"/>
+      <w:numFmt w:val="bullet"/>
+      <w:lvlText w:val=""/>
+      <w:lvlJc w:val="left"/>
+      <w:pPr>
+        <w:ind w:left="6530" w:hanging="360"/>
+      </w:pPr>
+      <w:rPr>
+        <w:rFonts w:ascii="Wingdings" w:hAnsi="Wingdings" w:hint="default"/>
+      </w:rPr>
+    </w:lvl>
+  </w:abstractNum>
+  <w:abstractNum w:abstractNumId="21" w15:restartNumberingAfterBreak="0">
     <w:nsid w:val="2E984A67"/>
     <w:multiLevelType w:val="hybridMultilevel"/>
     <w:tmpl w:val="33DCC9A0"/>
@@ -8463,7 +9394,7 @@
       </w:pPr>
     </w:lvl>
   </w:abstractNum>
-  <w:abstractNum w:abstractNumId="18" w15:restartNumberingAfterBreak="0">
+  <w:abstractNum w:abstractNumId="22" w15:restartNumberingAfterBreak="0">
     <w:nsid w:val="2F1032DE"/>
     <w:multiLevelType w:val="hybridMultilevel"/>
     <w:tmpl w:val="4B92AC64"/>
@@ -8575,7 +9506,7 @@
       </w:rPr>
     </w:lvl>
   </w:abstractNum>
-  <w:abstractNum w:abstractNumId="19" w15:restartNumberingAfterBreak="0">
+  <w:abstractNum w:abstractNumId="23" w15:restartNumberingAfterBreak="0">
     <w:nsid w:val="356A52CE"/>
     <w:multiLevelType w:val="hybridMultilevel"/>
     <w:tmpl w:val="DDA47076"/>
@@ -8688,7 +9619,7 @@
       </w:rPr>
     </w:lvl>
   </w:abstractNum>
-  <w:abstractNum w:abstractNumId="20" w15:restartNumberingAfterBreak="0">
+  <w:abstractNum w:abstractNumId="24" w15:restartNumberingAfterBreak="0">
     <w:nsid w:val="39EB26FA"/>
     <w:multiLevelType w:val="hybridMultilevel"/>
     <w:tmpl w:val="0B16870E"/>
@@ -8801,7 +9732,7 @@
       </w:rPr>
     </w:lvl>
   </w:abstractNum>
-  <w:abstractNum w:abstractNumId="21" w15:restartNumberingAfterBreak="0">
+  <w:abstractNum w:abstractNumId="25" w15:restartNumberingAfterBreak="0">
     <w:nsid w:val="3B7820A5"/>
     <w:multiLevelType w:val="hybridMultilevel"/>
     <w:tmpl w:val="38047668"/>
@@ -8914,7 +9845,7 @@
       </w:rPr>
     </w:lvl>
   </w:abstractNum>
-  <w:abstractNum w:abstractNumId="22" w15:restartNumberingAfterBreak="0">
+  <w:abstractNum w:abstractNumId="26" w15:restartNumberingAfterBreak="0">
     <w:nsid w:val="3E726ECE"/>
     <w:multiLevelType w:val="hybridMultilevel"/>
     <w:tmpl w:val="2B1C2E9A"/>
@@ -9027,7 +9958,119 @@
       </w:rPr>
     </w:lvl>
   </w:abstractNum>
-  <w:abstractNum w:abstractNumId="23" w15:restartNumberingAfterBreak="0">
+  <w:abstractNum w:abstractNumId="27" w15:restartNumberingAfterBreak="0">
+    <w:nsid w:val="40ED00D7"/>
+    <w:multiLevelType w:val="hybridMultilevel"/>
+    <w:tmpl w:val="C9F073A2"/>
+    <w:lvl w:ilvl="0" w:tplc="92C4173A">
+      <w:numFmt w:val="bullet"/>
+      <w:lvlText w:val="-"/>
+      <w:lvlJc w:val="left"/>
+      <w:pPr>
+        <w:ind w:left="720" w:hanging="360"/>
+      </w:pPr>
+      <w:rPr>
+        <w:rFonts w:ascii="Calibri" w:eastAsiaTheme="minorHAnsi" w:hAnsi="Calibri" w:cs="Calibri" w:hint="default"/>
+      </w:rPr>
+    </w:lvl>
+    <w:lvl w:ilvl="1" w:tplc="08130003" w:tentative="1">
+      <w:start w:val="1"/>
+      <w:numFmt w:val="bullet"/>
+      <w:lvlText w:val="o"/>
+      <w:lvlJc w:val="left"/>
+      <w:pPr>
+        <w:ind w:left="1440" w:hanging="360"/>
+      </w:pPr>
+      <w:rPr>
+        <w:rFonts w:ascii="Courier New" w:hAnsi="Courier New" w:cs="Courier New" w:hint="default"/>
+      </w:rPr>
+    </w:lvl>
+    <w:lvl w:ilvl="2" w:tplc="08130005" w:tentative="1">
+      <w:start w:val="1"/>
+      <w:numFmt w:val="bullet"/>
+      <w:lvlText w:val=""/>
+      <w:lvlJc w:val="left"/>
+      <w:pPr>
+        <w:ind w:left="2160" w:hanging="360"/>
+      </w:pPr>
+      <w:rPr>
+        <w:rFonts w:ascii="Wingdings" w:hAnsi="Wingdings" w:hint="default"/>
+      </w:rPr>
+    </w:lvl>
+    <w:lvl w:ilvl="3" w:tplc="08130001" w:tentative="1">
+      <w:start w:val="1"/>
+      <w:numFmt w:val="bullet"/>
+      <w:lvlText w:val=""/>
+      <w:lvlJc w:val="left"/>
+      <w:pPr>
+        <w:ind w:left="2880" w:hanging="360"/>
+      </w:pPr>
+      <w:rPr>
+        <w:rFonts w:ascii="Symbol" w:hAnsi="Symbol" w:hint="default"/>
+      </w:rPr>
+    </w:lvl>
+    <w:lvl w:ilvl="4" w:tplc="08130003" w:tentative="1">
+      <w:start w:val="1"/>
+      <w:numFmt w:val="bullet"/>
+      <w:lvlText w:val="o"/>
+      <w:lvlJc w:val="left"/>
+      <w:pPr>
+        <w:ind w:left="3600" w:hanging="360"/>
+      </w:pPr>
+      <w:rPr>
+        <w:rFonts w:ascii="Courier New" w:hAnsi="Courier New" w:cs="Courier New" w:hint="default"/>
+      </w:rPr>
+    </w:lvl>
+    <w:lvl w:ilvl="5" w:tplc="08130005" w:tentative="1">
+      <w:start w:val="1"/>
+      <w:numFmt w:val="bullet"/>
+      <w:lvlText w:val=""/>
+      <w:lvlJc w:val="left"/>
+      <w:pPr>
+        <w:ind w:left="4320" w:hanging="360"/>
+      </w:pPr>
+      <w:rPr>
+        <w:rFonts w:ascii="Wingdings" w:hAnsi="Wingdings" w:hint="default"/>
+      </w:rPr>
+    </w:lvl>
+    <w:lvl w:ilvl="6" w:tplc="08130001" w:tentative="1">
+      <w:start w:val="1"/>
+      <w:numFmt w:val="bullet"/>
+      <w:lvlText w:val=""/>
+      <w:lvlJc w:val="left"/>
+      <w:pPr>
+        <w:ind w:left="5040" w:hanging="360"/>
+      </w:pPr>
+      <w:rPr>
+        <w:rFonts w:ascii="Symbol" w:hAnsi="Symbol" w:hint="default"/>
+      </w:rPr>
+    </w:lvl>
+    <w:lvl w:ilvl="7" w:tplc="08130003" w:tentative="1">
+      <w:start w:val="1"/>
+      <w:numFmt w:val="bullet"/>
+      <w:lvlText w:val="o"/>
+      <w:lvlJc w:val="left"/>
+      <w:pPr>
+        <w:ind w:left="5760" w:hanging="360"/>
+      </w:pPr>
+      <w:rPr>
+        <w:rFonts w:ascii="Courier New" w:hAnsi="Courier New" w:cs="Courier New" w:hint="default"/>
+      </w:rPr>
+    </w:lvl>
+    <w:lvl w:ilvl="8" w:tplc="08130005" w:tentative="1">
+      <w:start w:val="1"/>
+      <w:numFmt w:val="bullet"/>
+      <w:lvlText w:val=""/>
+      <w:lvlJc w:val="left"/>
+      <w:pPr>
+        <w:ind w:left="6480" w:hanging="360"/>
+      </w:pPr>
+      <w:rPr>
+        <w:rFonts w:ascii="Wingdings" w:hAnsi="Wingdings" w:hint="default"/>
+      </w:rPr>
+    </w:lvl>
+  </w:abstractNum>
+  <w:abstractNum w:abstractNumId="28" w15:restartNumberingAfterBreak="0">
     <w:nsid w:val="41AF0FFD"/>
     <w:multiLevelType w:val="hybridMultilevel"/>
     <w:tmpl w:val="106A2974"/>
@@ -9140,7 +10183,7 @@
       </w:rPr>
     </w:lvl>
   </w:abstractNum>
-  <w:abstractNum w:abstractNumId="24" w15:restartNumberingAfterBreak="0">
+  <w:abstractNum w:abstractNumId="29" w15:restartNumberingAfterBreak="0">
     <w:nsid w:val="4276657D"/>
     <w:multiLevelType w:val="hybridMultilevel"/>
     <w:tmpl w:val="4D0ADF94"/>
@@ -9253,7 +10296,7 @@
       </w:rPr>
     </w:lvl>
   </w:abstractNum>
-  <w:abstractNum w:abstractNumId="25" w15:restartNumberingAfterBreak="0">
+  <w:abstractNum w:abstractNumId="30" w15:restartNumberingAfterBreak="0">
     <w:nsid w:val="44040DEC"/>
     <w:multiLevelType w:val="hybridMultilevel"/>
     <w:tmpl w:val="93EADB74"/>
@@ -9366,7 +10409,7 @@
       </w:rPr>
     </w:lvl>
   </w:abstractNum>
-  <w:abstractNum w:abstractNumId="26" w15:restartNumberingAfterBreak="0">
+  <w:abstractNum w:abstractNumId="31" w15:restartNumberingAfterBreak="0">
     <w:nsid w:val="46480D2E"/>
     <w:multiLevelType w:val="hybridMultilevel"/>
     <w:tmpl w:val="B1F6D6BE"/>
@@ -9479,7 +10522,7 @@
       </w:rPr>
     </w:lvl>
   </w:abstractNum>
-  <w:abstractNum w:abstractNumId="27" w15:restartNumberingAfterBreak="0">
+  <w:abstractNum w:abstractNumId="32" w15:restartNumberingAfterBreak="0">
     <w:nsid w:val="56F82EF1"/>
     <w:multiLevelType w:val="hybridMultilevel"/>
     <w:tmpl w:val="2A0A0CD2"/>
@@ -9592,7 +10635,7 @@
       </w:rPr>
     </w:lvl>
   </w:abstractNum>
-  <w:abstractNum w:abstractNumId="28" w15:restartNumberingAfterBreak="0">
+  <w:abstractNum w:abstractNumId="33" w15:restartNumberingAfterBreak="0">
     <w:nsid w:val="593878CC"/>
     <w:multiLevelType w:val="hybridMultilevel"/>
     <w:tmpl w:val="ECE6BDA6"/>
@@ -9705,7 +10748,7 @@
       </w:rPr>
     </w:lvl>
   </w:abstractNum>
-  <w:abstractNum w:abstractNumId="29" w15:restartNumberingAfterBreak="0">
+  <w:abstractNum w:abstractNumId="34" w15:restartNumberingAfterBreak="0">
     <w:nsid w:val="5E455271"/>
     <w:multiLevelType w:val="hybridMultilevel"/>
     <w:tmpl w:val="4A7CD53E"/>
@@ -9817,7 +10860,7 @@
       </w:rPr>
     </w:lvl>
   </w:abstractNum>
-  <w:abstractNum w:abstractNumId="30" w15:restartNumberingAfterBreak="0">
+  <w:abstractNum w:abstractNumId="35" w15:restartNumberingAfterBreak="0">
     <w:nsid w:val="5FB729F2"/>
     <w:multiLevelType w:val="hybridMultilevel"/>
     <w:tmpl w:val="D92E7C40"/>
@@ -9930,7 +10973,7 @@
       </w:rPr>
     </w:lvl>
   </w:abstractNum>
-  <w:abstractNum w:abstractNumId="31" w15:restartNumberingAfterBreak="0">
+  <w:abstractNum w:abstractNumId="36" w15:restartNumberingAfterBreak="0">
     <w:nsid w:val="66353DD3"/>
     <w:multiLevelType w:val="hybridMultilevel"/>
     <w:tmpl w:val="02E8D172"/>
@@ -10043,7 +11086,7 @@
       </w:rPr>
     </w:lvl>
   </w:abstractNum>
-  <w:abstractNum w:abstractNumId="32" w15:restartNumberingAfterBreak="0">
+  <w:abstractNum w:abstractNumId="37" w15:restartNumberingAfterBreak="0">
     <w:nsid w:val="696518FF"/>
     <w:multiLevelType w:val="hybridMultilevel"/>
     <w:tmpl w:val="271E287A"/>
@@ -10156,7 +11199,7 @@
       </w:rPr>
     </w:lvl>
   </w:abstractNum>
-  <w:abstractNum w:abstractNumId="33" w15:restartNumberingAfterBreak="0">
+  <w:abstractNum w:abstractNumId="38" w15:restartNumberingAfterBreak="0">
     <w:nsid w:val="7A6D0C0E"/>
     <w:multiLevelType w:val="hybridMultilevel"/>
     <w:tmpl w:val="64604E26"/>
@@ -10269,7 +11312,7 @@
       </w:rPr>
     </w:lvl>
   </w:abstractNum>
-  <w:abstractNum w:abstractNumId="34" w15:restartNumberingAfterBreak="0">
+  <w:abstractNum w:abstractNumId="39" w15:restartNumberingAfterBreak="0">
     <w:nsid w:val="7DD53324"/>
     <w:multiLevelType w:val="hybridMultilevel"/>
     <w:tmpl w:val="690C8AAC"/>
@@ -10382,7 +11425,7 @@
       </w:rPr>
     </w:lvl>
   </w:abstractNum>
-  <w:abstractNum w:abstractNumId="35" w15:restartNumberingAfterBreak="0">
+  <w:abstractNum w:abstractNumId="40" w15:restartNumberingAfterBreak="0">
     <w:nsid w:val="7E9A2B48"/>
     <w:multiLevelType w:val="hybridMultilevel"/>
     <w:tmpl w:val="2786C2FA"/>
@@ -10495,7 +11538,7 @@
       </w:rPr>
     </w:lvl>
   </w:abstractNum>
-  <w:abstractNum w:abstractNumId="36" w15:restartNumberingAfterBreak="0">
+  <w:abstractNum w:abstractNumId="41" w15:restartNumberingAfterBreak="0">
     <w:nsid w:val="7F5E1617"/>
     <w:multiLevelType w:val="hybridMultilevel"/>
     <w:tmpl w:val="6106B798"/>
@@ -10609,115 +11652,130 @@
     </w:lvl>
   </w:abstractNum>
   <w:num w:numId="1">
+    <w:abstractNumId w:val="14"/>
+  </w:num>
+  <w:num w:numId="2">
+    <w:abstractNumId w:val="32"/>
+  </w:num>
+  <w:num w:numId="3">
+    <w:abstractNumId w:val="18"/>
+  </w:num>
+  <w:num w:numId="4">
+    <w:abstractNumId w:val="21"/>
+  </w:num>
+  <w:num w:numId="5">
+    <w:abstractNumId w:val="15"/>
+  </w:num>
+  <w:num w:numId="6">
+    <w:abstractNumId w:val="26"/>
+  </w:num>
+  <w:num w:numId="7">
+    <w:abstractNumId w:val="6"/>
+  </w:num>
+  <w:num w:numId="8">
+    <w:abstractNumId w:val="24"/>
+  </w:num>
+  <w:num w:numId="9">
+    <w:abstractNumId w:val="36"/>
+  </w:num>
+  <w:num w:numId="10">
+    <w:abstractNumId w:val="29"/>
+  </w:num>
+  <w:num w:numId="11">
+    <w:abstractNumId w:val="5"/>
+  </w:num>
+  <w:num w:numId="12">
     <w:abstractNumId w:val="12"/>
   </w:num>
-  <w:num w:numId="2">
+  <w:num w:numId="13">
+    <w:abstractNumId w:val="19"/>
+  </w:num>
+  <w:num w:numId="14">
+    <w:abstractNumId w:val="7"/>
+  </w:num>
+  <w:num w:numId="15">
+    <w:abstractNumId w:val="10"/>
+  </w:num>
+  <w:num w:numId="16">
+    <w:abstractNumId w:val="34"/>
+  </w:num>
+  <w:num w:numId="17">
+    <w:abstractNumId w:val="35"/>
+  </w:num>
+  <w:num w:numId="18">
+    <w:abstractNumId w:val="1"/>
+  </w:num>
+  <w:num w:numId="19">
+    <w:abstractNumId w:val="38"/>
+  </w:num>
+  <w:num w:numId="20">
+    <w:abstractNumId w:val="37"/>
+  </w:num>
+  <w:num w:numId="21">
+    <w:abstractNumId w:val="9"/>
+  </w:num>
+  <w:num w:numId="22">
+    <w:abstractNumId w:val="39"/>
+  </w:num>
+  <w:num w:numId="23">
+    <w:abstractNumId w:val="30"/>
+  </w:num>
+  <w:num w:numId="24">
+    <w:abstractNumId w:val="4"/>
+  </w:num>
+  <w:num w:numId="25">
+    <w:abstractNumId w:val="40"/>
+  </w:num>
+  <w:num w:numId="26">
+    <w:abstractNumId w:val="2"/>
+  </w:num>
+  <w:num w:numId="27">
+    <w:abstractNumId w:val="33"/>
+  </w:num>
+  <w:num w:numId="28">
+    <w:abstractNumId w:val="23"/>
+  </w:num>
+  <w:num w:numId="29">
+    <w:abstractNumId w:val="28"/>
+  </w:num>
+  <w:num w:numId="30">
+    <w:abstractNumId w:val="25"/>
+  </w:num>
+  <w:num w:numId="31">
+    <w:abstractNumId w:val="8"/>
+  </w:num>
+  <w:num w:numId="32">
+    <w:abstractNumId w:val="31"/>
+  </w:num>
+  <w:num w:numId="33">
+    <w:abstractNumId w:val="13"/>
+  </w:num>
+  <w:num w:numId="34">
+    <w:abstractNumId w:val="17"/>
+  </w:num>
+  <w:num w:numId="35">
+    <w:abstractNumId w:val="22"/>
+  </w:num>
+  <w:num w:numId="36">
+    <w:abstractNumId w:val="3"/>
+  </w:num>
+  <w:num w:numId="37">
+    <w:abstractNumId w:val="41"/>
+  </w:num>
+  <w:num w:numId="38">
+    <w:abstractNumId w:val="16"/>
+  </w:num>
+  <w:num w:numId="39">
+    <w:abstractNumId w:val="20"/>
+  </w:num>
+  <w:num w:numId="40">
     <w:abstractNumId w:val="27"/>
   </w:num>
-  <w:num w:numId="3">
-    <w:abstractNumId w:val="15"/>
-  </w:num>
-  <w:num w:numId="4">
-    <w:abstractNumId w:val="17"/>
-  </w:num>
-  <w:num w:numId="5">
-    <w:abstractNumId w:val="13"/>
-  </w:num>
-  <w:num w:numId="6">
-    <w:abstractNumId w:val="22"/>
-  </w:num>
-  <w:num w:numId="7">
-    <w:abstractNumId w:val="5"/>
-  </w:num>
-  <w:num w:numId="8">
-    <w:abstractNumId w:val="20"/>
-  </w:num>
-  <w:num w:numId="9">
-    <w:abstractNumId w:val="31"/>
-  </w:num>
-  <w:num w:numId="10">
-    <w:abstractNumId w:val="24"/>
-  </w:num>
-  <w:num w:numId="11">
-    <w:abstractNumId w:val="4"/>
-  </w:num>
-  <w:num w:numId="12">
-    <w:abstractNumId w:val="10"/>
-  </w:num>
-  <w:num w:numId="13">
-    <w:abstractNumId w:val="16"/>
-  </w:num>
-  <w:num w:numId="14">
-    <w:abstractNumId w:val="6"/>
-  </w:num>
-  <w:num w:numId="15">
-    <w:abstractNumId w:val="9"/>
-  </w:num>
-  <w:num w:numId="16">
-    <w:abstractNumId w:val="29"/>
-  </w:num>
-  <w:num w:numId="17">
-    <w:abstractNumId w:val="30"/>
-  </w:num>
-  <w:num w:numId="18">
-    <w:abstractNumId w:val="0"/>
-  </w:num>
-  <w:num w:numId="19">
-    <w:abstractNumId w:val="33"/>
-  </w:num>
-  <w:num w:numId="20">
-    <w:abstractNumId w:val="32"/>
-  </w:num>
-  <w:num w:numId="21">
-    <w:abstractNumId w:val="8"/>
-  </w:num>
-  <w:num w:numId="22">
-    <w:abstractNumId w:val="34"/>
-  </w:num>
-  <w:num w:numId="23">
-    <w:abstractNumId w:val="25"/>
-  </w:num>
-  <w:num w:numId="24">
-    <w:abstractNumId w:val="3"/>
-  </w:num>
-  <w:num w:numId="25">
-    <w:abstractNumId w:val="35"/>
-  </w:num>
-  <w:num w:numId="26">
-    <w:abstractNumId w:val="1"/>
-  </w:num>
-  <w:num w:numId="27">
-    <w:abstractNumId w:val="28"/>
-  </w:num>
-  <w:num w:numId="28">
-    <w:abstractNumId w:val="19"/>
-  </w:num>
-  <w:num w:numId="29">
-    <w:abstractNumId w:val="23"/>
-  </w:num>
-  <w:num w:numId="30">
-    <w:abstractNumId w:val="21"/>
-  </w:num>
-  <w:num w:numId="31">
-    <w:abstractNumId w:val="7"/>
-  </w:num>
-  <w:num w:numId="32">
-    <w:abstractNumId w:val="26"/>
-  </w:num>
-  <w:num w:numId="33">
+  <w:num w:numId="41">
     <w:abstractNumId w:val="11"/>
   </w:num>
-  <w:num w:numId="34">
-    <w:abstractNumId w:val="14"/>
-  </w:num>
-  <w:num w:numId="35">
-    <w:abstractNumId w:val="18"/>
-  </w:num>
-  <w:num w:numId="36">
-    <w:abstractNumId w:val="2"/>
-  </w:num>
-  <w:num w:numId="37">
-    <w:abstractNumId w:val="36"/>
+  <w:num w:numId="42">
+    <w:abstractNumId w:val="0"/>
   </w:num>
 </w:numbering>
 </file>

</xml_diff>